<commit_message>
27 ; Inspire range , tazer backfire damage
</commit_message>
<xml_diff>
--- a/PLAN/PLAN.docx
+++ b/PLAN/PLAN.docx
@@ -146,23 +146,31 @@
                 <w:rFonts w:ascii="Arial Unicode MS" w:eastAsia="Arial Unicode MS" w:hAnsi="Arial Unicode MS" w:cs="Arial Unicode MS"/>
                 <w:sz w:val="24"/>
               </w:rPr>
-              <w:t xml:space="preserve">You give all your crew </w:t>
-            </w:r>
-            <w:proofErr w:type="spellStart"/>
-            <w:r>
-              <w:rPr>
-                <w:rFonts w:ascii="Arial Unicode MS" w:eastAsia="Arial Unicode MS" w:hAnsi="Arial Unicode MS" w:cs="Arial Unicode MS"/>
-                <w:sz w:val="24"/>
-              </w:rPr>
-              <w:t>speedboost</w:t>
-            </w:r>
-            <w:proofErr w:type="spellEnd"/>
-            <w:r>
-              <w:rPr>
-                <w:rFonts w:ascii="Arial Unicode MS" w:eastAsia="Arial Unicode MS" w:hAnsi="Arial Unicode MS" w:cs="Arial Unicode MS"/>
-                <w:sz w:val="24"/>
-              </w:rPr>
-              <w:t xml:space="preserve"> after revive someone</w:t>
+              <w:t xml:space="preserve">The inspire distance is increased </w:t>
+            </w:r>
+            <w:bookmarkStart w:id="0" w:name="_GoBack"/>
+            <w:bookmarkEnd w:id="0"/>
+            <w:r>
+              <w:rPr>
+                <w:rFonts w:ascii="Arial Unicode MS" w:eastAsia="Arial Unicode MS" w:hAnsi="Arial Unicode MS" w:cs="Arial Unicode MS"/>
+                <w:sz w:val="24"/>
+              </w:rPr>
+              <w:t xml:space="preserve">by </w:t>
+            </w:r>
+            <w:r>
+              <w:rPr>
+                <w:rFonts w:ascii="Arial Unicode MS" w:eastAsia="Arial Unicode MS" w:hAnsi="Arial Unicode MS" w:cs="Arial Unicode MS"/>
+                <w:color w:val="00CCFF"/>
+                <w:sz w:val="24"/>
+              </w:rPr>
+              <w:t xml:space="preserve">9 </w:t>
+            </w:r>
+            <w:r>
+              <w:rPr>
+                <w:rFonts w:ascii="Arial Unicode MS" w:eastAsia="Arial Unicode MS" w:hAnsi="Arial Unicode MS" w:cs="Arial Unicode MS"/>
+                <w:sz w:val="24"/>
+              </w:rPr>
+              <w:t>metres</w:t>
             </w:r>
           </w:p>
         </w:tc>
@@ -736,8 +744,6 @@
               </w:rPr>
               <w:t>…?</w:t>
             </w:r>
-            <w:bookmarkStart w:id="0" w:name="_GoBack"/>
-            <w:bookmarkEnd w:id="0"/>
           </w:p>
         </w:tc>
       </w:tr>

</xml_diff>

<commit_message>
28 ; 9 live , martial arts , counter
</commit_message>
<xml_diff>
--- a/PLAN/PLAN.docx
+++ b/PLAN/PLAN.docx
@@ -1289,25 +1289,7 @@
                 <w:strike/>
                 <w:sz w:val="24"/>
               </w:rPr>
-              <w:t xml:space="preserve"> for each </w:t>
-            </w:r>
-            <w:proofErr w:type="spellStart"/>
-            <w:r>
-              <w:rPr>
-                <w:rFonts w:ascii="Arial Unicode MS" w:eastAsia="Arial Unicode MS" w:hAnsi="Arial Unicode MS" w:cs="Arial Unicode MS"/>
-                <w:strike/>
-                <w:sz w:val="24"/>
-              </w:rPr>
-              <w:t>successfull</w:t>
-            </w:r>
-            <w:proofErr w:type="spellEnd"/>
-            <w:r>
-              <w:rPr>
-                <w:rFonts w:ascii="Arial Unicode MS" w:eastAsia="Arial Unicode MS" w:hAnsi="Arial Unicode MS" w:cs="Arial Unicode MS"/>
-                <w:strike/>
-                <w:sz w:val="24"/>
-              </w:rPr>
-              <w:t xml:space="preserve"> headshot. Cooldown is reduced </w:t>
+              <w:t xml:space="preserve"> for each successful headshot. Cooldown is reduced </w:t>
             </w:r>
             <w:r>
               <w:rPr>
@@ -3919,7 +3901,6 @@
                 <w:sz w:val="24"/>
               </w:rPr>
             </w:pPr>
-            <w:bookmarkStart w:id="0" w:name="_GoBack"/>
             <w:r>
               <w:rPr>
                 <w:rFonts w:ascii="Arial Unicode MS" w:eastAsia="Arial Unicode MS" w:hAnsi="Arial Unicode MS" w:cs="Arial Unicode MS"/>
@@ -3937,7 +3918,6 @@
               </w:rPr>
               <w:t>30%</w:t>
             </w:r>
-            <w:bookmarkEnd w:id="0"/>
           </w:p>
         </w:tc>
         <w:tc>
@@ -3951,15 +3931,17 @@
               <w:jc w:val="center"/>
               <w:rPr>
                 <w:rFonts w:ascii="Arial Unicode MS" w:eastAsia="Arial Unicode MS" w:hAnsi="Arial Unicode MS" w:cs="Arial Unicode MS"/>
-                <w:sz w:val="24"/>
-              </w:rPr>
-            </w:pPr>
-            <w:r>
-              <w:rPr>
-                <w:rFonts w:ascii="Arial Unicode MS" w:eastAsia="Arial Unicode MS" w:hAnsi="Arial Unicode MS" w:cs="Arial Unicode MS"/>
-                <w:sz w:val="24"/>
-              </w:rPr>
-              <w:t>Knockdowns now deal damage</w:t>
+                <w:strike/>
+                <w:sz w:val="24"/>
+              </w:rPr>
+            </w:pPr>
+            <w:r>
+              <w:rPr>
+                <w:rFonts w:ascii="Arial Unicode MS" w:eastAsia="Arial Unicode MS" w:hAnsi="Arial Unicode MS" w:cs="Arial Unicode MS"/>
+                <w:strike/>
+                <w:sz w:val="24"/>
+              </w:rPr>
+              <w:t>Each successfully counter attack will create an explosion</w:t>
             </w:r>
           </w:p>
         </w:tc>
@@ -4309,20 +4291,78 @@
               <w:jc w:val="center"/>
               <w:rPr>
                 <w:rFonts w:ascii="Arial Unicode MS" w:eastAsia="Arial Unicode MS" w:hAnsi="Arial Unicode MS" w:cs="Arial Unicode MS"/>
-                <w:sz w:val="24"/>
-              </w:rPr>
-            </w:pPr>
-            <w:r>
-              <w:rPr>
-                <w:rFonts w:ascii="Arial Unicode MS" w:eastAsia="Arial Unicode MS" w:hAnsi="Arial Unicode MS" w:cs="Arial Unicode MS"/>
-                <w:sz w:val="24"/>
-              </w:rPr>
-              <w:t xml:space="preserve">You now have infinite </w:t>
+                <w:strike/>
+                <w:sz w:val="24"/>
+              </w:rPr>
+            </w:pPr>
+            <w:r>
+              <w:rPr>
+                <w:rFonts w:ascii="Arial Unicode MS" w:eastAsia="Arial Unicode MS" w:hAnsi="Arial Unicode MS" w:cs="Arial Unicode MS"/>
+                <w:strike/>
+                <w:sz w:val="24"/>
+              </w:rPr>
+              <w:t xml:space="preserve">You now have </w:t>
+            </w:r>
+            <w:bookmarkStart w:id="0" w:name="_GoBack"/>
+            <w:r>
+              <w:rPr>
+                <w:rFonts w:ascii="Arial Unicode MS" w:eastAsia="Arial Unicode MS" w:hAnsi="Arial Unicode MS" w:cs="Arial Unicode MS"/>
+                <w:strike/>
+                <w:color w:val="00CCFF"/>
+                <w:sz w:val="24"/>
+              </w:rPr>
+              <w:t>9</w:t>
+            </w:r>
+            <w:r>
+              <w:rPr>
+                <w:rFonts w:ascii="Arial Unicode MS" w:eastAsia="Arial Unicode MS" w:hAnsi="Arial Unicode MS" w:cs="Arial Unicode MS"/>
+                <w:strike/>
+                <w:color w:val="00CCFF"/>
+                <w:sz w:val="24"/>
+              </w:rPr>
+              <w:t>00</w:t>
+            </w:r>
+            <w:r>
+              <w:rPr>
+                <w:rFonts w:ascii="Arial Unicode MS" w:eastAsia="Arial Unicode MS" w:hAnsi="Arial Unicode MS" w:cs="Arial Unicode MS"/>
+                <w:strike/>
+                <w:color w:val="00CCFF"/>
+                <w:sz w:val="24"/>
+              </w:rPr>
+              <w:t>1</w:t>
+            </w:r>
+            <w:r>
+              <w:rPr>
+                <w:rFonts w:ascii="Arial Unicode MS" w:eastAsia="Arial Unicode MS" w:hAnsi="Arial Unicode MS" w:cs="Arial Unicode MS"/>
+                <w:strike/>
+                <w:color w:val="00CCFF"/>
+                <w:sz w:val="24"/>
+              </w:rPr>
+              <w:t>%</w:t>
+            </w:r>
+            <w:bookmarkEnd w:id="0"/>
+            <w:r>
+              <w:rPr>
+                <w:rFonts w:ascii="Arial Unicode MS" w:eastAsia="Arial Unicode MS" w:hAnsi="Arial Unicode MS" w:cs="Arial Unicode MS"/>
+                <w:strike/>
+                <w:color w:val="00CCFF"/>
+                <w:sz w:val="24"/>
+              </w:rPr>
+              <w:t xml:space="preserve"> </w:t>
+            </w:r>
+            <w:r>
+              <w:rPr>
+                <w:rFonts w:ascii="Arial Unicode MS" w:eastAsia="Arial Unicode MS" w:hAnsi="Arial Unicode MS" w:cs="Arial Unicode MS"/>
+                <w:strike/>
+                <w:sz w:val="24"/>
+              </w:rPr>
+              <w:t xml:space="preserve">more </w:t>
             </w:r>
             <w:proofErr w:type="spellStart"/>
             <w:r>
               <w:rPr>
                 <w:rFonts w:ascii="Arial Unicode MS" w:eastAsia="Arial Unicode MS" w:hAnsi="Arial Unicode MS" w:cs="Arial Unicode MS"/>
+                <w:strike/>
                 <w:sz w:val="24"/>
               </w:rPr>
               <w:t>bleedout</w:t>
@@ -4331,6 +4371,7 @@
             <w:r>
               <w:rPr>
                 <w:rFonts w:ascii="Arial Unicode MS" w:eastAsia="Arial Unicode MS" w:hAnsi="Arial Unicode MS" w:cs="Arial Unicode MS"/>
+                <w:strike/>
                 <w:sz w:val="24"/>
               </w:rPr>
               <w:t xml:space="preserve"> health</w:t>
@@ -4349,15 +4390,43 @@
               <w:jc w:val="center"/>
               <w:rPr>
                 <w:rFonts w:ascii="Arial Unicode MS" w:eastAsia="Arial Unicode MS" w:hAnsi="Arial Unicode MS" w:cs="Arial Unicode MS"/>
-                <w:sz w:val="24"/>
-              </w:rPr>
-            </w:pPr>
-            <w:r>
-              <w:rPr>
-                <w:rFonts w:ascii="Arial Unicode MS" w:eastAsia="Arial Unicode MS" w:hAnsi="Arial Unicode MS" w:cs="Arial Unicode MS"/>
-                <w:sz w:val="24"/>
-              </w:rPr>
-              <w:t>You can now sprint while charging your melee</w:t>
+                <w:strike/>
+                <w:sz w:val="24"/>
+              </w:rPr>
+            </w:pPr>
+            <w:r>
+              <w:rPr>
+                <w:rFonts w:ascii="Arial Unicode MS" w:eastAsia="Arial Unicode MS" w:hAnsi="Arial Unicode MS" w:cs="Arial Unicode MS"/>
+                <w:strike/>
+                <w:sz w:val="24"/>
+              </w:rPr>
+              <w:t xml:space="preserve">You gain </w:t>
+            </w:r>
+            <w:r>
+              <w:rPr>
+                <w:rFonts w:ascii="Arial Unicode MS" w:eastAsia="Arial Unicode MS" w:hAnsi="Arial Unicode MS" w:cs="Arial Unicode MS"/>
+                <w:strike/>
+                <w:color w:val="00CCFF"/>
+                <w:sz w:val="24"/>
+              </w:rPr>
+              <w:t>10</w:t>
+            </w:r>
+            <w:r>
+              <w:rPr>
+                <w:rFonts w:ascii="Arial Unicode MS" w:eastAsia="Arial Unicode MS" w:hAnsi="Arial Unicode MS" w:cs="Arial Unicode MS"/>
+                <w:strike/>
+                <w:color w:val="00CCFF"/>
+                <w:sz w:val="24"/>
+              </w:rPr>
+              <w:t>0%</w:t>
+            </w:r>
+            <w:r>
+              <w:rPr>
+                <w:rFonts w:ascii="Arial Unicode MS" w:eastAsia="Arial Unicode MS" w:hAnsi="Arial Unicode MS" w:cs="Arial Unicode MS"/>
+                <w:strike/>
+                <w:sz w:val="24"/>
+              </w:rPr>
+              <w:t xml:space="preserve"> additional movement speed while using melee</w:t>
             </w:r>
           </w:p>
         </w:tc>

</xml_diff>

<commit_message>
40 ; Engineering ; Blocker
</commit_message>
<xml_diff>
--- a/PLAN/PLAN.docx
+++ b/PLAN/PLAN.docx
@@ -1979,16 +1979,52 @@
               <w:jc w:val="center"/>
               <w:rPr>
                 <w:rFonts w:ascii="Arial Unicode MS" w:eastAsia="Arial Unicode MS" w:hAnsi="Arial Unicode MS" w:cs="Arial Unicode MS"/>
-                <w:sz w:val="24"/>
-              </w:rPr>
-            </w:pPr>
-            <w:r>
-              <w:rPr>
-                <w:rFonts w:ascii="Arial Unicode MS" w:eastAsia="Arial Unicode MS" w:hAnsi="Arial Unicode MS" w:cs="Arial Unicode MS"/>
-                <w:sz w:val="24"/>
-              </w:rPr>
-              <w:t>You can now pick up destroyed sentry guns</w:t>
-            </w:r>
+                <w:strike/>
+                <w:sz w:val="24"/>
+              </w:rPr>
+            </w:pPr>
+            <w:bookmarkStart w:id="0" w:name="_GoBack"/>
+            <w:r>
+              <w:rPr>
+                <w:rFonts w:ascii="Arial Unicode MS" w:eastAsia="Arial Unicode MS" w:hAnsi="Arial Unicode MS" w:cs="Arial Unicode MS"/>
+                <w:strike/>
+                <w:sz w:val="24"/>
+              </w:rPr>
+              <w:t>You can now pick up</w:t>
+            </w:r>
+            <w:r>
+              <w:rPr>
+                <w:rFonts w:ascii="Arial Unicode MS" w:eastAsia="Arial Unicode MS" w:hAnsi="Arial Unicode MS" w:cs="Arial Unicode MS"/>
+                <w:strike/>
+                <w:sz w:val="24"/>
+              </w:rPr>
+              <w:t xml:space="preserve"> </w:t>
+            </w:r>
+            <w:r>
+              <w:rPr>
+                <w:rFonts w:ascii="Arial Unicode MS" w:eastAsia="Arial Unicode MS" w:hAnsi="Arial Unicode MS" w:cs="Arial Unicode MS"/>
+                <w:strike/>
+                <w:sz w:val="24"/>
+              </w:rPr>
+              <w:t>destroyed sentry</w:t>
+            </w:r>
+            <w:r>
+              <w:rPr>
+                <w:rFonts w:ascii="Arial Unicode MS" w:eastAsia="Arial Unicode MS" w:hAnsi="Arial Unicode MS" w:cs="Arial Unicode MS"/>
+                <w:strike/>
+                <w:sz w:val="24"/>
+              </w:rPr>
+              <w:t xml:space="preserve"> </w:t>
+            </w:r>
+            <w:r>
+              <w:rPr>
+                <w:rFonts w:ascii="Arial Unicode MS" w:eastAsia="Arial Unicode MS" w:hAnsi="Arial Unicode MS" w:cs="Arial Unicode MS"/>
+                <w:strike/>
+                <w:sz w:val="24"/>
+              </w:rPr>
+              <w:t>guns</w:t>
+            </w:r>
+            <w:bookmarkEnd w:id="0"/>
           </w:p>
         </w:tc>
         <w:tc>
@@ -2785,8 +2821,6 @@
               </w:rPr>
               <w:t>20</w:t>
             </w:r>
-            <w:bookmarkStart w:id="0" w:name="_GoBack"/>
-            <w:bookmarkEnd w:id="0"/>
             <w:r>
               <w:rPr>
                 <w:rFonts w:ascii="Arial Unicode MS" w:eastAsia="Arial Unicode MS" w:hAnsi="Arial Unicode MS" w:cs="Arial Unicode MS"/>

</xml_diff>

<commit_message>
42 ; tower defense
</commit_message>
<xml_diff>
--- a/PLAN/PLAN.docx
+++ b/PLAN/PLAN.docx
@@ -1852,31 +1852,20 @@
               <w:jc w:val="center"/>
               <w:rPr>
                 <w:rFonts w:ascii="Arial Unicode MS" w:eastAsia="Arial Unicode MS" w:hAnsi="Arial Unicode MS" w:cs="Arial Unicode MS"/>
-                <w:sz w:val="24"/>
-              </w:rPr>
-            </w:pPr>
-            <w:r>
-              <w:rPr>
-                <w:rFonts w:ascii="Arial Unicode MS" w:eastAsia="Arial Unicode MS" w:hAnsi="Arial Unicode MS" w:cs="Arial Unicode MS"/>
-                <w:sz w:val="24"/>
-              </w:rPr>
-              <w:t xml:space="preserve">Your sentry guns gain a </w:t>
-            </w:r>
-            <w:r>
-              <w:rPr>
-                <w:rFonts w:ascii="Arial Unicode MS" w:eastAsia="Arial Unicode MS" w:hAnsi="Arial Unicode MS" w:cs="Arial Unicode MS"/>
-                <w:color w:val="00CCFF"/>
-                <w:sz w:val="24"/>
-              </w:rPr>
-              <w:t>100%</w:t>
-            </w:r>
-            <w:r>
-              <w:rPr>
-                <w:rFonts w:ascii="Arial Unicode MS" w:eastAsia="Arial Unicode MS" w:hAnsi="Arial Unicode MS" w:cs="Arial Unicode MS"/>
-                <w:sz w:val="24"/>
-              </w:rPr>
-              <w:t xml:space="preserve"> increase in damage</w:t>
-            </w:r>
+                <w:strike/>
+                <w:sz w:val="24"/>
+              </w:rPr>
+            </w:pPr>
+            <w:bookmarkStart w:id="0" w:name="_GoBack"/>
+            <w:r>
+              <w:rPr>
+                <w:rFonts w:ascii="Arial Unicode MS" w:eastAsia="Arial Unicode MS" w:hAnsi="Arial Unicode MS" w:cs="Arial Unicode MS"/>
+                <w:strike/>
+                <w:sz w:val="24"/>
+              </w:rPr>
+              <w:t>Your sentry will fire explode arrow now</w:t>
+            </w:r>
+            <w:bookmarkEnd w:id="0"/>
           </w:p>
         </w:tc>
         <w:tc>
@@ -1983,7 +1972,6 @@
                 <w:sz w:val="24"/>
               </w:rPr>
             </w:pPr>
-            <w:bookmarkStart w:id="0" w:name="_GoBack"/>
             <w:r>
               <w:rPr>
                 <w:rFonts w:ascii="Arial Unicode MS" w:eastAsia="Arial Unicode MS" w:hAnsi="Arial Unicode MS" w:cs="Arial Unicode MS"/>
@@ -2024,7 +2012,6 @@
               </w:rPr>
               <w:t>guns</w:t>
             </w:r>
-            <w:bookmarkEnd w:id="0"/>
           </w:p>
         </w:tc>
         <w:tc>

</xml_diff>

<commit_message>
43 ; sentry gun more ammo
</commit_message>
<xml_diff>
--- a/PLAN/PLAN.docx
+++ b/PLAN/PLAN.docx
@@ -1856,7 +1856,6 @@
                 <w:sz w:val="24"/>
               </w:rPr>
             </w:pPr>
-            <w:bookmarkStart w:id="0" w:name="_GoBack"/>
             <w:r>
               <w:rPr>
                 <w:rFonts w:ascii="Arial Unicode MS" w:eastAsia="Arial Unicode MS" w:hAnsi="Arial Unicode MS" w:cs="Arial Unicode MS"/>
@@ -1865,7 +1864,6 @@
               </w:rPr>
               <w:t>Your sentry will fire explode arrow now</w:t>
             </w:r>
-            <w:bookmarkEnd w:id="0"/>
           </w:p>
         </w:tc>
         <w:tc>
@@ -2190,12 +2188,14 @@
               <w:jc w:val="center"/>
               <w:rPr>
                 <w:rFonts w:ascii="Arial Unicode MS" w:eastAsia="Arial Unicode MS" w:hAnsi="Arial Unicode MS" w:cs="Arial Unicode MS"/>
-                <w:sz w:val="24"/>
-              </w:rPr>
-            </w:pPr>
-            <w:r>
-              <w:rPr>
-                <w:rFonts w:ascii="Arial Unicode MS" w:eastAsia="Arial Unicode MS" w:hAnsi="Arial Unicode MS" w:cs="Arial Unicode MS"/>
+                <w:strike/>
+                <w:sz w:val="24"/>
+              </w:rPr>
+            </w:pPr>
+            <w:r>
+              <w:rPr>
+                <w:rFonts w:ascii="Arial Unicode MS" w:eastAsia="Arial Unicode MS" w:hAnsi="Arial Unicode MS" w:cs="Arial Unicode MS"/>
+                <w:strike/>
                 <w:sz w:val="24"/>
               </w:rPr>
               <w:t xml:space="preserve">Your sentry guns have an additional </w:t>
@@ -2203,6 +2203,7 @@
             <w:r>
               <w:rPr>
                 <w:rFonts w:ascii="Arial Unicode MS" w:eastAsia="Arial Unicode MS" w:hAnsi="Arial Unicode MS" w:cs="Arial Unicode MS"/>
+                <w:strike/>
                 <w:color w:val="00CCFF"/>
                 <w:sz w:val="24"/>
               </w:rPr>
@@ -2211,9 +2212,10 @@
             <w:r>
               <w:rPr>
                 <w:rFonts w:ascii="Arial Unicode MS" w:eastAsia="Arial Unicode MS" w:hAnsi="Arial Unicode MS" w:cs="Arial Unicode MS"/>
-                <w:sz w:val="24"/>
-              </w:rPr>
-              <w:t xml:space="preserve"> more ammunition.</w:t>
+                <w:strike/>
+                <w:sz w:val="24"/>
+              </w:rPr>
+              <w:t xml:space="preserve"> more ammunition</w:t>
             </w:r>
           </w:p>
         </w:tc>
@@ -2236,16 +2238,10 @@
                 <w:rFonts w:ascii="Arial Unicode MS" w:eastAsia="Arial Unicode MS" w:hAnsi="Arial Unicode MS" w:cs="Arial Unicode MS"/>
                 <w:sz w:val="24"/>
               </w:rPr>
-              <w:t xml:space="preserve">The cost of deploying a sentry gun is reduced by an additional </w:t>
-            </w:r>
-            <w:r>
-              <w:rPr>
-                <w:rFonts w:ascii="Arial Unicode MS" w:eastAsia="Arial Unicode MS" w:hAnsi="Arial Unicode MS" w:cs="Arial Unicode MS"/>
-                <w:color w:val="00CCFF"/>
-                <w:sz w:val="24"/>
-              </w:rPr>
-              <w:t>15%</w:t>
-            </w:r>
+              <w:t>…?</w:t>
+            </w:r>
+            <w:bookmarkStart w:id="0" w:name="_GoBack"/>
+            <w:bookmarkEnd w:id="0"/>
           </w:p>
         </w:tc>
         <w:tc>

</xml_diff>

<commit_message>
48 ; running_from_death , up_you_go
</commit_message>
<xml_diff>
--- a/PLAN/PLAN.docx
+++ b/PLAN/PLAN.docx
@@ -2240,8 +2240,6 @@
               </w:rPr>
               <w:t>…?</w:t>
             </w:r>
-            <w:bookmarkStart w:id="0" w:name="_GoBack"/>
-            <w:bookmarkEnd w:id="0"/>
           </w:p>
         </w:tc>
         <w:tc>
@@ -4000,12 +3998,14 @@
               <w:jc w:val="center"/>
               <w:rPr>
                 <w:rFonts w:ascii="Arial Unicode MS" w:eastAsia="Arial Unicode MS" w:hAnsi="Arial Unicode MS" w:cs="Arial Unicode MS"/>
-                <w:sz w:val="24"/>
-              </w:rPr>
-            </w:pPr>
-            <w:r>
-              <w:rPr>
-                <w:rFonts w:ascii="Arial Unicode MS" w:eastAsia="Arial Unicode MS" w:hAnsi="Arial Unicode MS" w:cs="Arial Unicode MS"/>
+                <w:strike/>
+                <w:sz w:val="24"/>
+              </w:rPr>
+            </w:pPr>
+            <w:r>
+              <w:rPr>
+                <w:rFonts w:ascii="Arial Unicode MS" w:eastAsia="Arial Unicode MS" w:hAnsi="Arial Unicode MS" w:cs="Arial Unicode MS"/>
+                <w:strike/>
                 <w:sz w:val="24"/>
               </w:rPr>
               <w:t xml:space="preserve">You </w:t>
@@ -4013,6 +4013,7 @@
             <w:r>
               <w:rPr>
                 <w:rFonts w:ascii="Arial Unicode MS" w:eastAsia="Arial Unicode MS" w:hAnsi="Arial Unicode MS" w:cs="Arial Unicode MS"/>
+                <w:strike/>
                 <w:sz w:val="24"/>
               </w:rPr>
               <w:t xml:space="preserve">gain a </w:t>
@@ -4020,14 +4021,25 @@
             <w:r>
               <w:rPr>
                 <w:rFonts w:ascii="Arial Unicode MS" w:eastAsia="Arial Unicode MS" w:hAnsi="Arial Unicode MS" w:cs="Arial Unicode MS"/>
-                <w:color w:val="00CCFF"/>
-                <w:sz w:val="24"/>
-              </w:rPr>
-              <w:t>5%</w:t>
-            </w:r>
-            <w:r>
-              <w:rPr>
-                <w:rFonts w:ascii="Arial Unicode MS" w:eastAsia="Arial Unicode MS" w:hAnsi="Arial Unicode MS" w:cs="Arial Unicode MS"/>
+                <w:strike/>
+                <w:color w:val="00CCFF"/>
+                <w:sz w:val="24"/>
+              </w:rPr>
+              <w:t>20</w:t>
+            </w:r>
+            <w:r>
+              <w:rPr>
+                <w:rFonts w:ascii="Arial Unicode MS" w:eastAsia="Arial Unicode MS" w:hAnsi="Arial Unicode MS" w:cs="Arial Unicode MS"/>
+                <w:strike/>
+                <w:color w:val="00CCFF"/>
+                <w:sz w:val="24"/>
+              </w:rPr>
+              <w:t>%</w:t>
+            </w:r>
+            <w:r>
+              <w:rPr>
+                <w:rFonts w:ascii="Arial Unicode MS" w:eastAsia="Arial Unicode MS" w:hAnsi="Arial Unicode MS" w:cs="Arial Unicode MS"/>
+                <w:strike/>
                 <w:sz w:val="24"/>
               </w:rPr>
               <w:t xml:space="preserve"> dodge chance for </w:t>
@@ -4035,6 +4047,7 @@
             <w:r>
               <w:rPr>
                 <w:rFonts w:ascii="Arial Unicode MS" w:eastAsia="Arial Unicode MS" w:hAnsi="Arial Unicode MS" w:cs="Arial Unicode MS"/>
+                <w:strike/>
                 <w:color w:val="00CCFF"/>
                 <w:sz w:val="24"/>
               </w:rPr>
@@ -4043,6 +4056,7 @@
             <w:r>
               <w:rPr>
                 <w:rFonts w:ascii="Arial Unicode MS" w:eastAsia="Arial Unicode MS" w:hAnsi="Arial Unicode MS" w:cs="Arial Unicode MS"/>
+                <w:strike/>
                 <w:sz w:val="24"/>
               </w:rPr>
               <w:t xml:space="preserve"> seconds after being revived</w:t>
@@ -4060,12 +4074,15 @@
               <w:jc w:val="center"/>
               <w:rPr>
                 <w:rFonts w:ascii="Arial Unicode MS" w:eastAsia="Arial Unicode MS" w:hAnsi="Arial Unicode MS" w:cs="Arial Unicode MS"/>
-                <w:sz w:val="24"/>
-              </w:rPr>
-            </w:pPr>
-            <w:r>
-              <w:rPr>
-                <w:rFonts w:ascii="Arial Unicode MS" w:eastAsia="Arial Unicode MS" w:hAnsi="Arial Unicode MS" w:cs="Arial Unicode MS"/>
+                <w:strike/>
+                <w:sz w:val="24"/>
+              </w:rPr>
+            </w:pPr>
+            <w:bookmarkStart w:id="0" w:name="_GoBack"/>
+            <w:r>
+              <w:rPr>
+                <w:rFonts w:ascii="Arial Unicode MS" w:eastAsia="Arial Unicode MS" w:hAnsi="Arial Unicode MS" w:cs="Arial Unicode MS"/>
+                <w:strike/>
                 <w:sz w:val="24"/>
               </w:rPr>
               <w:t xml:space="preserve">You will now gain </w:t>
@@ -4073,6 +4090,7 @@
             <w:r>
               <w:rPr>
                 <w:rFonts w:ascii="Arial Unicode MS" w:eastAsia="Arial Unicode MS" w:hAnsi="Arial Unicode MS" w:cs="Arial Unicode MS"/>
+                <w:strike/>
                 <w:color w:val="00CCFF"/>
                 <w:sz w:val="24"/>
               </w:rPr>
@@ -4081,6 +4099,7 @@
             <w:r>
               <w:rPr>
                 <w:rFonts w:ascii="Arial Unicode MS" w:eastAsia="Arial Unicode MS" w:hAnsi="Arial Unicode MS" w:cs="Arial Unicode MS"/>
+                <w:strike/>
                 <w:sz w:val="24"/>
               </w:rPr>
               <w:t xml:space="preserve"> health every </w:t>
@@ -4088,6 +4107,7 @@
             <w:r>
               <w:rPr>
                 <w:rFonts w:ascii="Arial Unicode MS" w:eastAsia="Arial Unicode MS" w:hAnsi="Arial Unicode MS" w:cs="Arial Unicode MS"/>
+                <w:strike/>
                 <w:color w:val="00CCFF"/>
                 <w:sz w:val="24"/>
               </w:rPr>
@@ -4096,6 +4116,7 @@
             <w:r>
               <w:rPr>
                 <w:rFonts w:ascii="Arial Unicode MS" w:eastAsia="Arial Unicode MS" w:hAnsi="Arial Unicode MS" w:cs="Arial Unicode MS"/>
+                <w:strike/>
                 <w:sz w:val="24"/>
               </w:rPr>
               <w:t xml:space="preserve"> seconds for </w:t>
@@ -4103,6 +4124,7 @@
             <w:r>
               <w:rPr>
                 <w:rFonts w:ascii="Arial Unicode MS" w:eastAsia="Arial Unicode MS" w:hAnsi="Arial Unicode MS" w:cs="Arial Unicode MS"/>
+                <w:strike/>
                 <w:color w:val="00CCFF"/>
                 <w:sz w:val="24"/>
               </w:rPr>
@@ -4111,10 +4133,12 @@
             <w:r>
               <w:rPr>
                 <w:rFonts w:ascii="Arial Unicode MS" w:eastAsia="Arial Unicode MS" w:hAnsi="Arial Unicode MS" w:cs="Arial Unicode MS"/>
+                <w:strike/>
                 <w:sz w:val="24"/>
               </w:rPr>
               <w:t xml:space="preserve"> seconds after being revived</w:t>
             </w:r>
+            <w:bookmarkEnd w:id="0"/>
           </w:p>
         </w:tc>
         <w:tc>

</xml_diff>

<commit_message>
53 ; saw_extra_ammo_multiplier_2 , temporary_no_ammo_cost_repeat
</commit_message>
<xml_diff>
--- a/PLAN/PLAN.docx
+++ b/PLAN/PLAN.docx
@@ -498,17 +498,7 @@
                 <w:strike/>
                 <w:sz w:val="24"/>
               </w:rPr>
-              <w:t xml:space="preserve"> for eac</w:t>
-            </w:r>
-            <w:bookmarkStart w:id="0" w:name="_GoBack"/>
-            <w:bookmarkEnd w:id="0"/>
-            <w:r>
-              <w:rPr>
-                <w:rFonts w:ascii="Arial Unicode MS" w:eastAsia="Arial Unicode MS" w:hAnsi="Arial Unicode MS" w:cs="Arial Unicode MS"/>
-                <w:strike/>
-                <w:sz w:val="24"/>
-              </w:rPr>
-              <w:t xml:space="preserve">h converted enemy up to </w:t>
+              <w:t xml:space="preserve"> for each converted enemy up to </w:t>
             </w:r>
             <w:r>
               <w:rPr>
@@ -1671,22 +1661,89 @@
                 <w:rFonts w:ascii="Arial Unicode MS" w:eastAsia="Arial Unicode MS" w:hAnsi="Arial Unicode MS" w:cs="Arial Unicode MS"/>
                 <w:sz w:val="24"/>
               </w:rPr>
-              <w:t xml:space="preserve">The duration will now always be </w:t>
-            </w:r>
-            <w:r>
-              <w:rPr>
-                <w:rFonts w:ascii="Arial Unicode MS" w:eastAsia="Arial Unicode MS" w:hAnsi="Arial Unicode MS" w:cs="Arial Unicode MS"/>
-                <w:color w:val="00CCFF"/>
-                <w:sz w:val="24"/>
-              </w:rPr>
-              <w:t>15</w:t>
-            </w:r>
-            <w:r>
-              <w:rPr>
-                <w:rFonts w:ascii="Arial Unicode MS" w:eastAsia="Arial Unicode MS" w:hAnsi="Arial Unicode MS" w:cs="Arial Unicode MS"/>
-                <w:sz w:val="24"/>
-              </w:rPr>
-              <w:t xml:space="preserve"> seconds.</w:t>
+              <w:t xml:space="preserve">You have </w:t>
+            </w:r>
+            <w:bookmarkStart w:id="0" w:name="_GoBack"/>
+            <w:bookmarkEnd w:id="0"/>
+            <w:r>
+              <w:rPr>
+                <w:rFonts w:ascii="Arial Unicode MS" w:eastAsia="Arial Unicode MS" w:hAnsi="Arial Unicode MS" w:cs="Arial Unicode MS"/>
+                <w:color w:val="00CCFF"/>
+                <w:sz w:val="24"/>
+              </w:rPr>
+              <w:t>30</w:t>
+            </w:r>
+            <w:r>
+              <w:rPr>
+                <w:rFonts w:ascii="Arial Unicode MS" w:eastAsia="Arial Unicode MS" w:hAnsi="Arial Unicode MS" w:cs="Arial Unicode MS"/>
+                <w:color w:val="00CCFF"/>
+                <w:sz w:val="24"/>
+              </w:rPr>
+              <w:t>%</w:t>
+            </w:r>
+            <w:r>
+              <w:rPr>
+                <w:rFonts w:ascii="Arial Unicode MS" w:eastAsia="Arial Unicode MS" w:hAnsi="Arial Unicode MS" w:cs="Arial Unicode MS"/>
+                <w:sz w:val="24"/>
+              </w:rPr>
+              <w:t xml:space="preserve"> </w:t>
+            </w:r>
+            <w:r>
+              <w:rPr>
+                <w:rFonts w:ascii="Arial Unicode MS" w:eastAsia="Arial Unicode MS" w:hAnsi="Arial Unicode MS" w:cs="Arial Unicode MS"/>
+                <w:sz w:val="24"/>
+              </w:rPr>
+              <w:t xml:space="preserve">chance to enter </w:t>
+            </w:r>
+            <w:r>
+              <w:rPr>
+                <w:rFonts w:ascii="Arial Unicode MS" w:eastAsia="Arial Unicode MS" w:hAnsi="Arial Unicode MS" w:cs="Arial Unicode MS"/>
+                <w:sz w:val="24"/>
+              </w:rPr>
+              <w:t>’</w:t>
+            </w:r>
+            <w:r>
+              <w:rPr>
+                <w:rFonts w:ascii="Arial Unicode MS" w:eastAsia="Arial Unicode MS" w:hAnsi="Arial Unicode MS" w:cs="Arial Unicode MS"/>
+                <w:sz w:val="24"/>
+              </w:rPr>
+              <w:t>Bullet Storm</w:t>
+            </w:r>
+            <w:r>
+              <w:rPr>
+                <w:rFonts w:ascii="Arial Unicode MS" w:eastAsia="Arial Unicode MS" w:hAnsi="Arial Unicode MS" w:cs="Arial Unicode MS"/>
+                <w:sz w:val="24"/>
+              </w:rPr>
+              <w:t>’</w:t>
+            </w:r>
+            <w:r>
+              <w:rPr>
+                <w:rFonts w:ascii="Arial Unicode MS" w:eastAsia="Arial Unicode MS" w:hAnsi="Arial Unicode MS" w:cs="Arial Unicode MS"/>
+                <w:sz w:val="24"/>
+              </w:rPr>
+              <w:t xml:space="preserve"> for </w:t>
+            </w:r>
+            <w:r>
+              <w:rPr>
+                <w:rFonts w:ascii="Arial Unicode MS" w:eastAsia="Arial Unicode MS" w:hAnsi="Arial Unicode MS" w:cs="Arial Unicode MS"/>
+                <w:color w:val="00CCFF"/>
+                <w:sz w:val="24"/>
+              </w:rPr>
+              <w:t>3</w:t>
+            </w:r>
+            <w:r>
+              <w:rPr>
+                <w:rFonts w:ascii="Arial Unicode MS" w:eastAsia="Arial Unicode MS" w:hAnsi="Arial Unicode MS" w:cs="Arial Unicode MS"/>
+                <w:sz w:val="24"/>
+              </w:rPr>
+              <w:t xml:space="preserve"> seconds while standing next to any ammo bags</w:t>
+            </w:r>
+            <w:r>
+              <w:rPr>
+                <w:rFonts w:ascii="Arial Unicode MS" w:eastAsia="Arial Unicode MS" w:hAnsi="Arial Unicode MS" w:cs="Arial Unicode MS"/>
+                <w:sz w:val="24"/>
+              </w:rPr>
+              <w:t>.</w:t>
             </w:r>
           </w:p>
         </w:tc>
@@ -1701,12 +1758,14 @@
               <w:jc w:val="center"/>
               <w:rPr>
                 <w:rFonts w:ascii="Arial Unicode MS" w:eastAsia="Arial Unicode MS" w:hAnsi="Arial Unicode MS" w:cs="Arial Unicode MS"/>
-                <w:sz w:val="24"/>
-              </w:rPr>
-            </w:pPr>
-            <w:r>
-              <w:rPr>
-                <w:rFonts w:ascii="Arial Unicode MS" w:eastAsia="Arial Unicode MS" w:hAnsi="Arial Unicode MS" w:cs="Arial Unicode MS"/>
+                <w:strike/>
+                <w:sz w:val="24"/>
+              </w:rPr>
+            </w:pPr>
+            <w:r>
+              <w:rPr>
+                <w:rFonts w:ascii="Arial Unicode MS" w:eastAsia="Arial Unicode MS" w:hAnsi="Arial Unicode MS" w:cs="Arial Unicode MS"/>
+                <w:strike/>
                 <w:sz w:val="24"/>
               </w:rPr>
               <w:t xml:space="preserve">You gain </w:t>
@@ -1714,6 +1773,7 @@
             <w:r>
               <w:rPr>
                 <w:rFonts w:ascii="Arial Unicode MS" w:eastAsia="Arial Unicode MS" w:hAnsi="Arial Unicode MS" w:cs="Arial Unicode MS"/>
+                <w:strike/>
                 <w:color w:val="00CCFF"/>
                 <w:sz w:val="24"/>
               </w:rPr>
@@ -1722,9 +1782,34 @@
             <w:r>
               <w:rPr>
                 <w:rFonts w:ascii="Arial Unicode MS" w:eastAsia="Arial Unicode MS" w:hAnsi="Arial Unicode MS" w:cs="Arial Unicode MS"/>
-                <w:sz w:val="24"/>
-              </w:rPr>
-              <w:t xml:space="preserve"> additional saw blades for the OVE9000 portable saw</w:t>
+                <w:strike/>
+                <w:sz w:val="24"/>
+              </w:rPr>
+              <w:t xml:space="preserve"> additional saw blades for the OVE</w:t>
+            </w:r>
+            <w:r>
+              <w:rPr>
+                <w:rFonts w:ascii="Arial Unicode MS" w:eastAsia="Arial Unicode MS" w:hAnsi="Arial Unicode MS" w:cs="Arial Unicode MS"/>
+                <w:strike/>
+                <w:sz w:val="24"/>
+              </w:rPr>
+              <w:t>R</w:t>
+            </w:r>
+            <w:r>
+              <w:rPr>
+                <w:rFonts w:ascii="Arial Unicode MS" w:eastAsia="Arial Unicode MS" w:hAnsi="Arial Unicode MS" w:cs="Arial Unicode MS"/>
+                <w:strike/>
+                <w:sz w:val="24"/>
+              </w:rPr>
+              <w:t>9000 portable saw</w:t>
+            </w:r>
+            <w:r>
+              <w:rPr>
+                <w:rFonts w:ascii="Arial Unicode MS" w:eastAsia="Arial Unicode MS" w:hAnsi="Arial Unicode MS" w:cs="Arial Unicode MS"/>
+                <w:strike/>
+                <w:sz w:val="24"/>
+              </w:rPr>
+              <w:t>.</w:t>
             </w:r>
           </w:p>
         </w:tc>

</xml_diff>

<commit_message>
68 ; ammo efficient
https://i.imgur.com/jg2OwWe.png
</commit_message>
<xml_diff>
--- a/PLAN/PLAN.docx
+++ b/PLAN/PLAN.docx
@@ -540,25 +540,34 @@
                 <w:strike/>
                 <w:sz w:val="24"/>
               </w:rPr>
-              <w:t xml:space="preserve">The </w:t>
-            </w:r>
-            <w:proofErr w:type="gramStart"/>
-            <w:r>
-              <w:rPr>
-                <w:rFonts w:ascii="Arial Unicode MS" w:eastAsia="Arial Unicode MS" w:hAnsi="Arial Unicode MS" w:cs="Arial Unicode MS"/>
-                <w:strike/>
-                <w:sz w:val="24"/>
-              </w:rPr>
-              <w:t>amount</w:t>
-            </w:r>
-            <w:proofErr w:type="gramEnd"/>
-            <w:r>
-              <w:rPr>
-                <w:rFonts w:ascii="Arial Unicode MS" w:eastAsia="Arial Unicode MS" w:hAnsi="Arial Unicode MS" w:cs="Arial Unicode MS"/>
-                <w:strike/>
-                <w:sz w:val="24"/>
-              </w:rPr>
-              <w:t xml:space="preserve"> of headshots required is reduced to </w:t>
+              <w:t>Each</w:t>
+            </w:r>
+            <w:r>
+              <w:rPr>
+                <w:rFonts w:ascii="Arial Unicode MS" w:eastAsia="Arial Unicode MS" w:hAnsi="Arial Unicode MS" w:cs="Arial Unicode MS"/>
+                <w:strike/>
+                <w:sz w:val="24"/>
+              </w:rPr>
+              <w:t xml:space="preserve"> headshot</w:t>
+            </w:r>
+            <w:bookmarkStart w:id="0" w:name="_GoBack"/>
+            <w:bookmarkEnd w:id="0"/>
+            <w:r>
+              <w:rPr>
+                <w:rFonts w:ascii="Arial Unicode MS" w:eastAsia="Arial Unicode MS" w:hAnsi="Arial Unicode MS" w:cs="Arial Unicode MS"/>
+                <w:strike/>
+                <w:sz w:val="24"/>
+              </w:rPr>
+              <w:t xml:space="preserve"> will refund</w:t>
+            </w:r>
+            <w:r>
+              <w:rPr>
+                <w:rFonts w:ascii="Arial Unicode MS" w:eastAsia="Arial Unicode MS" w:hAnsi="Arial Unicode MS" w:cs="Arial Unicode MS"/>
+                <w:strike/>
+                <w:color w:val="FFFFFF" w:themeColor="background1"/>
+                <w:sz w:val="24"/>
+              </w:rPr>
+              <w:t xml:space="preserve"> </w:t>
             </w:r>
             <w:r>
               <w:rPr>
@@ -568,6 +577,15 @@
                 <w:sz w:val="24"/>
               </w:rPr>
               <w:t>1</w:t>
+            </w:r>
+            <w:r>
+              <w:rPr>
+                <w:rFonts w:ascii="Arial Unicode MS" w:eastAsia="Arial Unicode MS" w:hAnsi="Arial Unicode MS" w:cs="Arial Unicode MS"/>
+                <w:strike/>
+                <w:color w:val="FFFFFF" w:themeColor="background1"/>
+                <w:sz w:val="24"/>
+              </w:rPr>
+              <w:t xml:space="preserve"> bullet.</w:t>
             </w:r>
           </w:p>
         </w:tc>
@@ -1591,16 +1609,7 @@
                 <w:rFonts w:ascii="Arial Unicode MS" w:eastAsia="Arial Unicode MS" w:hAnsi="Arial Unicode MS" w:cs="Arial Unicode MS"/>
                 <w:sz w:val="24"/>
               </w:rPr>
-              <w:t xml:space="preserve"> less damage when interacting </w:t>
-            </w:r>
-            <w:bookmarkStart w:id="0" w:name="_GoBack"/>
-            <w:bookmarkEnd w:id="0"/>
-            <w:r>
-              <w:rPr>
-                <w:rFonts w:ascii="Arial Unicode MS" w:eastAsia="Arial Unicode MS" w:hAnsi="Arial Unicode MS" w:cs="Arial Unicode MS"/>
-                <w:sz w:val="24"/>
-              </w:rPr>
-              <w:t>with objects</w:t>
+              <w:t xml:space="preserve"> less damage when interacting with objects</w:t>
             </w:r>
           </w:p>
         </w:tc>
@@ -1881,16 +1890,7 @@
                 <w:color w:val="00CCFF"/>
                 <w:sz w:val="24"/>
               </w:rPr>
-              <w:t>1</w:t>
-            </w:r>
-            <w:r>
-              <w:rPr>
-                <w:rFonts w:ascii="Arial Unicode MS" w:eastAsia="Arial Unicode MS" w:hAnsi="Arial Unicode MS" w:cs="Arial Unicode MS"/>
-                <w:strike/>
-                <w:color w:val="00CCFF"/>
-                <w:sz w:val="24"/>
-              </w:rPr>
-              <w:t>0%</w:t>
+              <w:t>10%</w:t>
             </w:r>
             <w:r>
               <w:rPr>
@@ -4925,6 +4925,7 @@
     <w:lsdException w:name="HTML Sample" w:semiHidden="1" w:unhideWhenUsed="1"/>
     <w:lsdException w:name="HTML Typewriter" w:semiHidden="1" w:unhideWhenUsed="1"/>
     <w:lsdException w:name="HTML Variable" w:semiHidden="1" w:unhideWhenUsed="1"/>
+    <w:lsdException w:name="Normal Table" w:semiHidden="1" w:unhideWhenUsed="1"/>
     <w:lsdException w:name="annotation subject" w:semiHidden="1" w:unhideWhenUsed="1"/>
     <w:lsdException w:name="No List" w:semiHidden="1" w:unhideWhenUsed="1"/>
     <w:lsdException w:name="Outline List 1" w:semiHidden="1" w:unhideWhenUsed="1"/>
@@ -4971,8 +4972,10 @@
     <w:lsdException w:name="Table Subtle 2" w:semiHidden="1" w:unhideWhenUsed="1"/>
     <w:lsdException w:name="Table Web 1" w:semiHidden="1" w:unhideWhenUsed="1"/>
     <w:lsdException w:name="Table Web 2" w:semiHidden="1" w:unhideWhenUsed="1"/>
+    <w:lsdException w:name="Table Web 3" w:semiHidden="1" w:unhideWhenUsed="1"/>
     <w:lsdException w:name="Balloon Text" w:semiHidden="1" w:unhideWhenUsed="1"/>
     <w:lsdException w:name="Table Grid" w:uiPriority="39"/>
+    <w:lsdException w:name="Table Theme" w:semiHidden="1" w:unhideWhenUsed="1"/>
     <w:lsdException w:name="Placeholder Text" w:semiHidden="1"/>
     <w:lsdException w:name="No Spacing" w:uiPriority="1" w:qFormat="1"/>
     <w:lsdException w:name="Light Shading" w:uiPriority="60"/>

</xml_diff>

<commit_message>
72 ; crash when switch build before heist start.
</commit_message>
<xml_diff>
--- a/PLAN/PLAN.docx
+++ b/PLAN/PLAN.docx
@@ -191,7 +191,25 @@
                 <w:strike/>
                 <w:sz w:val="24"/>
               </w:rPr>
-              <w:t xml:space="preserve">Having at least one of your own hostage or converted law enforcer makes you regenerate </w:t>
+              <w:t xml:space="preserve">Having at least one of your own </w:t>
+            </w:r>
+            <w:proofErr w:type="gramStart"/>
+            <w:r>
+              <w:rPr>
+                <w:rFonts w:ascii="Arial Unicode MS" w:eastAsia="Arial Unicode MS" w:hAnsi="Arial Unicode MS" w:cs="Arial Unicode MS"/>
+                <w:strike/>
+                <w:sz w:val="24"/>
+              </w:rPr>
+              <w:t>hostage</w:t>
+            </w:r>
+            <w:proofErr w:type="gramEnd"/>
+            <w:r>
+              <w:rPr>
+                <w:rFonts w:ascii="Arial Unicode MS" w:eastAsia="Arial Unicode MS" w:hAnsi="Arial Unicode MS" w:cs="Arial Unicode MS"/>
+                <w:strike/>
+                <w:sz w:val="24"/>
+              </w:rPr>
+              <w:t xml:space="preserve"> or converted law enforcer makes you regenerate </w:t>
             </w:r>
             <w:r>
               <w:rPr>
@@ -550,8 +568,6 @@
               </w:rPr>
               <w:t xml:space="preserve"> headshot</w:t>
             </w:r>
-            <w:bookmarkStart w:id="0" w:name="_GoBack"/>
-            <w:bookmarkEnd w:id="0"/>
             <w:r>
               <w:rPr>
                 <w:rFonts w:ascii="Arial Unicode MS" w:eastAsia="Arial Unicode MS" w:hAnsi="Arial Unicode MS" w:cs="Arial Unicode MS"/>
@@ -739,7 +755,23 @@
                 <w:rFonts w:ascii="Arial Unicode MS" w:eastAsia="Arial Unicode MS" w:hAnsi="Arial Unicode MS" w:cs="Arial Unicode MS"/>
                 <w:sz w:val="24"/>
               </w:rPr>
-              <w:t>You can now take special enemies hostage and convert them.</w:t>
+              <w:t xml:space="preserve">You can now take special </w:t>
+            </w:r>
+            <w:proofErr w:type="gramStart"/>
+            <w:r>
+              <w:rPr>
+                <w:rFonts w:ascii="Arial Unicode MS" w:eastAsia="Arial Unicode MS" w:hAnsi="Arial Unicode MS" w:cs="Arial Unicode MS"/>
+                <w:sz w:val="24"/>
+              </w:rPr>
+              <w:t>enemies</w:t>
+            </w:r>
+            <w:proofErr w:type="gramEnd"/>
+            <w:r>
+              <w:rPr>
+                <w:rFonts w:ascii="Arial Unicode MS" w:eastAsia="Arial Unicode MS" w:hAnsi="Arial Unicode MS" w:cs="Arial Unicode MS"/>
+                <w:sz w:val="24"/>
+              </w:rPr>
+              <w:t xml:space="preserve"> hostage and convert them.</w:t>
             </w:r>
           </w:p>
         </w:tc>
@@ -1725,6 +1757,7 @@
               </w:rPr>
               <w:t>’</w:t>
             </w:r>
+            <w:proofErr w:type="spellStart"/>
             <w:r>
               <w:rPr>
                 <w:rFonts w:ascii="Arial Unicode MS" w:eastAsia="Arial Unicode MS" w:hAnsi="Arial Unicode MS" w:cs="Arial Unicode MS"/>
@@ -1749,6 +1782,7 @@
               </w:rPr>
               <w:t>torm</w:t>
             </w:r>
+            <w:proofErr w:type="spellEnd"/>
             <w:r>
               <w:rPr>
                 <w:rFonts w:ascii="Arial Unicode MS" w:eastAsia="Arial Unicode MS" w:hAnsi="Arial Unicode MS" w:cs="Arial Unicode MS"/>
@@ -2653,7 +2687,23 @@
                 <w:rFonts w:ascii="Arial Unicode MS" w:eastAsia="Arial Unicode MS" w:hAnsi="Arial Unicode MS" w:cs="Arial Unicode MS"/>
                 <w:sz w:val="24"/>
               </w:rPr>
-              <w:t xml:space="preserve">Your drill and saw timer is decreased by an additional </w:t>
+              <w:t xml:space="preserve">Your drill and saw timer </w:t>
+            </w:r>
+            <w:proofErr w:type="gramStart"/>
+            <w:r>
+              <w:rPr>
+                <w:rFonts w:ascii="Arial Unicode MS" w:eastAsia="Arial Unicode MS" w:hAnsi="Arial Unicode MS" w:cs="Arial Unicode MS"/>
+                <w:sz w:val="24"/>
+              </w:rPr>
+              <w:t>is</w:t>
+            </w:r>
+            <w:proofErr w:type="gramEnd"/>
+            <w:r>
+              <w:rPr>
+                <w:rFonts w:ascii="Arial Unicode MS" w:eastAsia="Arial Unicode MS" w:hAnsi="Arial Unicode MS" w:cs="Arial Unicode MS"/>
+                <w:sz w:val="24"/>
+              </w:rPr>
+              <w:t xml:space="preserve"> decreased by an additional </w:t>
             </w:r>
             <w:r>
               <w:rPr>
@@ -3042,25 +3092,23 @@
                 <w:strike/>
                 <w:sz w:val="24"/>
               </w:rPr>
-              <w:t>You gain an additional dodge while your stamina are not full.\</w:t>
-            </w:r>
-            <w:proofErr w:type="spellStart"/>
-            <w:r>
-              <w:rPr>
-                <w:rFonts w:ascii="Arial Unicode MS" w:eastAsia="Arial Unicode MS" w:hAnsi="Arial Unicode MS" w:cs="Arial Unicode MS"/>
-                <w:strike/>
-                <w:sz w:val="24"/>
-              </w:rPr>
-              <w:t>nThe</w:t>
-            </w:r>
-            <w:proofErr w:type="spellEnd"/>
-            <w:r>
-              <w:rPr>
-                <w:rFonts w:ascii="Arial Unicode MS" w:eastAsia="Arial Unicode MS" w:hAnsi="Arial Unicode MS" w:cs="Arial Unicode MS"/>
-                <w:strike/>
-                <w:sz w:val="24"/>
-              </w:rPr>
-              <w:t xml:space="preserve"> lower you have, the more you get.</w:t>
+              <w:t>You gain an additional dodge while your stamina are not full.</w:t>
+            </w:r>
+            <w:r>
+              <w:rPr>
+                <w:rFonts w:ascii="Arial Unicode MS" w:eastAsia="Arial Unicode MS" w:hAnsi="Arial Unicode MS" w:cs="Arial Unicode MS"/>
+                <w:strike/>
+                <w:sz w:val="24"/>
+              </w:rPr>
+              <w:t xml:space="preserve"> </w:t>
+            </w:r>
+            <w:r>
+              <w:rPr>
+                <w:rFonts w:ascii="Arial Unicode MS" w:eastAsia="Arial Unicode MS" w:hAnsi="Arial Unicode MS" w:cs="Arial Unicode MS"/>
+                <w:strike/>
+                <w:sz w:val="24"/>
+              </w:rPr>
+              <w:t>The lower you have, the more you get.</w:t>
             </w:r>
           </w:p>
         </w:tc>
@@ -3210,16 +3258,71 @@
               <w:jc w:val="center"/>
               <w:rPr>
                 <w:rFonts w:ascii="Arial Unicode MS" w:eastAsia="Arial Unicode MS" w:hAnsi="Arial Unicode MS" w:cs="Arial Unicode MS"/>
-                <w:sz w:val="24"/>
-              </w:rPr>
-            </w:pPr>
-            <w:r>
-              <w:rPr>
-                <w:rFonts w:ascii="Arial Unicode MS" w:eastAsia="Arial Unicode MS" w:hAnsi="Arial Unicode MS" w:cs="Arial Unicode MS"/>
+                <w:strike/>
+                <w:sz w:val="24"/>
+              </w:rPr>
+            </w:pPr>
+            <w:bookmarkStart w:id="0" w:name="_GoBack"/>
+            <w:r>
+              <w:rPr>
+                <w:rFonts w:ascii="Arial Unicode MS" w:eastAsia="Arial Unicode MS" w:hAnsi="Arial Unicode MS" w:cs="Arial Unicode MS"/>
+                <w:strike/>
                 <w:sz w:val="24"/>
               </w:rPr>
               <w:t>Every shot on every enemy will cause that enemy to stagger</w:t>
             </w:r>
+            <w:r>
+              <w:rPr>
+                <w:rFonts w:ascii="Arial Unicode MS" w:eastAsia="Arial Unicode MS" w:hAnsi="Arial Unicode MS" w:cs="Arial Unicode MS"/>
+                <w:strike/>
+                <w:sz w:val="24"/>
+              </w:rPr>
+              <w:t xml:space="preserve">. </w:t>
+            </w:r>
+            <w:r>
+              <w:rPr>
+                <w:rFonts w:ascii="Arial Unicode MS" w:eastAsia="Arial Unicode MS" w:hAnsi="Arial Unicode MS" w:cs="Arial Unicode MS"/>
+                <w:strike/>
+                <w:sz w:val="24"/>
+              </w:rPr>
+              <w:t xml:space="preserve">The effect persists for </w:t>
+            </w:r>
+            <w:r>
+              <w:rPr>
+                <w:rFonts w:ascii="Arial Unicode MS" w:eastAsia="Arial Unicode MS" w:hAnsi="Arial Unicode MS" w:cs="Arial Unicode MS"/>
+                <w:strike/>
+                <w:color w:val="00CCFF"/>
+                <w:sz w:val="24"/>
+              </w:rPr>
+              <w:t>9</w:t>
+            </w:r>
+            <w:r>
+              <w:rPr>
+                <w:rFonts w:ascii="Arial Unicode MS" w:eastAsia="Arial Unicode MS" w:hAnsi="Arial Unicode MS" w:cs="Arial Unicode MS"/>
+                <w:strike/>
+                <w:sz w:val="24"/>
+              </w:rPr>
+              <w:t xml:space="preserve"> seconds after your </w:t>
+            </w:r>
+            <w:proofErr w:type="spellStart"/>
+            <w:r>
+              <w:rPr>
+                <w:rFonts w:ascii="Arial Unicode MS" w:eastAsia="Arial Unicode MS" w:hAnsi="Arial Unicode MS" w:cs="Arial Unicode MS"/>
+                <w:strike/>
+                <w:sz w:val="24"/>
+              </w:rPr>
+              <w:t>armor</w:t>
+            </w:r>
+            <w:proofErr w:type="spellEnd"/>
+            <w:r>
+              <w:rPr>
+                <w:rFonts w:ascii="Arial Unicode MS" w:eastAsia="Arial Unicode MS" w:hAnsi="Arial Unicode MS" w:cs="Arial Unicode MS"/>
+                <w:strike/>
+                <w:sz w:val="24"/>
+              </w:rPr>
+              <w:t xml:space="preserve"> has recovered.</w:t>
+            </w:r>
+            <w:bookmarkEnd w:id="0"/>
           </w:p>
         </w:tc>
         <w:tc>

</xml_diff>

<commit_message>
75, frenzy, messiah, sprinter
</commit_message>
<xml_diff>
--- a/PLAN/PLAN.docx
+++ b/PLAN/PLAN.docx
@@ -1012,12 +1012,12 @@
         <w:tblLook w:val="04A0" w:firstRow="1" w:lastRow="0" w:firstColumn="1" w:lastColumn="0" w:noHBand="0" w:noVBand="1"/>
       </w:tblPr>
       <w:tblGrid>
-        <w:gridCol w:w="2549"/>
+        <w:gridCol w:w="2557"/>
+        <w:gridCol w:w="2560"/>
+        <w:gridCol w:w="2561"/>
+        <w:gridCol w:w="2561"/>
+        <w:gridCol w:w="2561"/>
         <w:gridCol w:w="2552"/>
-        <w:gridCol w:w="2552"/>
-        <w:gridCol w:w="2552"/>
-        <w:gridCol w:w="2604"/>
-        <w:gridCol w:w="2543"/>
       </w:tblGrid>
       <w:tr>
         <w:tc>
@@ -3262,7 +3262,6 @@
                 <w:sz w:val="24"/>
               </w:rPr>
             </w:pPr>
-            <w:bookmarkStart w:id="0" w:name="_GoBack"/>
             <w:r>
               <w:rPr>
                 <w:rFonts w:ascii="Arial Unicode MS" w:eastAsia="Arial Unicode MS" w:hAnsi="Arial Unicode MS" w:cs="Arial Unicode MS"/>
@@ -3277,15 +3276,7 @@
                 <w:strike/>
                 <w:sz w:val="24"/>
               </w:rPr>
-              <w:t xml:space="preserve">. </w:t>
-            </w:r>
-            <w:r>
-              <w:rPr>
-                <w:rFonts w:ascii="Arial Unicode MS" w:eastAsia="Arial Unicode MS" w:hAnsi="Arial Unicode MS" w:cs="Arial Unicode MS"/>
-                <w:strike/>
-                <w:sz w:val="24"/>
-              </w:rPr>
-              <w:t xml:space="preserve">The effect persists for </w:t>
+              <w:t xml:space="preserve">. The effect persists for </w:t>
             </w:r>
             <w:r>
               <w:rPr>
@@ -3322,7 +3313,6 @@
               </w:rPr>
               <w:t xml:space="preserve"> has recovered.</w:t>
             </w:r>
-            <w:bookmarkEnd w:id="0"/>
           </w:p>
         </w:tc>
         <w:tc>
@@ -3683,6 +3673,7 @@
                 <w:sz w:val="24"/>
               </w:rPr>
             </w:pPr>
+            <w:bookmarkStart w:id="0" w:name="_GoBack" w:colFirst="1" w:colLast="1"/>
             <w:r>
               <w:rPr>
                 <w:rFonts w:ascii="Arial Unicode MS" w:eastAsia="Arial Unicode MS" w:hAnsi="Arial Unicode MS" w:cs="Arial Unicode MS"/>
@@ -3721,12 +3712,14 @@
               <w:jc w:val="center"/>
               <w:rPr>
                 <w:rFonts w:ascii="Arial Unicode MS" w:eastAsia="Arial Unicode MS" w:hAnsi="Arial Unicode MS" w:cs="Arial Unicode MS"/>
-                <w:sz w:val="24"/>
-              </w:rPr>
-            </w:pPr>
-            <w:r>
-              <w:rPr>
-                <w:rFonts w:ascii="Arial Unicode MS" w:eastAsia="Arial Unicode MS" w:hAnsi="Arial Unicode MS" w:cs="Arial Unicode MS"/>
+                <w:strike/>
+                <w:sz w:val="24"/>
+              </w:rPr>
+            </w:pPr>
+            <w:r>
+              <w:rPr>
+                <w:rFonts w:ascii="Arial Unicode MS" w:eastAsia="Arial Unicode MS" w:hAnsi="Arial Unicode MS" w:cs="Arial Unicode MS"/>
+                <w:strike/>
                 <w:sz w:val="24"/>
               </w:rPr>
               <w:t xml:space="preserve">You have a </w:t>
@@ -3734,6 +3727,7 @@
             <w:r>
               <w:rPr>
                 <w:rFonts w:ascii="Arial Unicode MS" w:eastAsia="Arial Unicode MS" w:hAnsi="Arial Unicode MS" w:cs="Arial Unicode MS"/>
+                <w:strike/>
                 <w:color w:val="00CCFF"/>
                 <w:sz w:val="24"/>
               </w:rPr>
@@ -3742,6 +3736,7 @@
             <w:r>
               <w:rPr>
                 <w:rFonts w:ascii="Arial Unicode MS" w:eastAsia="Arial Unicode MS" w:hAnsi="Arial Unicode MS" w:cs="Arial Unicode MS"/>
+                <w:strike/>
                 <w:sz w:val="24"/>
               </w:rPr>
               <w:t xml:space="preserve"> increased chance to dodge while crouching. You gain </w:t>
@@ -3749,6 +3744,7 @@
             <w:r>
               <w:rPr>
                 <w:rFonts w:ascii="Arial Unicode MS" w:eastAsia="Arial Unicode MS" w:hAnsi="Arial Unicode MS" w:cs="Arial Unicode MS"/>
+                <w:strike/>
                 <w:color w:val="00CCFF"/>
                 <w:sz w:val="24"/>
               </w:rPr>
@@ -3757,6 +3753,7 @@
             <w:r>
               <w:rPr>
                 <w:rFonts w:ascii="Arial Unicode MS" w:eastAsia="Arial Unicode MS" w:hAnsi="Arial Unicode MS" w:cs="Arial Unicode MS"/>
+                <w:strike/>
                 <w:sz w:val="24"/>
               </w:rPr>
               <w:t xml:space="preserve"> chance to dodge while in a vehicle</w:t>
@@ -3819,6 +3816,7 @@
           </w:p>
         </w:tc>
       </w:tr>
+      <w:bookmarkEnd w:id="0"/>
     </w:tbl>
     <w:p>
       <w:pPr>
@@ -3830,17 +3828,10 @@
     </w:p>
     <w:p>
       <w:pPr>
-        <w:jc w:val="center"/>
         <w:rPr>
           <w:rFonts w:ascii="Arial Unicode MS" w:eastAsia="Arial Unicode MS" w:hAnsi="Arial Unicode MS" w:cs="Arial Unicode MS"/>
         </w:rPr>
       </w:pPr>
-      <w:r>
-        <w:rPr>
-          <w:rFonts w:ascii="Arial Unicode MS" w:eastAsia="Arial Unicode MS" w:hAnsi="Arial Unicode MS" w:cs="Arial Unicode MS"/>
-        </w:rPr>
-        <w:br w:type="page"/>
-      </w:r>
     </w:p>
     <w:tbl>
       <w:tblPr>
@@ -3886,7 +3877,6 @@
                 <w:rFonts w:ascii="Arial Unicode MS" w:eastAsia="Arial Unicode MS" w:hAnsi="Arial Unicode MS" w:cs="Arial Unicode MS"/>
                 <w:sz w:val="56"/>
               </w:rPr>
-              <w:lastRenderedPageBreak/>
               <w:t>FUGITIVE</w:t>
             </w:r>
           </w:p>
@@ -4022,12 +4012,14 @@
               <w:jc w:val="center"/>
               <w:rPr>
                 <w:rFonts w:ascii="Arial Unicode MS" w:eastAsia="Arial Unicode MS" w:hAnsi="Arial Unicode MS" w:cs="Arial Unicode MS"/>
-                <w:sz w:val="24"/>
-              </w:rPr>
-            </w:pPr>
-            <w:r>
-              <w:rPr>
-                <w:rFonts w:ascii="Arial Unicode MS" w:eastAsia="Arial Unicode MS" w:hAnsi="Arial Unicode MS" w:cs="Arial Unicode MS"/>
+                <w:strike/>
+                <w:sz w:val="24"/>
+              </w:rPr>
+            </w:pPr>
+            <w:r>
+              <w:rPr>
+                <w:rFonts w:ascii="Arial Unicode MS" w:eastAsia="Arial Unicode MS" w:hAnsi="Arial Unicode MS" w:cs="Arial Unicode MS"/>
+                <w:strike/>
                 <w:sz w:val="24"/>
               </w:rPr>
               <w:t xml:space="preserve">You now have </w:t>
@@ -4035,6 +4027,7 @@
             <w:r>
               <w:rPr>
                 <w:rFonts w:ascii="Arial Unicode MS" w:eastAsia="Arial Unicode MS" w:hAnsi="Arial Unicode MS" w:cs="Arial Unicode MS"/>
+                <w:strike/>
                 <w:color w:val="00CCFF"/>
                 <w:sz w:val="24"/>
               </w:rPr>
@@ -4043,6 +4036,7 @@
             <w:r>
               <w:rPr>
                 <w:rFonts w:ascii="Arial Unicode MS" w:eastAsia="Arial Unicode MS" w:hAnsi="Arial Unicode MS" w:cs="Arial Unicode MS"/>
+                <w:strike/>
                 <w:sz w:val="24"/>
               </w:rPr>
               <w:t xml:space="preserve"> charges.</w:t>
@@ -4061,12 +4055,14 @@
               <w:jc w:val="center"/>
               <w:rPr>
                 <w:rFonts w:ascii="Arial Unicode MS" w:eastAsia="Arial Unicode MS" w:hAnsi="Arial Unicode MS" w:cs="Arial Unicode MS"/>
-                <w:sz w:val="24"/>
-              </w:rPr>
-            </w:pPr>
-            <w:r>
-              <w:rPr>
-                <w:rFonts w:ascii="Arial Unicode MS" w:eastAsia="Arial Unicode MS" w:hAnsi="Arial Unicode MS" w:cs="Arial Unicode MS"/>
+                <w:strike/>
+                <w:sz w:val="24"/>
+              </w:rPr>
+            </w:pPr>
+            <w:r>
+              <w:rPr>
+                <w:rFonts w:ascii="Arial Unicode MS" w:eastAsia="Arial Unicode MS" w:hAnsi="Arial Unicode MS" w:cs="Arial Unicode MS"/>
+                <w:strike/>
                 <w:sz w:val="24"/>
               </w:rPr>
               <w:t xml:space="preserve">Damage taken is now reduced by </w:t>
@@ -4074,6 +4070,7 @@
             <w:r>
               <w:rPr>
                 <w:rFonts w:ascii="Arial Unicode MS" w:eastAsia="Arial Unicode MS" w:hAnsi="Arial Unicode MS" w:cs="Arial Unicode MS"/>
+                <w:strike/>
                 <w:color w:val="00CCFF"/>
                 <w:sz w:val="24"/>
               </w:rPr>
@@ -4082,6 +4079,7 @@
             <w:r>
               <w:rPr>
                 <w:rFonts w:ascii="Arial Unicode MS" w:eastAsia="Arial Unicode MS" w:hAnsi="Arial Unicode MS" w:cs="Arial Unicode MS"/>
+                <w:strike/>
                 <w:sz w:val="24"/>
               </w:rPr>
               <w:t xml:space="preserve">, but your maximum health is now increased by </w:t>
@@ -4089,10 +4087,20 @@
             <w:r>
               <w:rPr>
                 <w:rFonts w:ascii="Arial Unicode MS" w:eastAsia="Arial Unicode MS" w:hAnsi="Arial Unicode MS" w:cs="Arial Unicode MS"/>
-                <w:color w:val="00CCFF"/>
-                <w:sz w:val="24"/>
-              </w:rPr>
-              <w:t>200%</w:t>
+                <w:strike/>
+                <w:color w:val="00CCFF"/>
+                <w:sz w:val="24"/>
+              </w:rPr>
+              <w:t>150</w:t>
+            </w:r>
+            <w:r>
+              <w:rPr>
+                <w:rFonts w:ascii="Arial Unicode MS" w:eastAsia="Arial Unicode MS" w:hAnsi="Arial Unicode MS" w:cs="Arial Unicode MS"/>
+                <w:strike/>
+                <w:color w:val="00CCFF"/>
+                <w:sz w:val="24"/>
+              </w:rPr>
+              <w:t>%</w:t>
             </w:r>
           </w:p>
         </w:tc>

</xml_diff>

<commit_message>
79 ; ecm_2x , frequently_feedback_ecm_1
https://i.imgur.com/FQgUys5.jpg
</commit_message>
<xml_diff>
--- a/PLAN/PLAN.docx
+++ b/PLAN/PLAN.docx
@@ -1,6 +1,6 @@
 
 <file path=word/document.xml><?xml version="1.0" encoding="utf-8"?>
-<w:document xmlns:wpc="http://schemas.microsoft.com/office/word/2010/wordprocessingCanvas" xmlns:cx="http://schemas.microsoft.com/office/drawing/2014/chartex" xmlns:cx1="http://schemas.microsoft.com/office/drawing/2015/9/8/chartex" xmlns:cx2="http://schemas.microsoft.com/office/drawing/2015/10/21/chartex" xmlns:cx3="http://schemas.microsoft.com/office/drawing/2016/5/9/chartex" xmlns:cx4="http://schemas.microsoft.com/office/drawing/2016/5/10/chartex" xmlns:cx5="http://schemas.microsoft.com/office/drawing/2016/5/11/chartex" xmlns:cx6="http://schemas.microsoft.com/office/drawing/2016/5/12/chartex" xmlns:cx7="http://schemas.microsoft.com/office/drawing/2016/5/13/chartex" xmlns:cx8="http://schemas.microsoft.com/office/drawing/2016/5/14/chartex" xmlns:mc="http://schemas.openxmlformats.org/markup-compatibility/2006" xmlns:aink="http://schemas.microsoft.com/office/drawing/2016/ink" xmlns:am3d="http://schemas.microsoft.com/office/drawing/2017/model3d" xmlns:o="urn:schemas-microsoft-com:office:office" xmlns:r="http://schemas.openxmlformats.org/officeDocument/2006/relationships" xmlns:m="http://schemas.openxmlformats.org/officeDocument/2006/math" xmlns:v="urn:schemas-microsoft-com:vml" xmlns:wp14="http://schemas.microsoft.com/office/word/2010/wordprocessingDrawing" xmlns:wp="http://schemas.openxmlformats.org/drawingml/2006/wordprocessingDrawing" xmlns:w10="urn:schemas-microsoft-com:office:word" xmlns:w="http://schemas.openxmlformats.org/wordprocessingml/2006/main" xmlns:w14="http://schemas.microsoft.com/office/word/2010/wordml" xmlns:w15="http://schemas.microsoft.com/office/word/2012/wordml" xmlns:w16cid="http://schemas.microsoft.com/office/word/2016/wordml/cid" xmlns:w16se="http://schemas.microsoft.com/office/word/2015/wordml/symex" xmlns:wpg="http://schemas.microsoft.com/office/word/2010/wordprocessingGroup" xmlns:wpi="http://schemas.microsoft.com/office/word/2010/wordprocessingInk" xmlns:wne="http://schemas.microsoft.com/office/word/2006/wordml" xmlns:wps="http://schemas.microsoft.com/office/word/2010/wordprocessingShape" mc:Ignorable="w14 w15 w16se w16cid wp14">
+<w:document xmlns:wpc="http://schemas.microsoft.com/office/word/2010/wordprocessingCanvas" xmlns:cx="http://schemas.microsoft.com/office/drawing/2014/chartex" xmlns:cx1="http://schemas.microsoft.com/office/drawing/2015/9/8/chartex" xmlns:cx2="http://schemas.microsoft.com/office/drawing/2015/10/21/chartex" xmlns:cx3="http://schemas.microsoft.com/office/drawing/2016/5/9/chartex" xmlns:cx4="http://schemas.microsoft.com/office/drawing/2016/5/10/chartex" xmlns:cx5="http://schemas.microsoft.com/office/drawing/2016/5/11/chartex" xmlns:cx6="http://schemas.microsoft.com/office/drawing/2016/5/12/chartex" xmlns:cx7="http://schemas.microsoft.com/office/drawing/2016/5/13/chartex" xmlns:cx8="http://schemas.microsoft.com/office/drawing/2016/5/14/chartex" xmlns:mc="http://schemas.openxmlformats.org/markup-compatibility/2006" xmlns:aink="http://schemas.microsoft.com/office/drawing/2016/ink" xmlns:am3d="http://schemas.microsoft.com/office/drawing/2017/model3d" xmlns:o="urn:schemas-microsoft-com:office:office" xmlns:r="http://schemas.openxmlformats.org/officeDocument/2006/relationships" xmlns:m="http://schemas.openxmlformats.org/officeDocument/2006/math" xmlns:v="urn:schemas-microsoft-com:vml" xmlns:wp14="http://schemas.microsoft.com/office/word/2010/wordprocessingDrawing" xmlns:wp="http://schemas.openxmlformats.org/drawingml/2006/wordprocessingDrawing" xmlns:w10="urn:schemas-microsoft-com:office:word" xmlns:w="http://schemas.openxmlformats.org/wordprocessingml/2006/main" xmlns:w14="http://schemas.microsoft.com/office/word/2010/wordml" xmlns:w15="http://schemas.microsoft.com/office/word/2012/wordml" xmlns:w16cex="http://schemas.microsoft.com/office/word/2018/wordml/cex" xmlns:w16cid="http://schemas.microsoft.com/office/word/2016/wordml/cid" xmlns:w16="http://schemas.microsoft.com/office/word/2018/wordml" xmlns:w16se="http://schemas.microsoft.com/office/word/2015/wordml/symex" xmlns:wpg="http://schemas.microsoft.com/office/word/2010/wordprocessingGroup" xmlns:wpi="http://schemas.microsoft.com/office/word/2010/wordprocessingInk" xmlns:wne="http://schemas.microsoft.com/office/word/2006/wordml" xmlns:wps="http://schemas.microsoft.com/office/word/2010/wordprocessingShape" mc:Ignorable="w14 w15 w16se w16cid w16 w16cex wp14">
   <w:body>
     <w:tbl>
       <w:tblPr>
@@ -304,18 +304,8 @@
                 <w:strike/>
                 <w:sz w:val="24"/>
               </w:rPr>
-              <w:t xml:space="preserve">radius of the bullet trajectory are </w:t>
-            </w:r>
-            <w:proofErr w:type="spellStart"/>
-            <w:r>
-              <w:rPr>
-                <w:rFonts w:ascii="Arial Unicode MS" w:eastAsia="Arial Unicode MS" w:hAnsi="Arial Unicode MS" w:cs="Arial Unicode MS"/>
-                <w:strike/>
-                <w:sz w:val="24"/>
-              </w:rPr>
-              <w:t>tased</w:t>
-            </w:r>
-            <w:proofErr w:type="spellEnd"/>
+              <w:t>radius of the bullet trajectory are tased</w:t>
+            </w:r>
           </w:p>
         </w:tc>
       </w:tr>
@@ -1242,7 +1232,6 @@
                 <w:sz w:val="24"/>
               </w:rPr>
             </w:pPr>
-            <w:bookmarkStart w:id="0" w:name="_GoBack"/>
             <w:r>
               <w:rPr>
                 <w:rFonts w:ascii="Arial Unicode MS" w:eastAsia="Arial Unicode MS" w:hAnsi="Arial Unicode MS" w:cs="Arial Unicode MS"/>
@@ -1278,7 +1267,6 @@
               </w:rPr>
               <w:t>(+100% bullets per shot)</w:t>
             </w:r>
-            <w:bookmarkEnd w:id="0"/>
           </w:p>
         </w:tc>
         <w:tc>
@@ -3074,23 +3062,51 @@
               <w:jc w:val="center"/>
               <w:rPr>
                 <w:rFonts w:ascii="Arial Unicode MS" w:eastAsia="Arial Unicode MS" w:hAnsi="Arial Unicode MS" w:cs="Arial Unicode MS"/>
-                <w:sz w:val="24"/>
-              </w:rPr>
-            </w:pPr>
-            <w:r>
-              <w:rPr>
-                <w:rFonts w:ascii="Arial Unicode MS" w:eastAsia="Arial Unicode MS" w:hAnsi="Arial Unicode MS" w:cs="Arial Unicode MS"/>
-                <w:sz w:val="24"/>
-              </w:rPr>
-              <w:t xml:space="preserve">The ECM Jammer and Feedback duration is increased by an additional </w:t>
-            </w:r>
-            <w:r>
-              <w:rPr>
-                <w:rFonts w:ascii="Arial Unicode MS" w:eastAsia="Arial Unicode MS" w:hAnsi="Arial Unicode MS" w:cs="Arial Unicode MS"/>
-                <w:color w:val="00CCFF"/>
-                <w:sz w:val="24"/>
-              </w:rPr>
-              <w:t>100%</w:t>
+                <w:strike/>
+                <w:sz w:val="24"/>
+              </w:rPr>
+            </w:pPr>
+            <w:r>
+              <w:rPr>
+                <w:rFonts w:ascii="Arial Unicode MS" w:eastAsia="Arial Unicode MS" w:hAnsi="Arial Unicode MS" w:cs="Arial Unicode MS"/>
+                <w:strike/>
+                <w:sz w:val="24"/>
+              </w:rPr>
+              <w:t xml:space="preserve">Outside of stealth activate </w:t>
+            </w:r>
+            <w:r>
+              <w:rPr>
+                <w:rFonts w:ascii="Arial Unicode MS" w:eastAsia="Arial Unicode MS" w:hAnsi="Arial Unicode MS" w:cs="Arial Unicode MS"/>
+                <w:strike/>
+                <w:color w:val="00CCFF"/>
+                <w:sz w:val="24"/>
+              </w:rPr>
+              <w:t>3</w:t>
+            </w:r>
+            <w:r>
+              <w:rPr>
+                <w:rFonts w:ascii="Arial Unicode MS" w:eastAsia="Arial Unicode MS" w:hAnsi="Arial Unicode MS" w:cs="Arial Unicode MS"/>
+                <w:strike/>
+                <w:sz w:val="24"/>
+              </w:rPr>
+              <w:t xml:space="preserve"> seconds of ECM feedback every </w:t>
+            </w:r>
+            <w:r>
+              <w:rPr>
+                <w:rFonts w:ascii="Arial Unicode MS" w:eastAsia="Arial Unicode MS" w:hAnsi="Arial Unicode MS" w:cs="Arial Unicode MS"/>
+                <w:strike/>
+                <w:color w:val="00CCFF"/>
+                <w:sz w:val="24"/>
+              </w:rPr>
+              <w:t>10</w:t>
+            </w:r>
+            <w:r>
+              <w:rPr>
+                <w:rFonts w:ascii="Arial Unicode MS" w:eastAsia="Arial Unicode MS" w:hAnsi="Arial Unicode MS" w:cs="Arial Unicode MS"/>
+                <w:strike/>
+                <w:sz w:val="24"/>
+              </w:rPr>
+              <w:t xml:space="preserve"> seconds.</w:t>
             </w:r>
           </w:p>
         </w:tc>
@@ -4887,7 +4903,7 @@
 </file>
 
 <file path=word/endnotes.xml><?xml version="1.0" encoding="utf-8"?>
-<w:endnotes xmlns:wpc="http://schemas.microsoft.com/office/word/2010/wordprocessingCanvas" xmlns:cx="http://schemas.microsoft.com/office/drawing/2014/chartex" xmlns:cx1="http://schemas.microsoft.com/office/drawing/2015/9/8/chartex" xmlns:cx2="http://schemas.microsoft.com/office/drawing/2015/10/21/chartex" xmlns:cx3="http://schemas.microsoft.com/office/drawing/2016/5/9/chartex" xmlns:cx4="http://schemas.microsoft.com/office/drawing/2016/5/10/chartex" xmlns:cx5="http://schemas.microsoft.com/office/drawing/2016/5/11/chartex" xmlns:cx6="http://schemas.microsoft.com/office/drawing/2016/5/12/chartex" xmlns:cx7="http://schemas.microsoft.com/office/drawing/2016/5/13/chartex" xmlns:cx8="http://schemas.microsoft.com/office/drawing/2016/5/14/chartex" xmlns:mc="http://schemas.openxmlformats.org/markup-compatibility/2006" xmlns:aink="http://schemas.microsoft.com/office/drawing/2016/ink" xmlns:am3d="http://schemas.microsoft.com/office/drawing/2017/model3d" xmlns:o="urn:schemas-microsoft-com:office:office" xmlns:r="http://schemas.openxmlformats.org/officeDocument/2006/relationships" xmlns:m="http://schemas.openxmlformats.org/officeDocument/2006/math" xmlns:v="urn:schemas-microsoft-com:vml" xmlns:wp14="http://schemas.microsoft.com/office/word/2010/wordprocessingDrawing" xmlns:wp="http://schemas.openxmlformats.org/drawingml/2006/wordprocessingDrawing" xmlns:w10="urn:schemas-microsoft-com:office:word" xmlns:w="http://schemas.openxmlformats.org/wordprocessingml/2006/main" xmlns:w14="http://schemas.microsoft.com/office/word/2010/wordml" xmlns:w15="http://schemas.microsoft.com/office/word/2012/wordml" xmlns:w16cid="http://schemas.microsoft.com/office/word/2016/wordml/cid" xmlns:w16se="http://schemas.microsoft.com/office/word/2015/wordml/symex" xmlns:wpg="http://schemas.microsoft.com/office/word/2010/wordprocessingGroup" xmlns:wpi="http://schemas.microsoft.com/office/word/2010/wordprocessingInk" xmlns:wne="http://schemas.microsoft.com/office/word/2006/wordml" xmlns:wps="http://schemas.microsoft.com/office/word/2010/wordprocessingShape" mc:Ignorable="w14 w15 w16se w16cid wp14">
+<w:endnotes xmlns:wpc="http://schemas.microsoft.com/office/word/2010/wordprocessingCanvas" xmlns:cx="http://schemas.microsoft.com/office/drawing/2014/chartex" xmlns:cx1="http://schemas.microsoft.com/office/drawing/2015/9/8/chartex" xmlns:cx2="http://schemas.microsoft.com/office/drawing/2015/10/21/chartex" xmlns:cx3="http://schemas.microsoft.com/office/drawing/2016/5/9/chartex" xmlns:cx4="http://schemas.microsoft.com/office/drawing/2016/5/10/chartex" xmlns:cx5="http://schemas.microsoft.com/office/drawing/2016/5/11/chartex" xmlns:cx6="http://schemas.microsoft.com/office/drawing/2016/5/12/chartex" xmlns:cx7="http://schemas.microsoft.com/office/drawing/2016/5/13/chartex" xmlns:cx8="http://schemas.microsoft.com/office/drawing/2016/5/14/chartex" xmlns:mc="http://schemas.openxmlformats.org/markup-compatibility/2006" xmlns:aink="http://schemas.microsoft.com/office/drawing/2016/ink" xmlns:am3d="http://schemas.microsoft.com/office/drawing/2017/model3d" xmlns:o="urn:schemas-microsoft-com:office:office" xmlns:r="http://schemas.openxmlformats.org/officeDocument/2006/relationships" xmlns:m="http://schemas.openxmlformats.org/officeDocument/2006/math" xmlns:v="urn:schemas-microsoft-com:vml" xmlns:wp14="http://schemas.microsoft.com/office/word/2010/wordprocessingDrawing" xmlns:wp="http://schemas.openxmlformats.org/drawingml/2006/wordprocessingDrawing" xmlns:w10="urn:schemas-microsoft-com:office:word" xmlns:w="http://schemas.openxmlformats.org/wordprocessingml/2006/main" xmlns:w14="http://schemas.microsoft.com/office/word/2010/wordml" xmlns:w15="http://schemas.microsoft.com/office/word/2012/wordml" xmlns:w16cex="http://schemas.microsoft.com/office/word/2018/wordml/cex" xmlns:w16cid="http://schemas.microsoft.com/office/word/2016/wordml/cid" xmlns:w16="http://schemas.microsoft.com/office/word/2018/wordml" xmlns:w16se="http://schemas.microsoft.com/office/word/2015/wordml/symex" xmlns:wpg="http://schemas.microsoft.com/office/word/2010/wordprocessingGroup" xmlns:wpi="http://schemas.microsoft.com/office/word/2010/wordprocessingInk" xmlns:wne="http://schemas.microsoft.com/office/word/2006/wordml" xmlns:wps="http://schemas.microsoft.com/office/word/2010/wordprocessingShape" mc:Ignorable="w14 w15 w16se w16cid w16 w16cex wp14">
   <w:endnote w:type="separator" w:id="-1">
     <w:p>
       <w:pPr>
@@ -4912,7 +4928,7 @@
 </file>
 
 <file path=word/footnotes.xml><?xml version="1.0" encoding="utf-8"?>
-<w:footnotes xmlns:wpc="http://schemas.microsoft.com/office/word/2010/wordprocessingCanvas" xmlns:cx="http://schemas.microsoft.com/office/drawing/2014/chartex" xmlns:cx1="http://schemas.microsoft.com/office/drawing/2015/9/8/chartex" xmlns:cx2="http://schemas.microsoft.com/office/drawing/2015/10/21/chartex" xmlns:cx3="http://schemas.microsoft.com/office/drawing/2016/5/9/chartex" xmlns:cx4="http://schemas.microsoft.com/office/drawing/2016/5/10/chartex" xmlns:cx5="http://schemas.microsoft.com/office/drawing/2016/5/11/chartex" xmlns:cx6="http://schemas.microsoft.com/office/drawing/2016/5/12/chartex" xmlns:cx7="http://schemas.microsoft.com/office/drawing/2016/5/13/chartex" xmlns:cx8="http://schemas.microsoft.com/office/drawing/2016/5/14/chartex" xmlns:mc="http://schemas.openxmlformats.org/markup-compatibility/2006" xmlns:aink="http://schemas.microsoft.com/office/drawing/2016/ink" xmlns:am3d="http://schemas.microsoft.com/office/drawing/2017/model3d" xmlns:o="urn:schemas-microsoft-com:office:office" xmlns:r="http://schemas.openxmlformats.org/officeDocument/2006/relationships" xmlns:m="http://schemas.openxmlformats.org/officeDocument/2006/math" xmlns:v="urn:schemas-microsoft-com:vml" xmlns:wp14="http://schemas.microsoft.com/office/word/2010/wordprocessingDrawing" xmlns:wp="http://schemas.openxmlformats.org/drawingml/2006/wordprocessingDrawing" xmlns:w10="urn:schemas-microsoft-com:office:word" xmlns:w="http://schemas.openxmlformats.org/wordprocessingml/2006/main" xmlns:w14="http://schemas.microsoft.com/office/word/2010/wordml" xmlns:w15="http://schemas.microsoft.com/office/word/2012/wordml" xmlns:w16cid="http://schemas.microsoft.com/office/word/2016/wordml/cid" xmlns:w16se="http://schemas.microsoft.com/office/word/2015/wordml/symex" xmlns:wpg="http://schemas.microsoft.com/office/word/2010/wordprocessingGroup" xmlns:wpi="http://schemas.microsoft.com/office/word/2010/wordprocessingInk" xmlns:wne="http://schemas.microsoft.com/office/word/2006/wordml" xmlns:wps="http://schemas.microsoft.com/office/word/2010/wordprocessingShape" mc:Ignorable="w14 w15 w16se w16cid wp14">
+<w:footnotes xmlns:wpc="http://schemas.microsoft.com/office/word/2010/wordprocessingCanvas" xmlns:cx="http://schemas.microsoft.com/office/drawing/2014/chartex" xmlns:cx1="http://schemas.microsoft.com/office/drawing/2015/9/8/chartex" xmlns:cx2="http://schemas.microsoft.com/office/drawing/2015/10/21/chartex" xmlns:cx3="http://schemas.microsoft.com/office/drawing/2016/5/9/chartex" xmlns:cx4="http://schemas.microsoft.com/office/drawing/2016/5/10/chartex" xmlns:cx5="http://schemas.microsoft.com/office/drawing/2016/5/11/chartex" xmlns:cx6="http://schemas.microsoft.com/office/drawing/2016/5/12/chartex" xmlns:cx7="http://schemas.microsoft.com/office/drawing/2016/5/13/chartex" xmlns:cx8="http://schemas.microsoft.com/office/drawing/2016/5/14/chartex" xmlns:mc="http://schemas.openxmlformats.org/markup-compatibility/2006" xmlns:aink="http://schemas.microsoft.com/office/drawing/2016/ink" xmlns:am3d="http://schemas.microsoft.com/office/drawing/2017/model3d" xmlns:o="urn:schemas-microsoft-com:office:office" xmlns:r="http://schemas.openxmlformats.org/officeDocument/2006/relationships" xmlns:m="http://schemas.openxmlformats.org/officeDocument/2006/math" xmlns:v="urn:schemas-microsoft-com:vml" xmlns:wp14="http://schemas.microsoft.com/office/word/2010/wordprocessingDrawing" xmlns:wp="http://schemas.openxmlformats.org/drawingml/2006/wordprocessingDrawing" xmlns:w10="urn:schemas-microsoft-com:office:word" xmlns:w="http://schemas.openxmlformats.org/wordprocessingml/2006/main" xmlns:w14="http://schemas.microsoft.com/office/word/2010/wordml" xmlns:w15="http://schemas.microsoft.com/office/word/2012/wordml" xmlns:w16cex="http://schemas.microsoft.com/office/word/2018/wordml/cex" xmlns:w16cid="http://schemas.microsoft.com/office/word/2016/wordml/cid" xmlns:w16="http://schemas.microsoft.com/office/word/2018/wordml" xmlns:w16se="http://schemas.microsoft.com/office/word/2015/wordml/symex" xmlns:wpg="http://schemas.microsoft.com/office/word/2010/wordprocessingGroup" xmlns:wpi="http://schemas.microsoft.com/office/word/2010/wordprocessingInk" xmlns:wne="http://schemas.microsoft.com/office/word/2006/wordml" xmlns:wps="http://schemas.microsoft.com/office/word/2010/wordprocessingShape" mc:Ignorable="w14 w15 w16se w16cid w16 w16cex wp14">
   <w:footnote w:type="separator" w:id="-1">
     <w:p>
       <w:pPr>
@@ -4937,7 +4953,7 @@
 </file>
 
 <file path=word/styles.xml><?xml version="1.0" encoding="utf-8"?>
-<w:styles xmlns:mc="http://schemas.openxmlformats.org/markup-compatibility/2006" xmlns:r="http://schemas.openxmlformats.org/officeDocument/2006/relationships" xmlns:w="http://schemas.openxmlformats.org/wordprocessingml/2006/main" xmlns:w14="http://schemas.microsoft.com/office/word/2010/wordml" xmlns:w15="http://schemas.microsoft.com/office/word/2012/wordml" xmlns:w16cid="http://schemas.microsoft.com/office/word/2016/wordml/cid" xmlns:w16se="http://schemas.microsoft.com/office/word/2015/wordml/symex" mc:Ignorable="w14 w15 w16se w16cid">
+<w:styles xmlns:mc="http://schemas.openxmlformats.org/markup-compatibility/2006" xmlns:r="http://schemas.openxmlformats.org/officeDocument/2006/relationships" xmlns:w="http://schemas.openxmlformats.org/wordprocessingml/2006/main" xmlns:w14="http://schemas.microsoft.com/office/word/2010/wordml" xmlns:w15="http://schemas.microsoft.com/office/word/2012/wordml" xmlns:w16cex="http://schemas.microsoft.com/office/word/2018/wordml/cex" xmlns:w16cid="http://schemas.microsoft.com/office/word/2016/wordml/cid" xmlns:w16="http://schemas.microsoft.com/office/word/2018/wordml" xmlns:w16se="http://schemas.microsoft.com/office/word/2015/wordml/symex" mc:Ignorable="w14 w15 w16se w16cid w16 w16cex">
   <w:docDefaults>
     <w:rPrDefault>
       <w:rPr>

</xml_diff>

<commit_message>
80 ; swan song AA
</commit_message>
<xml_diff>
--- a/PLAN/PLAN.docx
+++ b/PLAN/PLAN.docx
@@ -4295,12 +4295,14 @@
               <w:jc w:val="center"/>
               <w:rPr>
                 <w:rFonts w:ascii="Arial Unicode MS" w:eastAsia="Arial Unicode MS" w:hAnsi="Arial Unicode MS" w:cs="Arial Unicode MS"/>
-                <w:sz w:val="24"/>
-              </w:rPr>
-            </w:pPr>
-            <w:r>
-              <w:rPr>
-                <w:rFonts w:ascii="Arial Unicode MS" w:eastAsia="Arial Unicode MS" w:hAnsi="Arial Unicode MS" w:cs="Arial Unicode MS"/>
+                <w:strike/>
+                <w:sz w:val="24"/>
+              </w:rPr>
+            </w:pPr>
+            <w:r>
+              <w:rPr>
+                <w:rFonts w:ascii="Arial Unicode MS" w:eastAsia="Arial Unicode MS" w:hAnsi="Arial Unicode MS" w:cs="Arial Unicode MS"/>
+                <w:strike/>
                 <w:sz w:val="24"/>
               </w:rPr>
               <w:t>Increases the duration of swan song by</w:t>
@@ -4308,6 +4310,7 @@
             <w:r>
               <w:rPr>
                 <w:rFonts w:ascii="Arial Unicode MS" w:eastAsia="Arial Unicode MS" w:hAnsi="Arial Unicode MS" w:cs="Arial Unicode MS"/>
+                <w:strike/>
                 <w:sz w:val="24"/>
               </w:rPr>
               <w:t xml:space="preserve"> </w:t>
@@ -4315,6 +4318,7 @@
             <w:r>
               <w:rPr>
                 <w:rFonts w:ascii="Arial Unicode MS" w:eastAsia="Arial Unicode MS" w:hAnsi="Arial Unicode MS" w:cs="Arial Unicode MS"/>
+                <w:strike/>
                 <w:color w:val="00CCFF"/>
                 <w:sz w:val="24"/>
               </w:rPr>
@@ -4323,6 +4327,7 @@
             <w:r>
               <w:rPr>
                 <w:rFonts w:ascii="Arial Unicode MS" w:eastAsia="Arial Unicode MS" w:hAnsi="Arial Unicode MS" w:cs="Arial Unicode MS"/>
+                <w:strike/>
                 <w:sz w:val="24"/>
               </w:rPr>
               <w:t xml:space="preserve"> seconds. </w:t>
@@ -4330,6 +4335,7 @@
             <w:r>
               <w:rPr>
                 <w:rFonts w:ascii="Arial Unicode MS" w:eastAsia="Arial Unicode MS" w:hAnsi="Arial Unicode MS" w:cs="Arial Unicode MS"/>
+                <w:strike/>
                 <w:sz w:val="24"/>
               </w:rPr>
               <w:t>You now get</w:t>
@@ -4337,6 +4343,7 @@
             <w:r>
               <w:rPr>
                 <w:rFonts w:ascii="Arial Unicode MS" w:eastAsia="Arial Unicode MS" w:hAnsi="Arial Unicode MS" w:cs="Arial Unicode MS"/>
+                <w:strike/>
                 <w:sz w:val="24"/>
               </w:rPr>
               <w:t xml:space="preserve"> a </w:t>
@@ -4344,6 +4351,7 @@
             <w:r>
               <w:rPr>
                 <w:rFonts w:ascii="Arial Unicode MS" w:eastAsia="Arial Unicode MS" w:hAnsi="Arial Unicode MS" w:cs="Arial Unicode MS"/>
+                <w:strike/>
                 <w:color w:val="00CCFF"/>
                 <w:sz w:val="24"/>
               </w:rPr>
@@ -4352,6 +4360,7 @@
             <w:r>
               <w:rPr>
                 <w:rFonts w:ascii="Arial Unicode MS" w:eastAsia="Arial Unicode MS" w:hAnsi="Arial Unicode MS" w:cs="Arial Unicode MS"/>
+                <w:strike/>
                 <w:sz w:val="24"/>
               </w:rPr>
               <w:t xml:space="preserve"> movement penalty</w:t>

</xml_diff>

<commit_message>
81 ; hitman AA , Outside of stealth automatically units who near you.
</commit_message>
<xml_diff>
--- a/PLAN/PLAN.docx
+++ b/PLAN/PLAN.docx
@@ -488,7 +488,25 @@
                 <w:strike/>
                 <w:sz w:val="24"/>
               </w:rPr>
-              <w:t xml:space="preserve"> armor for each converted enemy up to </w:t>
+              <w:t xml:space="preserve"> </w:t>
+            </w:r>
+            <w:proofErr w:type="spellStart"/>
+            <w:r>
+              <w:rPr>
+                <w:rFonts w:ascii="Arial Unicode MS" w:eastAsia="Arial Unicode MS" w:hAnsi="Arial Unicode MS" w:cs="Arial Unicode MS"/>
+                <w:strike/>
+                <w:sz w:val="24"/>
+              </w:rPr>
+              <w:t>armor</w:t>
+            </w:r>
+            <w:proofErr w:type="spellEnd"/>
+            <w:r>
+              <w:rPr>
+                <w:rFonts w:ascii="Arial Unicode MS" w:eastAsia="Arial Unicode MS" w:hAnsi="Arial Unicode MS" w:cs="Arial Unicode MS"/>
+                <w:strike/>
+                <w:sz w:val="24"/>
+              </w:rPr>
+              <w:t xml:space="preserve"> for each converted enemy up to </w:t>
             </w:r>
             <w:r>
               <w:rPr>
@@ -1156,8 +1174,18 @@
                 <w:strike/>
                 <w:sz w:val="24"/>
               </w:rPr>
-              <w:t xml:space="preserve"> more armor</w:t>
-            </w:r>
+              <w:t xml:space="preserve"> more </w:t>
+            </w:r>
+            <w:proofErr w:type="spellStart"/>
+            <w:r>
+              <w:rPr>
+                <w:rFonts w:ascii="Arial Unicode MS" w:eastAsia="Arial Unicode MS" w:hAnsi="Arial Unicode MS" w:cs="Arial Unicode MS"/>
+                <w:strike/>
+                <w:sz w:val="24"/>
+              </w:rPr>
+              <w:t>armor</w:t>
+            </w:r>
+            <w:proofErr w:type="spellEnd"/>
           </w:p>
         </w:tc>
         <w:tc>
@@ -1349,13 +1377,23 @@
               </w:rPr>
               <w:t xml:space="preserve">25 </w:t>
             </w:r>
-            <w:r>
-              <w:rPr>
-                <w:rFonts w:ascii="Arial Unicode MS" w:eastAsia="Arial Unicode MS" w:hAnsi="Arial Unicode MS" w:cs="Arial Unicode MS"/>
-                <w:strike/>
-                <w:sz w:val="24"/>
-              </w:rPr>
-              <w:t xml:space="preserve">armor for each successful headshot. Cooldown is reduced </w:t>
+            <w:proofErr w:type="spellStart"/>
+            <w:r>
+              <w:rPr>
+                <w:rFonts w:ascii="Arial Unicode MS" w:eastAsia="Arial Unicode MS" w:hAnsi="Arial Unicode MS" w:cs="Arial Unicode MS"/>
+                <w:strike/>
+                <w:sz w:val="24"/>
+              </w:rPr>
+              <w:t>armor</w:t>
+            </w:r>
+            <w:proofErr w:type="spellEnd"/>
+            <w:r>
+              <w:rPr>
+                <w:rFonts w:ascii="Arial Unicode MS" w:eastAsia="Arial Unicode MS" w:hAnsi="Arial Unicode MS" w:cs="Arial Unicode MS"/>
+                <w:strike/>
+                <w:sz w:val="24"/>
+              </w:rPr>
+              <w:t xml:space="preserve"> for each successful headshot. Cooldown is reduced </w:t>
             </w:r>
             <w:r>
               <w:rPr>
@@ -1620,7 +1658,23 @@
                 <w:rFonts w:ascii="Arial Unicode MS" w:eastAsia="Arial Unicode MS" w:hAnsi="Arial Unicode MS" w:cs="Arial Unicode MS"/>
                 <w:sz w:val="24"/>
               </w:rPr>
-              <w:t xml:space="preserve">The movement speed penalty of armor is reduced by </w:t>
+              <w:t xml:space="preserve">The movement speed penalty of </w:t>
+            </w:r>
+            <w:proofErr w:type="spellStart"/>
+            <w:r>
+              <w:rPr>
+                <w:rFonts w:ascii="Arial Unicode MS" w:eastAsia="Arial Unicode MS" w:hAnsi="Arial Unicode MS" w:cs="Arial Unicode MS"/>
+                <w:sz w:val="24"/>
+              </w:rPr>
+              <w:t>armor</w:t>
+            </w:r>
+            <w:proofErr w:type="spellEnd"/>
+            <w:r>
+              <w:rPr>
+                <w:rFonts w:ascii="Arial Unicode MS" w:eastAsia="Arial Unicode MS" w:hAnsi="Arial Unicode MS" w:cs="Arial Unicode MS"/>
+                <w:sz w:val="24"/>
+              </w:rPr>
+              <w:t xml:space="preserve"> is reduced by </w:t>
             </w:r>
             <w:r>
               <w:rPr>
@@ -1697,6 +1751,7 @@
               </w:rPr>
               <w:t>’</w:t>
             </w:r>
+            <w:proofErr w:type="spellStart"/>
             <w:r>
               <w:rPr>
                 <w:rFonts w:ascii="Arial Unicode MS" w:eastAsia="Arial Unicode MS" w:hAnsi="Arial Unicode MS" w:cs="Arial Unicode MS"/>
@@ -1721,6 +1776,7 @@
               </w:rPr>
               <w:t>torm</w:t>
             </w:r>
+            <w:proofErr w:type="spellEnd"/>
             <w:r>
               <w:rPr>
                 <w:rFonts w:ascii="Arial Unicode MS" w:eastAsia="Arial Unicode MS" w:hAnsi="Arial Unicode MS" w:cs="Arial Unicode MS"/>
@@ -1914,7 +1970,25 @@
                 <w:strike/>
                 <w:sz w:val="24"/>
               </w:rPr>
-              <w:t xml:space="preserve">Increases your armor recovery rate by </w:t>
+              <w:t xml:space="preserve">Increases your </w:t>
+            </w:r>
+            <w:proofErr w:type="spellStart"/>
+            <w:r>
+              <w:rPr>
+                <w:rFonts w:ascii="Arial Unicode MS" w:eastAsia="Arial Unicode MS" w:hAnsi="Arial Unicode MS" w:cs="Arial Unicode MS"/>
+                <w:strike/>
+                <w:sz w:val="24"/>
+              </w:rPr>
+              <w:t>armor</w:t>
+            </w:r>
+            <w:proofErr w:type="spellEnd"/>
+            <w:r>
+              <w:rPr>
+                <w:rFonts w:ascii="Arial Unicode MS" w:eastAsia="Arial Unicode MS" w:hAnsi="Arial Unicode MS" w:cs="Arial Unicode MS"/>
+                <w:strike/>
+                <w:sz w:val="24"/>
+              </w:rPr>
+              <w:t xml:space="preserve"> recovery rate by </w:t>
             </w:r>
             <w:r>
               <w:rPr>
@@ -2314,7 +2388,25 @@
                 <w:strike/>
                 <w:sz w:val="24"/>
               </w:rPr>
-              <w:t>You can now bring the normal amount of secondary deployables with you</w:t>
+              <w:t xml:space="preserve">You can now bring the normal amount of secondary </w:t>
+            </w:r>
+            <w:proofErr w:type="spellStart"/>
+            <w:r>
+              <w:rPr>
+                <w:rFonts w:ascii="Arial Unicode MS" w:eastAsia="Arial Unicode MS" w:hAnsi="Arial Unicode MS" w:cs="Arial Unicode MS"/>
+                <w:strike/>
+                <w:sz w:val="24"/>
+              </w:rPr>
+              <w:t>deployables</w:t>
+            </w:r>
+            <w:proofErr w:type="spellEnd"/>
+            <w:r>
+              <w:rPr>
+                <w:rFonts w:ascii="Arial Unicode MS" w:eastAsia="Arial Unicode MS" w:hAnsi="Arial Unicode MS" w:cs="Arial Unicode MS"/>
+                <w:strike/>
+                <w:sz w:val="24"/>
+              </w:rPr>
+              <w:t xml:space="preserve"> with you</w:t>
             </w:r>
           </w:p>
         </w:tc>
@@ -3100,7 +3192,25 @@
                 <w:strike/>
                 <w:sz w:val="24"/>
               </w:rPr>
-              <w:t xml:space="preserve"> faster. You can now hack keycard security panels</w:t>
+              <w:t xml:space="preserve"> faster. You can now hack </w:t>
+            </w:r>
+            <w:proofErr w:type="spellStart"/>
+            <w:r>
+              <w:rPr>
+                <w:rFonts w:ascii="Arial Unicode MS" w:eastAsia="Arial Unicode MS" w:hAnsi="Arial Unicode MS" w:cs="Arial Unicode MS"/>
+                <w:strike/>
+                <w:sz w:val="24"/>
+              </w:rPr>
+              <w:t>keycard</w:t>
+            </w:r>
+            <w:proofErr w:type="spellEnd"/>
+            <w:r>
+              <w:rPr>
+                <w:rFonts w:ascii="Arial Unicode MS" w:eastAsia="Arial Unicode MS" w:hAnsi="Arial Unicode MS" w:cs="Arial Unicode MS"/>
+                <w:strike/>
+                <w:sz w:val="24"/>
+              </w:rPr>
+              <w:t xml:space="preserve"> security panels</w:t>
             </w:r>
           </w:p>
         </w:tc>
@@ -3173,7 +3283,25 @@
                 <w:strike/>
                 <w:sz w:val="24"/>
               </w:rPr>
-              <w:t xml:space="preserve"> seconds after your armor has recovered.</w:t>
+              <w:t xml:space="preserve"> seconds after your </w:t>
+            </w:r>
+            <w:proofErr w:type="spellStart"/>
+            <w:r>
+              <w:rPr>
+                <w:rFonts w:ascii="Arial Unicode MS" w:eastAsia="Arial Unicode MS" w:hAnsi="Arial Unicode MS" w:cs="Arial Unicode MS"/>
+                <w:strike/>
+                <w:sz w:val="24"/>
+              </w:rPr>
+              <w:t>armor</w:t>
+            </w:r>
+            <w:proofErr w:type="spellEnd"/>
+            <w:r>
+              <w:rPr>
+                <w:rFonts w:ascii="Arial Unicode MS" w:eastAsia="Arial Unicode MS" w:hAnsi="Arial Unicode MS" w:cs="Arial Unicode MS"/>
+                <w:strike/>
+                <w:sz w:val="24"/>
+              </w:rPr>
+              <w:t xml:space="preserve"> has recovered.</w:t>
             </w:r>
           </w:p>
         </w:tc>
@@ -3289,30 +3417,17 @@
               <w:jc w:val="center"/>
               <w:rPr>
                 <w:rFonts w:ascii="Arial Unicode MS" w:eastAsia="Arial Unicode MS" w:hAnsi="Arial Unicode MS" w:cs="Arial Unicode MS"/>
-                <w:sz w:val="24"/>
-              </w:rPr>
-            </w:pPr>
-            <w:r>
-              <w:rPr>
-                <w:rFonts w:ascii="Arial Unicode MS" w:eastAsia="Arial Unicode MS" w:hAnsi="Arial Unicode MS" w:cs="Arial Unicode MS"/>
-                <w:sz w:val="24"/>
-              </w:rPr>
-              <w:t xml:space="preserve">You deal an additional </w:t>
-            </w:r>
-            <w:r>
-              <w:rPr>
-                <w:rFonts w:ascii="Arial Unicode MS" w:eastAsia="Arial Unicode MS" w:hAnsi="Arial Unicode MS" w:cs="Arial Unicode MS"/>
-                <w:color w:val="00CCFF"/>
-                <w:sz w:val="24"/>
-              </w:rPr>
-              <w:t>15%</w:t>
-            </w:r>
-            <w:r>
-              <w:rPr>
-                <w:rFonts w:ascii="Arial Unicode MS" w:eastAsia="Arial Unicode MS" w:hAnsi="Arial Unicode MS" w:cs="Arial Unicode MS"/>
-                <w:sz w:val="24"/>
-              </w:rPr>
-              <w:t xml:space="preserve"> damage with all silenced weapons</w:t>
+                <w:strike/>
+                <w:sz w:val="24"/>
+              </w:rPr>
+            </w:pPr>
+            <w:r>
+              <w:rPr>
+                <w:rFonts w:ascii="Arial Unicode MS" w:eastAsia="Arial Unicode MS" w:hAnsi="Arial Unicode MS" w:cs="Arial Unicode MS"/>
+                <w:strike/>
+                <w:sz w:val="24"/>
+              </w:rPr>
+              <w:t>Outside of stealth automatically units who near you.</w:t>
             </w:r>
           </w:p>
         </w:tc>
@@ -3641,7 +3756,23 @@
                 <w:rFonts w:ascii="Arial Unicode MS" w:eastAsia="Arial Unicode MS" w:hAnsi="Arial Unicode MS" w:cs="Arial Unicode MS"/>
                 <w:sz w:val="24"/>
               </w:rPr>
-              <w:t xml:space="preserve">When your armor breaks you gain a </w:t>
+              <w:t xml:space="preserve">When your </w:t>
+            </w:r>
+            <w:proofErr w:type="spellStart"/>
+            <w:r>
+              <w:rPr>
+                <w:rFonts w:ascii="Arial Unicode MS" w:eastAsia="Arial Unicode MS" w:hAnsi="Arial Unicode MS" w:cs="Arial Unicode MS"/>
+                <w:sz w:val="24"/>
+              </w:rPr>
+              <w:t>armor</w:t>
+            </w:r>
+            <w:proofErr w:type="spellEnd"/>
+            <w:r>
+              <w:rPr>
+                <w:rFonts w:ascii="Arial Unicode MS" w:eastAsia="Arial Unicode MS" w:hAnsi="Arial Unicode MS" w:cs="Arial Unicode MS"/>
+                <w:sz w:val="24"/>
+              </w:rPr>
+              <w:t xml:space="preserve"> breaks you gain a </w:t>
             </w:r>
             <w:r>
               <w:rPr>
@@ -4632,7 +4763,25 @@
                 <w:strike/>
                 <w:sz w:val="24"/>
               </w:rPr>
-              <w:t>more bleedout health</w:t>
+              <w:t xml:space="preserve">more </w:t>
+            </w:r>
+            <w:proofErr w:type="spellStart"/>
+            <w:r>
+              <w:rPr>
+                <w:rFonts w:ascii="Arial Unicode MS" w:eastAsia="Arial Unicode MS" w:hAnsi="Arial Unicode MS" w:cs="Arial Unicode MS"/>
+                <w:strike/>
+                <w:sz w:val="24"/>
+              </w:rPr>
+              <w:t>bleedout</w:t>
+            </w:r>
+            <w:proofErr w:type="spellEnd"/>
+            <w:r>
+              <w:rPr>
+                <w:rFonts w:ascii="Arial Unicode MS" w:eastAsia="Arial Unicode MS" w:hAnsi="Arial Unicode MS" w:cs="Arial Unicode MS"/>
+                <w:strike/>
+                <w:sz w:val="24"/>
+              </w:rPr>
+              <w:t xml:space="preserve"> health</w:t>
             </w:r>
           </w:p>
         </w:tc>

</xml_diff>

<commit_message>
81 ; hitman AA , Outside of stealth automatically mark units who near you.
</commit_message>
<xml_diff>
--- a/PLAN/PLAN.docx
+++ b/PLAN/PLAN.docx
@@ -191,25 +191,7 @@
                 <w:strike/>
                 <w:sz w:val="24"/>
               </w:rPr>
-              <w:t xml:space="preserve">Having at least one of your own </w:t>
-            </w:r>
-            <w:proofErr w:type="gramStart"/>
-            <w:r>
-              <w:rPr>
-                <w:rFonts w:ascii="Arial Unicode MS" w:eastAsia="Arial Unicode MS" w:hAnsi="Arial Unicode MS" w:cs="Arial Unicode MS"/>
-                <w:strike/>
-                <w:sz w:val="24"/>
-              </w:rPr>
-              <w:t>hostage</w:t>
-            </w:r>
-            <w:proofErr w:type="gramEnd"/>
-            <w:r>
-              <w:rPr>
-                <w:rFonts w:ascii="Arial Unicode MS" w:eastAsia="Arial Unicode MS" w:hAnsi="Arial Unicode MS" w:cs="Arial Unicode MS"/>
-                <w:strike/>
-                <w:sz w:val="24"/>
-              </w:rPr>
-              <w:t xml:space="preserve"> or converted law enforcer makes you regenerate </w:t>
+              <w:t xml:space="preserve">Having at least one of your own hostage or converted law enforcer makes you regenerate </w:t>
             </w:r>
             <w:r>
               <w:rPr>
@@ -488,25 +470,7 @@
                 <w:strike/>
                 <w:sz w:val="24"/>
               </w:rPr>
-              <w:t xml:space="preserve"> </w:t>
-            </w:r>
-            <w:proofErr w:type="spellStart"/>
-            <w:r>
-              <w:rPr>
-                <w:rFonts w:ascii="Arial Unicode MS" w:eastAsia="Arial Unicode MS" w:hAnsi="Arial Unicode MS" w:cs="Arial Unicode MS"/>
-                <w:strike/>
-                <w:sz w:val="24"/>
-              </w:rPr>
-              <w:t>armor</w:t>
-            </w:r>
-            <w:proofErr w:type="spellEnd"/>
-            <w:r>
-              <w:rPr>
-                <w:rFonts w:ascii="Arial Unicode MS" w:eastAsia="Arial Unicode MS" w:hAnsi="Arial Unicode MS" w:cs="Arial Unicode MS"/>
-                <w:strike/>
-                <w:sz w:val="24"/>
-              </w:rPr>
-              <w:t xml:space="preserve"> for each converted enemy up to </w:t>
+              <w:t xml:space="preserve"> armor for each converted enemy up to </w:t>
             </w:r>
             <w:r>
               <w:rPr>
@@ -745,23 +709,7 @@
                 <w:rFonts w:ascii="Arial Unicode MS" w:eastAsia="Arial Unicode MS" w:hAnsi="Arial Unicode MS" w:cs="Arial Unicode MS"/>
                 <w:sz w:val="24"/>
               </w:rPr>
-              <w:t xml:space="preserve">You can now take special </w:t>
-            </w:r>
-            <w:proofErr w:type="gramStart"/>
-            <w:r>
-              <w:rPr>
-                <w:rFonts w:ascii="Arial Unicode MS" w:eastAsia="Arial Unicode MS" w:hAnsi="Arial Unicode MS" w:cs="Arial Unicode MS"/>
-                <w:sz w:val="24"/>
-              </w:rPr>
-              <w:t>enemies</w:t>
-            </w:r>
-            <w:proofErr w:type="gramEnd"/>
-            <w:r>
-              <w:rPr>
-                <w:rFonts w:ascii="Arial Unicode MS" w:eastAsia="Arial Unicode MS" w:hAnsi="Arial Unicode MS" w:cs="Arial Unicode MS"/>
-                <w:sz w:val="24"/>
-              </w:rPr>
-              <w:t xml:space="preserve"> hostage and convert them.</w:t>
+              <w:t>You can now take special enemies hostage and convert them.</w:t>
             </w:r>
           </w:p>
         </w:tc>
@@ -1174,18 +1122,8 @@
                 <w:strike/>
                 <w:sz w:val="24"/>
               </w:rPr>
-              <w:t xml:space="preserve"> more </w:t>
-            </w:r>
-            <w:proofErr w:type="spellStart"/>
-            <w:r>
-              <w:rPr>
-                <w:rFonts w:ascii="Arial Unicode MS" w:eastAsia="Arial Unicode MS" w:hAnsi="Arial Unicode MS" w:cs="Arial Unicode MS"/>
-                <w:strike/>
-                <w:sz w:val="24"/>
-              </w:rPr>
-              <w:t>armor</w:t>
-            </w:r>
-            <w:proofErr w:type="spellEnd"/>
+              <w:t xml:space="preserve"> more armor</w:t>
+            </w:r>
           </w:p>
         </w:tc>
         <w:tc>
@@ -1377,23 +1315,13 @@
               </w:rPr>
               <w:t xml:space="preserve">25 </w:t>
             </w:r>
-            <w:proofErr w:type="spellStart"/>
-            <w:r>
-              <w:rPr>
-                <w:rFonts w:ascii="Arial Unicode MS" w:eastAsia="Arial Unicode MS" w:hAnsi="Arial Unicode MS" w:cs="Arial Unicode MS"/>
-                <w:strike/>
-                <w:sz w:val="24"/>
-              </w:rPr>
-              <w:t>armor</w:t>
-            </w:r>
-            <w:proofErr w:type="spellEnd"/>
-            <w:r>
-              <w:rPr>
-                <w:rFonts w:ascii="Arial Unicode MS" w:eastAsia="Arial Unicode MS" w:hAnsi="Arial Unicode MS" w:cs="Arial Unicode MS"/>
-                <w:strike/>
-                <w:sz w:val="24"/>
-              </w:rPr>
-              <w:t xml:space="preserve"> for each successful headshot. Cooldown is reduced </w:t>
+            <w:r>
+              <w:rPr>
+                <w:rFonts w:ascii="Arial Unicode MS" w:eastAsia="Arial Unicode MS" w:hAnsi="Arial Unicode MS" w:cs="Arial Unicode MS"/>
+                <w:strike/>
+                <w:sz w:val="24"/>
+              </w:rPr>
+              <w:t xml:space="preserve">armor for each successful headshot. Cooldown is reduced </w:t>
             </w:r>
             <w:r>
               <w:rPr>
@@ -1658,23 +1586,7 @@
                 <w:rFonts w:ascii="Arial Unicode MS" w:eastAsia="Arial Unicode MS" w:hAnsi="Arial Unicode MS" w:cs="Arial Unicode MS"/>
                 <w:sz w:val="24"/>
               </w:rPr>
-              <w:t xml:space="preserve">The movement speed penalty of </w:t>
-            </w:r>
-            <w:proofErr w:type="spellStart"/>
-            <w:r>
-              <w:rPr>
-                <w:rFonts w:ascii="Arial Unicode MS" w:eastAsia="Arial Unicode MS" w:hAnsi="Arial Unicode MS" w:cs="Arial Unicode MS"/>
-                <w:sz w:val="24"/>
-              </w:rPr>
-              <w:t>armor</w:t>
-            </w:r>
-            <w:proofErr w:type="spellEnd"/>
-            <w:r>
-              <w:rPr>
-                <w:rFonts w:ascii="Arial Unicode MS" w:eastAsia="Arial Unicode MS" w:hAnsi="Arial Unicode MS" w:cs="Arial Unicode MS"/>
-                <w:sz w:val="24"/>
-              </w:rPr>
-              <w:t xml:space="preserve"> is reduced by </w:t>
+              <w:t xml:space="preserve">The movement speed penalty of armor is reduced by </w:t>
             </w:r>
             <w:r>
               <w:rPr>
@@ -1751,7 +1663,6 @@
               </w:rPr>
               <w:t>’</w:t>
             </w:r>
-            <w:proofErr w:type="spellStart"/>
             <w:r>
               <w:rPr>
                 <w:rFonts w:ascii="Arial Unicode MS" w:eastAsia="Arial Unicode MS" w:hAnsi="Arial Unicode MS" w:cs="Arial Unicode MS"/>
@@ -1776,7 +1687,6 @@
               </w:rPr>
               <w:t>torm</w:t>
             </w:r>
-            <w:proofErr w:type="spellEnd"/>
             <w:r>
               <w:rPr>
                 <w:rFonts w:ascii="Arial Unicode MS" w:eastAsia="Arial Unicode MS" w:hAnsi="Arial Unicode MS" w:cs="Arial Unicode MS"/>
@@ -1970,25 +1880,7 @@
                 <w:strike/>
                 <w:sz w:val="24"/>
               </w:rPr>
-              <w:t xml:space="preserve">Increases your </w:t>
-            </w:r>
-            <w:proofErr w:type="spellStart"/>
-            <w:r>
-              <w:rPr>
-                <w:rFonts w:ascii="Arial Unicode MS" w:eastAsia="Arial Unicode MS" w:hAnsi="Arial Unicode MS" w:cs="Arial Unicode MS"/>
-                <w:strike/>
-                <w:sz w:val="24"/>
-              </w:rPr>
-              <w:t>armor</w:t>
-            </w:r>
-            <w:proofErr w:type="spellEnd"/>
-            <w:r>
-              <w:rPr>
-                <w:rFonts w:ascii="Arial Unicode MS" w:eastAsia="Arial Unicode MS" w:hAnsi="Arial Unicode MS" w:cs="Arial Unicode MS"/>
-                <w:strike/>
-                <w:sz w:val="24"/>
-              </w:rPr>
-              <w:t xml:space="preserve"> recovery rate by </w:t>
+              <w:t xml:space="preserve">Increases your armor recovery rate by </w:t>
             </w:r>
             <w:r>
               <w:rPr>
@@ -2388,25 +2280,7 @@
                 <w:strike/>
                 <w:sz w:val="24"/>
               </w:rPr>
-              <w:t xml:space="preserve">You can now bring the normal amount of secondary </w:t>
-            </w:r>
-            <w:proofErr w:type="spellStart"/>
-            <w:r>
-              <w:rPr>
-                <w:rFonts w:ascii="Arial Unicode MS" w:eastAsia="Arial Unicode MS" w:hAnsi="Arial Unicode MS" w:cs="Arial Unicode MS"/>
-                <w:strike/>
-                <w:sz w:val="24"/>
-              </w:rPr>
-              <w:t>deployables</w:t>
-            </w:r>
-            <w:proofErr w:type="spellEnd"/>
-            <w:r>
-              <w:rPr>
-                <w:rFonts w:ascii="Arial Unicode MS" w:eastAsia="Arial Unicode MS" w:hAnsi="Arial Unicode MS" w:cs="Arial Unicode MS"/>
-                <w:strike/>
-                <w:sz w:val="24"/>
-              </w:rPr>
-              <w:t xml:space="preserve"> with you</w:t>
+              <w:t>You can now bring the normal amount of secondary deployables with you</w:t>
             </w:r>
           </w:p>
         </w:tc>
@@ -3192,25 +3066,7 @@
                 <w:strike/>
                 <w:sz w:val="24"/>
               </w:rPr>
-              <w:t xml:space="preserve"> faster. You can now hack </w:t>
-            </w:r>
-            <w:proofErr w:type="spellStart"/>
-            <w:r>
-              <w:rPr>
-                <w:rFonts w:ascii="Arial Unicode MS" w:eastAsia="Arial Unicode MS" w:hAnsi="Arial Unicode MS" w:cs="Arial Unicode MS"/>
-                <w:strike/>
-                <w:sz w:val="24"/>
-              </w:rPr>
-              <w:t>keycard</w:t>
-            </w:r>
-            <w:proofErr w:type="spellEnd"/>
-            <w:r>
-              <w:rPr>
-                <w:rFonts w:ascii="Arial Unicode MS" w:eastAsia="Arial Unicode MS" w:hAnsi="Arial Unicode MS" w:cs="Arial Unicode MS"/>
-                <w:strike/>
-                <w:sz w:val="24"/>
-              </w:rPr>
-              <w:t xml:space="preserve"> security panels</w:t>
+              <w:t xml:space="preserve"> faster. You can now hack keycard security panels</w:t>
             </w:r>
           </w:p>
         </w:tc>
@@ -3283,25 +3139,7 @@
                 <w:strike/>
                 <w:sz w:val="24"/>
               </w:rPr>
-              <w:t xml:space="preserve"> seconds after your </w:t>
-            </w:r>
-            <w:proofErr w:type="spellStart"/>
-            <w:r>
-              <w:rPr>
-                <w:rFonts w:ascii="Arial Unicode MS" w:eastAsia="Arial Unicode MS" w:hAnsi="Arial Unicode MS" w:cs="Arial Unicode MS"/>
-                <w:strike/>
-                <w:sz w:val="24"/>
-              </w:rPr>
-              <w:t>armor</w:t>
-            </w:r>
-            <w:proofErr w:type="spellEnd"/>
-            <w:r>
-              <w:rPr>
-                <w:rFonts w:ascii="Arial Unicode MS" w:eastAsia="Arial Unicode MS" w:hAnsi="Arial Unicode MS" w:cs="Arial Unicode MS"/>
-                <w:strike/>
-                <w:sz w:val="24"/>
-              </w:rPr>
-              <w:t xml:space="preserve"> has recovered.</w:t>
+              <w:t xml:space="preserve"> seconds after your armor has recovered.</w:t>
             </w:r>
           </w:p>
         </w:tc>
@@ -3427,7 +3265,23 @@
                 <w:strike/>
                 <w:sz w:val="24"/>
               </w:rPr>
-              <w:t>Outside of stealth automatically units who near you.</w:t>
+              <w:t>Outside of stealth automatically</w:t>
+            </w:r>
+            <w:r>
+              <w:rPr>
+                <w:rFonts w:ascii="Arial Unicode MS" w:eastAsia="Arial Unicode MS" w:hAnsi="Arial Unicode MS" w:cs="Arial Unicode MS"/>
+                <w:strike/>
+                <w:sz w:val="24"/>
+              </w:rPr>
+              <w:t xml:space="preserve"> mark</w:t>
+            </w:r>
+            <w:r>
+              <w:rPr>
+                <w:rFonts w:ascii="Arial Unicode MS" w:eastAsia="Arial Unicode MS" w:hAnsi="Arial Unicode MS" w:cs="Arial Unicode MS"/>
+                <w:strike/>
+                <w:sz w:val="24"/>
+              </w:rPr>
+              <w:t xml:space="preserve"> units who near you.</w:t>
             </w:r>
           </w:p>
         </w:tc>
@@ -3756,23 +3610,7 @@
                 <w:rFonts w:ascii="Arial Unicode MS" w:eastAsia="Arial Unicode MS" w:hAnsi="Arial Unicode MS" w:cs="Arial Unicode MS"/>
                 <w:sz w:val="24"/>
               </w:rPr>
-              <w:t xml:space="preserve">When your </w:t>
-            </w:r>
-            <w:proofErr w:type="spellStart"/>
-            <w:r>
-              <w:rPr>
-                <w:rFonts w:ascii="Arial Unicode MS" w:eastAsia="Arial Unicode MS" w:hAnsi="Arial Unicode MS" w:cs="Arial Unicode MS"/>
-                <w:sz w:val="24"/>
-              </w:rPr>
-              <w:t>armor</w:t>
-            </w:r>
-            <w:proofErr w:type="spellEnd"/>
-            <w:r>
-              <w:rPr>
-                <w:rFonts w:ascii="Arial Unicode MS" w:eastAsia="Arial Unicode MS" w:hAnsi="Arial Unicode MS" w:cs="Arial Unicode MS"/>
-                <w:sz w:val="24"/>
-              </w:rPr>
-              <w:t xml:space="preserve"> breaks you gain a </w:t>
+              <w:t xml:space="preserve">When your armor breaks you gain a </w:t>
             </w:r>
             <w:r>
               <w:rPr>
@@ -4763,25 +4601,7 @@
                 <w:strike/>
                 <w:sz w:val="24"/>
               </w:rPr>
-              <w:t xml:space="preserve">more </w:t>
-            </w:r>
-            <w:proofErr w:type="spellStart"/>
-            <w:r>
-              <w:rPr>
-                <w:rFonts w:ascii="Arial Unicode MS" w:eastAsia="Arial Unicode MS" w:hAnsi="Arial Unicode MS" w:cs="Arial Unicode MS"/>
-                <w:strike/>
-                <w:sz w:val="24"/>
-              </w:rPr>
-              <w:t>bleedout</w:t>
-            </w:r>
-            <w:proofErr w:type="spellEnd"/>
-            <w:r>
-              <w:rPr>
-                <w:rFonts w:ascii="Arial Unicode MS" w:eastAsia="Arial Unicode MS" w:hAnsi="Arial Unicode MS" w:cs="Arial Unicode MS"/>
-                <w:strike/>
-                <w:sz w:val="24"/>
-              </w:rPr>
-              <w:t xml:space="preserve"> health</w:t>
+              <w:t>more bleedout health</w:t>
             </w:r>
           </w:p>
         </w:tc>

</xml_diff>

<commit_message>
83.6 ; temp change gun nuts AA
</commit_message>
<xml_diff>
--- a/PLAN/PLAN.docx
+++ b/PLAN/PLAN.docx
@@ -1,6 +1,6 @@
 
 <file path=word/document.xml><?xml version="1.0" encoding="utf-8"?>
-<w:document xmlns:wpc="http://schemas.microsoft.com/office/word/2010/wordprocessingCanvas" xmlns:cx="http://schemas.microsoft.com/office/drawing/2014/chartex" xmlns:cx1="http://schemas.microsoft.com/office/drawing/2015/9/8/chartex" xmlns:cx2="http://schemas.microsoft.com/office/drawing/2015/10/21/chartex" xmlns:cx3="http://schemas.microsoft.com/office/drawing/2016/5/9/chartex" xmlns:cx4="http://schemas.microsoft.com/office/drawing/2016/5/10/chartex" xmlns:cx5="http://schemas.microsoft.com/office/drawing/2016/5/11/chartex" xmlns:cx6="http://schemas.microsoft.com/office/drawing/2016/5/12/chartex" xmlns:cx7="http://schemas.microsoft.com/office/drawing/2016/5/13/chartex" xmlns:cx8="http://schemas.microsoft.com/office/drawing/2016/5/14/chartex" xmlns:mc="http://schemas.openxmlformats.org/markup-compatibility/2006" xmlns:aink="http://schemas.microsoft.com/office/drawing/2016/ink" xmlns:am3d="http://schemas.microsoft.com/office/drawing/2017/model3d" xmlns:o="urn:schemas-microsoft-com:office:office" xmlns:r="http://schemas.openxmlformats.org/officeDocument/2006/relationships" xmlns:m="http://schemas.openxmlformats.org/officeDocument/2006/math" xmlns:v="urn:schemas-microsoft-com:vml" xmlns:wp14="http://schemas.microsoft.com/office/word/2010/wordprocessingDrawing" xmlns:wp="http://schemas.openxmlformats.org/drawingml/2006/wordprocessingDrawing" xmlns:w10="urn:schemas-microsoft-com:office:word" xmlns:w="http://schemas.openxmlformats.org/wordprocessingml/2006/main" xmlns:w14="http://schemas.microsoft.com/office/word/2010/wordml" xmlns:w15="http://schemas.microsoft.com/office/word/2012/wordml" xmlns:w16cid="http://schemas.microsoft.com/office/word/2016/wordml/cid" xmlns:w16se="http://schemas.microsoft.com/office/word/2015/wordml/symex" xmlns:wpg="http://schemas.microsoft.com/office/word/2010/wordprocessingGroup" xmlns:wpi="http://schemas.microsoft.com/office/word/2010/wordprocessingInk" xmlns:wne="http://schemas.microsoft.com/office/word/2006/wordml" xmlns:wps="http://schemas.microsoft.com/office/word/2010/wordprocessingShape" mc:Ignorable="w14 w15 w16se w16cid wp14">
+<w:document xmlns:wpc="http://schemas.microsoft.com/office/word/2010/wordprocessingCanvas" xmlns:cx="http://schemas.microsoft.com/office/drawing/2014/chartex" xmlns:cx1="http://schemas.microsoft.com/office/drawing/2015/9/8/chartex" xmlns:cx2="http://schemas.microsoft.com/office/drawing/2015/10/21/chartex" xmlns:cx3="http://schemas.microsoft.com/office/drawing/2016/5/9/chartex" xmlns:cx4="http://schemas.microsoft.com/office/drawing/2016/5/10/chartex" xmlns:cx5="http://schemas.microsoft.com/office/drawing/2016/5/11/chartex" xmlns:cx6="http://schemas.microsoft.com/office/drawing/2016/5/12/chartex" xmlns:cx7="http://schemas.microsoft.com/office/drawing/2016/5/13/chartex" xmlns:cx8="http://schemas.microsoft.com/office/drawing/2016/5/14/chartex" xmlns:mc="http://schemas.openxmlformats.org/markup-compatibility/2006" xmlns:aink="http://schemas.microsoft.com/office/drawing/2016/ink" xmlns:am3d="http://schemas.microsoft.com/office/drawing/2017/model3d" xmlns:o="urn:schemas-microsoft-com:office:office" xmlns:r="http://schemas.openxmlformats.org/officeDocument/2006/relationships" xmlns:m="http://schemas.openxmlformats.org/officeDocument/2006/math" xmlns:v="urn:schemas-microsoft-com:vml" xmlns:wp14="http://schemas.microsoft.com/office/word/2010/wordprocessingDrawing" xmlns:wp="http://schemas.openxmlformats.org/drawingml/2006/wordprocessingDrawing" xmlns:w10="urn:schemas-microsoft-com:office:word" xmlns:w="http://schemas.openxmlformats.org/wordprocessingml/2006/main" xmlns:w14="http://schemas.microsoft.com/office/word/2010/wordml" xmlns:w15="http://schemas.microsoft.com/office/word/2012/wordml" xmlns:w16cex="http://schemas.microsoft.com/office/word/2018/wordml/cex" xmlns:w16cid="http://schemas.microsoft.com/office/word/2016/wordml/cid" xmlns:w16="http://schemas.microsoft.com/office/word/2018/wordml" xmlns:w16se="http://schemas.microsoft.com/office/word/2015/wordml/symex" xmlns:wpg="http://schemas.microsoft.com/office/word/2010/wordprocessingGroup" xmlns:wpi="http://schemas.microsoft.com/office/word/2010/wordprocessingInk" xmlns:wne="http://schemas.microsoft.com/office/word/2006/wordml" xmlns:wps="http://schemas.microsoft.com/office/word/2010/wordprocessingShape" mc:Ignorable="w14 w15 w16se w16cid w16 w16cex wp14">
   <w:body>
     <w:tbl>
       <w:tblPr>
@@ -191,7 +191,25 @@
                 <w:strike/>
                 <w:sz w:val="24"/>
               </w:rPr>
-              <w:t xml:space="preserve">Having at least one of your own hostage or converted law enforcer makes you regenerate </w:t>
+              <w:t xml:space="preserve">Having at least one of your own </w:t>
+            </w:r>
+            <w:proofErr w:type="gramStart"/>
+            <w:r>
+              <w:rPr>
+                <w:rFonts w:ascii="Arial Unicode MS" w:eastAsia="Arial Unicode MS" w:hAnsi="Arial Unicode MS" w:cs="Arial Unicode MS"/>
+                <w:strike/>
+                <w:sz w:val="24"/>
+              </w:rPr>
+              <w:t>hostage</w:t>
+            </w:r>
+            <w:proofErr w:type="gramEnd"/>
+            <w:r>
+              <w:rPr>
+                <w:rFonts w:ascii="Arial Unicode MS" w:eastAsia="Arial Unicode MS" w:hAnsi="Arial Unicode MS" w:cs="Arial Unicode MS"/>
+                <w:strike/>
+                <w:sz w:val="24"/>
+              </w:rPr>
+              <w:t xml:space="preserve"> or converted law enforcer makes you regenerate </w:t>
             </w:r>
             <w:r>
               <w:rPr>
@@ -470,7 +488,25 @@
                 <w:strike/>
                 <w:sz w:val="24"/>
               </w:rPr>
-              <w:t xml:space="preserve"> armor for each converted enemy up to </w:t>
+              <w:t xml:space="preserve"> </w:t>
+            </w:r>
+            <w:proofErr w:type="spellStart"/>
+            <w:r>
+              <w:rPr>
+                <w:rFonts w:ascii="Arial Unicode MS" w:eastAsia="Arial Unicode MS" w:hAnsi="Arial Unicode MS" w:cs="Arial Unicode MS"/>
+                <w:strike/>
+                <w:sz w:val="24"/>
+              </w:rPr>
+              <w:t>armor</w:t>
+            </w:r>
+            <w:proofErr w:type="spellEnd"/>
+            <w:r>
+              <w:rPr>
+                <w:rFonts w:ascii="Arial Unicode MS" w:eastAsia="Arial Unicode MS" w:hAnsi="Arial Unicode MS" w:cs="Arial Unicode MS"/>
+                <w:strike/>
+                <w:sz w:val="24"/>
+              </w:rPr>
+              <w:t xml:space="preserve"> for each converted enemy up to </w:t>
             </w:r>
             <w:r>
               <w:rPr>
@@ -709,7 +745,23 @@
                 <w:rFonts w:ascii="Arial Unicode MS" w:eastAsia="Arial Unicode MS" w:hAnsi="Arial Unicode MS" w:cs="Arial Unicode MS"/>
                 <w:sz w:val="24"/>
               </w:rPr>
-              <w:t>You can now take special enemies hostage and convert them.</w:t>
+              <w:t xml:space="preserve">You can now take special </w:t>
+            </w:r>
+            <w:proofErr w:type="gramStart"/>
+            <w:r>
+              <w:rPr>
+                <w:rFonts w:ascii="Arial Unicode MS" w:eastAsia="Arial Unicode MS" w:hAnsi="Arial Unicode MS" w:cs="Arial Unicode MS"/>
+                <w:sz w:val="24"/>
+              </w:rPr>
+              <w:t>enemies</w:t>
+            </w:r>
+            <w:proofErr w:type="gramEnd"/>
+            <w:r>
+              <w:rPr>
+                <w:rFonts w:ascii="Arial Unicode MS" w:eastAsia="Arial Unicode MS" w:hAnsi="Arial Unicode MS" w:cs="Arial Unicode MS"/>
+                <w:sz w:val="24"/>
+              </w:rPr>
+              <w:t xml:space="preserve"> hostage and convert them.</w:t>
             </w:r>
           </w:p>
         </w:tc>
@@ -1122,8 +1174,18 @@
                 <w:strike/>
                 <w:sz w:val="24"/>
               </w:rPr>
-              <w:t xml:space="preserve"> more armor</w:t>
-            </w:r>
+              <w:t xml:space="preserve"> more </w:t>
+            </w:r>
+            <w:proofErr w:type="spellStart"/>
+            <w:r>
+              <w:rPr>
+                <w:rFonts w:ascii="Arial Unicode MS" w:eastAsia="Arial Unicode MS" w:hAnsi="Arial Unicode MS" w:cs="Arial Unicode MS"/>
+                <w:strike/>
+                <w:sz w:val="24"/>
+              </w:rPr>
+              <w:t>armor</w:t>
+            </w:r>
+            <w:proofErr w:type="spellEnd"/>
           </w:p>
         </w:tc>
         <w:tc>
@@ -1304,7 +1366,25 @@
                 <w:strike/>
                 <w:sz w:val="24"/>
               </w:rPr>
-              <w:t xml:space="preserve">You regenerate an another additional </w:t>
+              <w:t xml:space="preserve">You regenerate </w:t>
+            </w:r>
+            <w:proofErr w:type="gramStart"/>
+            <w:r>
+              <w:rPr>
+                <w:rFonts w:ascii="Arial Unicode MS" w:eastAsia="Arial Unicode MS" w:hAnsi="Arial Unicode MS" w:cs="Arial Unicode MS"/>
+                <w:strike/>
+                <w:sz w:val="24"/>
+              </w:rPr>
+              <w:t>an another</w:t>
+            </w:r>
+            <w:proofErr w:type="gramEnd"/>
+            <w:r>
+              <w:rPr>
+                <w:rFonts w:ascii="Arial Unicode MS" w:eastAsia="Arial Unicode MS" w:hAnsi="Arial Unicode MS" w:cs="Arial Unicode MS"/>
+                <w:strike/>
+                <w:sz w:val="24"/>
+              </w:rPr>
+              <w:t xml:space="preserve"> additional </w:t>
             </w:r>
             <w:r>
               <w:rPr>
@@ -1315,13 +1395,23 @@
               </w:rPr>
               <w:t xml:space="preserve">25 </w:t>
             </w:r>
-            <w:r>
-              <w:rPr>
-                <w:rFonts w:ascii="Arial Unicode MS" w:eastAsia="Arial Unicode MS" w:hAnsi="Arial Unicode MS" w:cs="Arial Unicode MS"/>
-                <w:strike/>
-                <w:sz w:val="24"/>
-              </w:rPr>
-              <w:t xml:space="preserve">armor for each successful headshot. Cooldown is reduced </w:t>
+            <w:proofErr w:type="spellStart"/>
+            <w:r>
+              <w:rPr>
+                <w:rFonts w:ascii="Arial Unicode MS" w:eastAsia="Arial Unicode MS" w:hAnsi="Arial Unicode MS" w:cs="Arial Unicode MS"/>
+                <w:strike/>
+                <w:sz w:val="24"/>
+              </w:rPr>
+              <w:t>armor</w:t>
+            </w:r>
+            <w:proofErr w:type="spellEnd"/>
+            <w:r>
+              <w:rPr>
+                <w:rFonts w:ascii="Arial Unicode MS" w:eastAsia="Arial Unicode MS" w:hAnsi="Arial Unicode MS" w:cs="Arial Unicode MS"/>
+                <w:strike/>
+                <w:sz w:val="24"/>
+              </w:rPr>
+              <w:t xml:space="preserve"> for each successful headshot. Cooldown is reduced </w:t>
             </w:r>
             <w:r>
               <w:rPr>
@@ -1586,7 +1676,23 @@
                 <w:rFonts w:ascii="Arial Unicode MS" w:eastAsia="Arial Unicode MS" w:hAnsi="Arial Unicode MS" w:cs="Arial Unicode MS"/>
                 <w:sz w:val="24"/>
               </w:rPr>
-              <w:t xml:space="preserve">The movement speed penalty of armor is reduced by </w:t>
+              <w:t xml:space="preserve">The movement speed penalty of </w:t>
+            </w:r>
+            <w:proofErr w:type="spellStart"/>
+            <w:r>
+              <w:rPr>
+                <w:rFonts w:ascii="Arial Unicode MS" w:eastAsia="Arial Unicode MS" w:hAnsi="Arial Unicode MS" w:cs="Arial Unicode MS"/>
+                <w:sz w:val="24"/>
+              </w:rPr>
+              <w:t>armor</w:t>
+            </w:r>
+            <w:proofErr w:type="spellEnd"/>
+            <w:r>
+              <w:rPr>
+                <w:rFonts w:ascii="Arial Unicode MS" w:eastAsia="Arial Unicode MS" w:hAnsi="Arial Unicode MS" w:cs="Arial Unicode MS"/>
+                <w:sz w:val="24"/>
+              </w:rPr>
+              <w:t xml:space="preserve"> is reduced by </w:t>
             </w:r>
             <w:r>
               <w:rPr>
@@ -1663,6 +1769,7 @@
               </w:rPr>
               <w:t>’</w:t>
             </w:r>
+            <w:proofErr w:type="spellStart"/>
             <w:r>
               <w:rPr>
                 <w:rFonts w:ascii="Arial Unicode MS" w:eastAsia="Arial Unicode MS" w:hAnsi="Arial Unicode MS" w:cs="Arial Unicode MS"/>
@@ -1687,6 +1794,7 @@
               </w:rPr>
               <w:t>torm</w:t>
             </w:r>
+            <w:proofErr w:type="spellEnd"/>
             <w:r>
               <w:rPr>
                 <w:rFonts w:ascii="Arial Unicode MS" w:eastAsia="Arial Unicode MS" w:hAnsi="Arial Unicode MS" w:cs="Arial Unicode MS"/>
@@ -1880,7 +1988,25 @@
                 <w:strike/>
                 <w:sz w:val="24"/>
               </w:rPr>
-              <w:t xml:space="preserve">Increases your armor recovery rate by </w:t>
+              <w:t xml:space="preserve">Increases your </w:t>
+            </w:r>
+            <w:proofErr w:type="spellStart"/>
+            <w:r>
+              <w:rPr>
+                <w:rFonts w:ascii="Arial Unicode MS" w:eastAsia="Arial Unicode MS" w:hAnsi="Arial Unicode MS" w:cs="Arial Unicode MS"/>
+                <w:strike/>
+                <w:sz w:val="24"/>
+              </w:rPr>
+              <w:t>armor</w:t>
+            </w:r>
+            <w:proofErr w:type="spellEnd"/>
+            <w:r>
+              <w:rPr>
+                <w:rFonts w:ascii="Arial Unicode MS" w:eastAsia="Arial Unicode MS" w:hAnsi="Arial Unicode MS" w:cs="Arial Unicode MS"/>
+                <w:strike/>
+                <w:sz w:val="24"/>
+              </w:rPr>
+              <w:t xml:space="preserve"> recovery rate by </w:t>
             </w:r>
             <w:r>
               <w:rPr>
@@ -2289,7 +2415,25 @@
                 <w:strike/>
                 <w:sz w:val="24"/>
               </w:rPr>
-              <w:t>You can now bring the normal amount of secondary deployables with you</w:t>
+              <w:t xml:space="preserve">You can now bring the normal amount of secondary </w:t>
+            </w:r>
+            <w:proofErr w:type="spellStart"/>
+            <w:r>
+              <w:rPr>
+                <w:rFonts w:ascii="Arial Unicode MS" w:eastAsia="Arial Unicode MS" w:hAnsi="Arial Unicode MS" w:cs="Arial Unicode MS"/>
+                <w:strike/>
+                <w:sz w:val="24"/>
+              </w:rPr>
+              <w:t>deployables</w:t>
+            </w:r>
+            <w:proofErr w:type="spellEnd"/>
+            <w:r>
+              <w:rPr>
+                <w:rFonts w:ascii="Arial Unicode MS" w:eastAsia="Arial Unicode MS" w:hAnsi="Arial Unicode MS" w:cs="Arial Unicode MS"/>
+                <w:strike/>
+                <w:sz w:val="24"/>
+              </w:rPr>
+              <w:t xml:space="preserve"> with you</w:t>
             </w:r>
           </w:p>
         </w:tc>
@@ -2427,7 +2571,23 @@
                 <w:rFonts w:ascii="Arial Unicode MS" w:eastAsia="Arial Unicode MS" w:hAnsi="Arial Unicode MS" w:cs="Arial Unicode MS"/>
                 <w:sz w:val="24"/>
               </w:rPr>
-              <w:t xml:space="preserve"> accuracy for every bullet fired by a gun in automatic fire mode, This bonus is reset when you stop firing</w:t>
+              <w:t xml:space="preserve"> accuracy for every bullet fired by a gun in automatic fire mode, </w:t>
+            </w:r>
+            <w:proofErr w:type="gramStart"/>
+            <w:r>
+              <w:rPr>
+                <w:rFonts w:ascii="Arial Unicode MS" w:eastAsia="Arial Unicode MS" w:hAnsi="Arial Unicode MS" w:cs="Arial Unicode MS"/>
+                <w:sz w:val="24"/>
+              </w:rPr>
+              <w:t>This</w:t>
+            </w:r>
+            <w:proofErr w:type="gramEnd"/>
+            <w:r>
+              <w:rPr>
+                <w:rFonts w:ascii="Arial Unicode MS" w:eastAsia="Arial Unicode MS" w:hAnsi="Arial Unicode MS" w:cs="Arial Unicode MS"/>
+                <w:sz w:val="24"/>
+              </w:rPr>
+              <w:t xml:space="preserve"> bonus is reset when you stop firing</w:t>
             </w:r>
           </w:p>
         </w:tc>
@@ -2548,7 +2708,23 @@
                 <w:rFonts w:ascii="Arial Unicode MS" w:eastAsia="Arial Unicode MS" w:hAnsi="Arial Unicode MS" w:cs="Arial Unicode MS"/>
                 <w:sz w:val="24"/>
               </w:rPr>
-              <w:t xml:space="preserve">Your drill and saw timer is decreased by an additional </w:t>
+              <w:t xml:space="preserve">Your drill and saw timer </w:t>
+            </w:r>
+            <w:proofErr w:type="gramStart"/>
+            <w:r>
+              <w:rPr>
+                <w:rFonts w:ascii="Arial Unicode MS" w:eastAsia="Arial Unicode MS" w:hAnsi="Arial Unicode MS" w:cs="Arial Unicode MS"/>
+                <w:sz w:val="24"/>
+              </w:rPr>
+              <w:t>is</w:t>
+            </w:r>
+            <w:proofErr w:type="gramEnd"/>
+            <w:r>
+              <w:rPr>
+                <w:rFonts w:ascii="Arial Unicode MS" w:eastAsia="Arial Unicode MS" w:hAnsi="Arial Unicode MS" w:cs="Arial Unicode MS"/>
+                <w:sz w:val="24"/>
+              </w:rPr>
+              <w:t xml:space="preserve"> decreased by an additional </w:t>
             </w:r>
             <w:r>
               <w:rPr>
@@ -3075,7 +3251,25 @@
                 <w:strike/>
                 <w:sz w:val="24"/>
               </w:rPr>
-              <w:t xml:space="preserve"> faster. You can now hack keycard security panels</w:t>
+              <w:t xml:space="preserve"> faster. You can now hack </w:t>
+            </w:r>
+            <w:proofErr w:type="spellStart"/>
+            <w:r>
+              <w:rPr>
+                <w:rFonts w:ascii="Arial Unicode MS" w:eastAsia="Arial Unicode MS" w:hAnsi="Arial Unicode MS" w:cs="Arial Unicode MS"/>
+                <w:strike/>
+                <w:sz w:val="24"/>
+              </w:rPr>
+              <w:t>keycard</w:t>
+            </w:r>
+            <w:proofErr w:type="spellEnd"/>
+            <w:r>
+              <w:rPr>
+                <w:rFonts w:ascii="Arial Unicode MS" w:eastAsia="Arial Unicode MS" w:hAnsi="Arial Unicode MS" w:cs="Arial Unicode MS"/>
+                <w:strike/>
+                <w:sz w:val="24"/>
+              </w:rPr>
+              <w:t xml:space="preserve"> security panels</w:t>
             </w:r>
           </w:p>
         </w:tc>
@@ -3148,7 +3342,25 @@
                 <w:strike/>
                 <w:sz w:val="24"/>
               </w:rPr>
-              <w:t xml:space="preserve"> seconds after your armor has recovered.</w:t>
+              <w:t xml:space="preserve"> seconds after your </w:t>
+            </w:r>
+            <w:proofErr w:type="spellStart"/>
+            <w:r>
+              <w:rPr>
+                <w:rFonts w:ascii="Arial Unicode MS" w:eastAsia="Arial Unicode MS" w:hAnsi="Arial Unicode MS" w:cs="Arial Unicode MS"/>
+                <w:strike/>
+                <w:sz w:val="24"/>
+              </w:rPr>
+              <w:t>armor</w:t>
+            </w:r>
+            <w:proofErr w:type="spellEnd"/>
+            <w:r>
+              <w:rPr>
+                <w:rFonts w:ascii="Arial Unicode MS" w:eastAsia="Arial Unicode MS" w:hAnsi="Arial Unicode MS" w:cs="Arial Unicode MS"/>
+                <w:strike/>
+                <w:sz w:val="24"/>
+              </w:rPr>
+              <w:t xml:space="preserve"> has recovered.</w:t>
             </w:r>
           </w:p>
         </w:tc>
@@ -3619,7 +3831,23 @@
                 <w:rFonts w:ascii="Arial Unicode MS" w:eastAsia="Arial Unicode MS" w:hAnsi="Arial Unicode MS" w:cs="Arial Unicode MS"/>
                 <w:sz w:val="24"/>
               </w:rPr>
-              <w:t xml:space="preserve">When your armor breaks you gain a </w:t>
+              <w:t xml:space="preserve">When your </w:t>
+            </w:r>
+            <w:proofErr w:type="spellStart"/>
+            <w:r>
+              <w:rPr>
+                <w:rFonts w:ascii="Arial Unicode MS" w:eastAsia="Arial Unicode MS" w:hAnsi="Arial Unicode MS" w:cs="Arial Unicode MS"/>
+                <w:sz w:val="24"/>
+              </w:rPr>
+              <w:t>armor</w:t>
+            </w:r>
+            <w:proofErr w:type="spellEnd"/>
+            <w:r>
+              <w:rPr>
+                <w:rFonts w:ascii="Arial Unicode MS" w:eastAsia="Arial Unicode MS" w:hAnsi="Arial Unicode MS" w:cs="Arial Unicode MS"/>
+                <w:sz w:val="24"/>
+              </w:rPr>
+              <w:t xml:space="preserve"> breaks you gain a </w:t>
             </w:r>
             <w:r>
               <w:rPr>
@@ -3999,8 +4227,6 @@
               </w:rPr>
               <w:t>2</w:t>
             </w:r>
-            <w:bookmarkStart w:id="0" w:name="_GoBack"/>
-            <w:bookmarkEnd w:id="0"/>
             <w:r>
               <w:rPr>
                 <w:rFonts w:ascii="Arial Unicode MS" w:eastAsia="Arial Unicode MS" w:hAnsi="Arial Unicode MS" w:cs="Arial Unicode MS"/>
@@ -4284,7 +4510,16 @@
                 <w:color w:val="00CCFF"/>
                 <w:sz w:val="24"/>
               </w:rPr>
-              <w:t>100%</w:t>
+              <w:t xml:space="preserve">12 </w:t>
+            </w:r>
+            <w:r>
+              <w:rPr>
+                <w:rFonts w:ascii="Arial Unicode MS" w:eastAsia="Arial Unicode MS" w:hAnsi="Arial Unicode MS" w:cs="Arial Unicode MS"/>
+                <w:strike/>
+                <w:color w:val="FFFFFF" w:themeColor="background1"/>
+                <w:sz w:val="24"/>
+              </w:rPr>
+              <w:t>bullets</w:t>
             </w:r>
           </w:p>
         </w:tc>
@@ -4620,7 +4855,25 @@
                 <w:strike/>
                 <w:sz w:val="24"/>
               </w:rPr>
-              <w:t>more bleedout health</w:t>
+              <w:t xml:space="preserve">more </w:t>
+            </w:r>
+            <w:proofErr w:type="spellStart"/>
+            <w:r>
+              <w:rPr>
+                <w:rFonts w:ascii="Arial Unicode MS" w:eastAsia="Arial Unicode MS" w:hAnsi="Arial Unicode MS" w:cs="Arial Unicode MS"/>
+                <w:strike/>
+                <w:sz w:val="24"/>
+              </w:rPr>
+              <w:t>bleedout</w:t>
+            </w:r>
+            <w:proofErr w:type="spellEnd"/>
+            <w:r>
+              <w:rPr>
+                <w:rFonts w:ascii="Arial Unicode MS" w:eastAsia="Arial Unicode MS" w:hAnsi="Arial Unicode MS" w:cs="Arial Unicode MS"/>
+                <w:strike/>
+                <w:sz w:val="24"/>
+              </w:rPr>
+              <w:t xml:space="preserve"> health</w:t>
             </w:r>
           </w:p>
         </w:tc>
@@ -4697,7 +4950,7 @@
 </file>
 
 <file path=word/endnotes.xml><?xml version="1.0" encoding="utf-8"?>
-<w:endnotes xmlns:wpc="http://schemas.microsoft.com/office/word/2010/wordprocessingCanvas" xmlns:cx="http://schemas.microsoft.com/office/drawing/2014/chartex" xmlns:cx1="http://schemas.microsoft.com/office/drawing/2015/9/8/chartex" xmlns:cx2="http://schemas.microsoft.com/office/drawing/2015/10/21/chartex" xmlns:cx3="http://schemas.microsoft.com/office/drawing/2016/5/9/chartex" xmlns:cx4="http://schemas.microsoft.com/office/drawing/2016/5/10/chartex" xmlns:cx5="http://schemas.microsoft.com/office/drawing/2016/5/11/chartex" xmlns:cx6="http://schemas.microsoft.com/office/drawing/2016/5/12/chartex" xmlns:cx7="http://schemas.microsoft.com/office/drawing/2016/5/13/chartex" xmlns:cx8="http://schemas.microsoft.com/office/drawing/2016/5/14/chartex" xmlns:mc="http://schemas.openxmlformats.org/markup-compatibility/2006" xmlns:aink="http://schemas.microsoft.com/office/drawing/2016/ink" xmlns:am3d="http://schemas.microsoft.com/office/drawing/2017/model3d" xmlns:o="urn:schemas-microsoft-com:office:office" xmlns:r="http://schemas.openxmlformats.org/officeDocument/2006/relationships" xmlns:m="http://schemas.openxmlformats.org/officeDocument/2006/math" xmlns:v="urn:schemas-microsoft-com:vml" xmlns:wp14="http://schemas.microsoft.com/office/word/2010/wordprocessingDrawing" xmlns:wp="http://schemas.openxmlformats.org/drawingml/2006/wordprocessingDrawing" xmlns:w10="urn:schemas-microsoft-com:office:word" xmlns:w="http://schemas.openxmlformats.org/wordprocessingml/2006/main" xmlns:w14="http://schemas.microsoft.com/office/word/2010/wordml" xmlns:w15="http://schemas.microsoft.com/office/word/2012/wordml" xmlns:w16cid="http://schemas.microsoft.com/office/word/2016/wordml/cid" xmlns:w16se="http://schemas.microsoft.com/office/word/2015/wordml/symex" xmlns:wpg="http://schemas.microsoft.com/office/word/2010/wordprocessingGroup" xmlns:wpi="http://schemas.microsoft.com/office/word/2010/wordprocessingInk" xmlns:wne="http://schemas.microsoft.com/office/word/2006/wordml" xmlns:wps="http://schemas.microsoft.com/office/word/2010/wordprocessingShape" mc:Ignorable="w14 w15 w16se w16cid wp14">
+<w:endnotes xmlns:wpc="http://schemas.microsoft.com/office/word/2010/wordprocessingCanvas" xmlns:cx="http://schemas.microsoft.com/office/drawing/2014/chartex" xmlns:cx1="http://schemas.microsoft.com/office/drawing/2015/9/8/chartex" xmlns:cx2="http://schemas.microsoft.com/office/drawing/2015/10/21/chartex" xmlns:cx3="http://schemas.microsoft.com/office/drawing/2016/5/9/chartex" xmlns:cx4="http://schemas.microsoft.com/office/drawing/2016/5/10/chartex" xmlns:cx5="http://schemas.microsoft.com/office/drawing/2016/5/11/chartex" xmlns:cx6="http://schemas.microsoft.com/office/drawing/2016/5/12/chartex" xmlns:cx7="http://schemas.microsoft.com/office/drawing/2016/5/13/chartex" xmlns:cx8="http://schemas.microsoft.com/office/drawing/2016/5/14/chartex" xmlns:mc="http://schemas.openxmlformats.org/markup-compatibility/2006" xmlns:aink="http://schemas.microsoft.com/office/drawing/2016/ink" xmlns:am3d="http://schemas.microsoft.com/office/drawing/2017/model3d" xmlns:o="urn:schemas-microsoft-com:office:office" xmlns:r="http://schemas.openxmlformats.org/officeDocument/2006/relationships" xmlns:m="http://schemas.openxmlformats.org/officeDocument/2006/math" xmlns:v="urn:schemas-microsoft-com:vml" xmlns:wp14="http://schemas.microsoft.com/office/word/2010/wordprocessingDrawing" xmlns:wp="http://schemas.openxmlformats.org/drawingml/2006/wordprocessingDrawing" xmlns:w10="urn:schemas-microsoft-com:office:word" xmlns:w="http://schemas.openxmlformats.org/wordprocessingml/2006/main" xmlns:w14="http://schemas.microsoft.com/office/word/2010/wordml" xmlns:w15="http://schemas.microsoft.com/office/word/2012/wordml" xmlns:w16cex="http://schemas.microsoft.com/office/word/2018/wordml/cex" xmlns:w16cid="http://schemas.microsoft.com/office/word/2016/wordml/cid" xmlns:w16="http://schemas.microsoft.com/office/word/2018/wordml" xmlns:w16se="http://schemas.microsoft.com/office/word/2015/wordml/symex" xmlns:wpg="http://schemas.microsoft.com/office/word/2010/wordprocessingGroup" xmlns:wpi="http://schemas.microsoft.com/office/word/2010/wordprocessingInk" xmlns:wne="http://schemas.microsoft.com/office/word/2006/wordml" xmlns:wps="http://schemas.microsoft.com/office/word/2010/wordprocessingShape" mc:Ignorable="w14 w15 w16se w16cid w16 w16cex wp14">
   <w:endnote w:type="separator" w:id="-1">
     <w:p>
       <w:pPr>
@@ -4722,7 +4975,7 @@
 </file>
 
 <file path=word/footnotes.xml><?xml version="1.0" encoding="utf-8"?>
-<w:footnotes xmlns:wpc="http://schemas.microsoft.com/office/word/2010/wordprocessingCanvas" xmlns:cx="http://schemas.microsoft.com/office/drawing/2014/chartex" xmlns:cx1="http://schemas.microsoft.com/office/drawing/2015/9/8/chartex" xmlns:cx2="http://schemas.microsoft.com/office/drawing/2015/10/21/chartex" xmlns:cx3="http://schemas.microsoft.com/office/drawing/2016/5/9/chartex" xmlns:cx4="http://schemas.microsoft.com/office/drawing/2016/5/10/chartex" xmlns:cx5="http://schemas.microsoft.com/office/drawing/2016/5/11/chartex" xmlns:cx6="http://schemas.microsoft.com/office/drawing/2016/5/12/chartex" xmlns:cx7="http://schemas.microsoft.com/office/drawing/2016/5/13/chartex" xmlns:cx8="http://schemas.microsoft.com/office/drawing/2016/5/14/chartex" xmlns:mc="http://schemas.openxmlformats.org/markup-compatibility/2006" xmlns:aink="http://schemas.microsoft.com/office/drawing/2016/ink" xmlns:am3d="http://schemas.microsoft.com/office/drawing/2017/model3d" xmlns:o="urn:schemas-microsoft-com:office:office" xmlns:r="http://schemas.openxmlformats.org/officeDocument/2006/relationships" xmlns:m="http://schemas.openxmlformats.org/officeDocument/2006/math" xmlns:v="urn:schemas-microsoft-com:vml" xmlns:wp14="http://schemas.microsoft.com/office/word/2010/wordprocessingDrawing" xmlns:wp="http://schemas.openxmlformats.org/drawingml/2006/wordprocessingDrawing" xmlns:w10="urn:schemas-microsoft-com:office:word" xmlns:w="http://schemas.openxmlformats.org/wordprocessingml/2006/main" xmlns:w14="http://schemas.microsoft.com/office/word/2010/wordml" xmlns:w15="http://schemas.microsoft.com/office/word/2012/wordml" xmlns:w16cid="http://schemas.microsoft.com/office/word/2016/wordml/cid" xmlns:w16se="http://schemas.microsoft.com/office/word/2015/wordml/symex" xmlns:wpg="http://schemas.microsoft.com/office/word/2010/wordprocessingGroup" xmlns:wpi="http://schemas.microsoft.com/office/word/2010/wordprocessingInk" xmlns:wne="http://schemas.microsoft.com/office/word/2006/wordml" xmlns:wps="http://schemas.microsoft.com/office/word/2010/wordprocessingShape" mc:Ignorable="w14 w15 w16se w16cid wp14">
+<w:footnotes xmlns:wpc="http://schemas.microsoft.com/office/word/2010/wordprocessingCanvas" xmlns:cx="http://schemas.microsoft.com/office/drawing/2014/chartex" xmlns:cx1="http://schemas.microsoft.com/office/drawing/2015/9/8/chartex" xmlns:cx2="http://schemas.microsoft.com/office/drawing/2015/10/21/chartex" xmlns:cx3="http://schemas.microsoft.com/office/drawing/2016/5/9/chartex" xmlns:cx4="http://schemas.microsoft.com/office/drawing/2016/5/10/chartex" xmlns:cx5="http://schemas.microsoft.com/office/drawing/2016/5/11/chartex" xmlns:cx6="http://schemas.microsoft.com/office/drawing/2016/5/12/chartex" xmlns:cx7="http://schemas.microsoft.com/office/drawing/2016/5/13/chartex" xmlns:cx8="http://schemas.microsoft.com/office/drawing/2016/5/14/chartex" xmlns:mc="http://schemas.openxmlformats.org/markup-compatibility/2006" xmlns:aink="http://schemas.microsoft.com/office/drawing/2016/ink" xmlns:am3d="http://schemas.microsoft.com/office/drawing/2017/model3d" xmlns:o="urn:schemas-microsoft-com:office:office" xmlns:r="http://schemas.openxmlformats.org/officeDocument/2006/relationships" xmlns:m="http://schemas.openxmlformats.org/officeDocument/2006/math" xmlns:v="urn:schemas-microsoft-com:vml" xmlns:wp14="http://schemas.microsoft.com/office/word/2010/wordprocessingDrawing" xmlns:wp="http://schemas.openxmlformats.org/drawingml/2006/wordprocessingDrawing" xmlns:w10="urn:schemas-microsoft-com:office:word" xmlns:w="http://schemas.openxmlformats.org/wordprocessingml/2006/main" xmlns:w14="http://schemas.microsoft.com/office/word/2010/wordml" xmlns:w15="http://schemas.microsoft.com/office/word/2012/wordml" xmlns:w16cex="http://schemas.microsoft.com/office/word/2018/wordml/cex" xmlns:w16cid="http://schemas.microsoft.com/office/word/2016/wordml/cid" xmlns:w16="http://schemas.microsoft.com/office/word/2018/wordml" xmlns:w16se="http://schemas.microsoft.com/office/word/2015/wordml/symex" xmlns:wpg="http://schemas.microsoft.com/office/word/2010/wordprocessingGroup" xmlns:wpi="http://schemas.microsoft.com/office/word/2010/wordprocessingInk" xmlns:wne="http://schemas.microsoft.com/office/word/2006/wordml" xmlns:wps="http://schemas.microsoft.com/office/word/2010/wordprocessingShape" mc:Ignorable="w14 w15 w16se w16cid w16 w16cex wp14">
   <w:footnote w:type="separator" w:id="-1">
     <w:p>
       <w:pPr>
@@ -4747,7 +5000,7 @@
 </file>
 
 <file path=word/styles.xml><?xml version="1.0" encoding="utf-8"?>
-<w:styles xmlns:mc="http://schemas.openxmlformats.org/markup-compatibility/2006" xmlns:r="http://schemas.openxmlformats.org/officeDocument/2006/relationships" xmlns:w="http://schemas.openxmlformats.org/wordprocessingml/2006/main" xmlns:w14="http://schemas.microsoft.com/office/word/2010/wordml" xmlns:w15="http://schemas.microsoft.com/office/word/2012/wordml" xmlns:w16cid="http://schemas.microsoft.com/office/word/2016/wordml/cid" xmlns:w16se="http://schemas.microsoft.com/office/word/2015/wordml/symex" mc:Ignorable="w14 w15 w16se w16cid">
+<w:styles xmlns:mc="http://schemas.openxmlformats.org/markup-compatibility/2006" xmlns:r="http://schemas.openxmlformats.org/officeDocument/2006/relationships" xmlns:w="http://schemas.openxmlformats.org/wordprocessingml/2006/main" xmlns:w14="http://schemas.microsoft.com/office/word/2010/wordml" xmlns:w15="http://schemas.microsoft.com/office/word/2012/wordml" xmlns:w16cex="http://schemas.microsoft.com/office/word/2018/wordml/cex" xmlns:w16cid="http://schemas.microsoft.com/office/word/2016/wordml/cid" xmlns:w16="http://schemas.microsoft.com/office/word/2018/wordml" xmlns:w16se="http://schemas.microsoft.com/office/word/2015/wordml/symex" mc:Ignorable="w14 w15 w16se w16cid w16 w16cex">
   <w:docDefaults>
     <w:rPrDefault>
       <w:rPr>

</xml_diff>

<commit_message>
84 ; FaK AA , Overheal
</commit_message>
<xml_diff>
--- a/PLAN/PLAN.docx
+++ b/PLAN/PLAN.docx
@@ -1,6 +1,6 @@
 
 <file path=word/document.xml><?xml version="1.0" encoding="utf-8"?>
-<w:document xmlns:wpc="http://schemas.microsoft.com/office/word/2010/wordprocessingCanvas" xmlns:cx="http://schemas.microsoft.com/office/drawing/2014/chartex" xmlns:cx1="http://schemas.microsoft.com/office/drawing/2015/9/8/chartex" xmlns:cx2="http://schemas.microsoft.com/office/drawing/2015/10/21/chartex" xmlns:cx3="http://schemas.microsoft.com/office/drawing/2016/5/9/chartex" xmlns:cx4="http://schemas.microsoft.com/office/drawing/2016/5/10/chartex" xmlns:cx5="http://schemas.microsoft.com/office/drawing/2016/5/11/chartex" xmlns:cx6="http://schemas.microsoft.com/office/drawing/2016/5/12/chartex" xmlns:cx7="http://schemas.microsoft.com/office/drawing/2016/5/13/chartex" xmlns:cx8="http://schemas.microsoft.com/office/drawing/2016/5/14/chartex" xmlns:mc="http://schemas.openxmlformats.org/markup-compatibility/2006" xmlns:aink="http://schemas.microsoft.com/office/drawing/2016/ink" xmlns:am3d="http://schemas.microsoft.com/office/drawing/2017/model3d" xmlns:o="urn:schemas-microsoft-com:office:office" xmlns:r="http://schemas.openxmlformats.org/officeDocument/2006/relationships" xmlns:m="http://schemas.openxmlformats.org/officeDocument/2006/math" xmlns:v="urn:schemas-microsoft-com:vml" xmlns:wp14="http://schemas.microsoft.com/office/word/2010/wordprocessingDrawing" xmlns:wp="http://schemas.openxmlformats.org/drawingml/2006/wordprocessingDrawing" xmlns:w10="urn:schemas-microsoft-com:office:word" xmlns:w="http://schemas.openxmlformats.org/wordprocessingml/2006/main" xmlns:w14="http://schemas.microsoft.com/office/word/2010/wordml" xmlns:w15="http://schemas.microsoft.com/office/word/2012/wordml" xmlns:w16cex="http://schemas.microsoft.com/office/word/2018/wordml/cex" xmlns:w16cid="http://schemas.microsoft.com/office/word/2016/wordml/cid" xmlns:w16="http://schemas.microsoft.com/office/word/2018/wordml" xmlns:w16se="http://schemas.microsoft.com/office/word/2015/wordml/symex" xmlns:wpg="http://schemas.microsoft.com/office/word/2010/wordprocessingGroup" xmlns:wpi="http://schemas.microsoft.com/office/word/2010/wordprocessingInk" xmlns:wne="http://schemas.microsoft.com/office/word/2006/wordml" xmlns:wps="http://schemas.microsoft.com/office/word/2010/wordprocessingShape" mc:Ignorable="w14 w15 w16se w16cid w16 w16cex wp14">
+<w:document xmlns:wpc="http://schemas.microsoft.com/office/word/2010/wordprocessingCanvas" xmlns:cx="http://schemas.microsoft.com/office/drawing/2014/chartex" xmlns:cx1="http://schemas.microsoft.com/office/drawing/2015/9/8/chartex" xmlns:cx2="http://schemas.microsoft.com/office/drawing/2015/10/21/chartex" xmlns:cx3="http://schemas.microsoft.com/office/drawing/2016/5/9/chartex" xmlns:cx4="http://schemas.microsoft.com/office/drawing/2016/5/10/chartex" xmlns:cx5="http://schemas.microsoft.com/office/drawing/2016/5/11/chartex" xmlns:cx6="http://schemas.microsoft.com/office/drawing/2016/5/12/chartex" xmlns:cx7="http://schemas.microsoft.com/office/drawing/2016/5/13/chartex" xmlns:cx8="http://schemas.microsoft.com/office/drawing/2016/5/14/chartex" xmlns:mc="http://schemas.openxmlformats.org/markup-compatibility/2006" xmlns:aink="http://schemas.microsoft.com/office/drawing/2016/ink" xmlns:am3d="http://schemas.microsoft.com/office/drawing/2017/model3d" xmlns:o="urn:schemas-microsoft-com:office:office" xmlns:oel="http://schemas.microsoft.com/office/2019/extlst" xmlns:r="http://schemas.openxmlformats.org/officeDocument/2006/relationships" xmlns:m="http://schemas.openxmlformats.org/officeDocument/2006/math" xmlns:v="urn:schemas-microsoft-com:vml" xmlns:wp14="http://schemas.microsoft.com/office/word/2010/wordprocessingDrawing" xmlns:wp="http://schemas.openxmlformats.org/drawingml/2006/wordprocessingDrawing" xmlns:w10="urn:schemas-microsoft-com:office:word" xmlns:w="http://schemas.openxmlformats.org/wordprocessingml/2006/main" xmlns:w14="http://schemas.microsoft.com/office/word/2010/wordml" xmlns:w15="http://schemas.microsoft.com/office/word/2012/wordml" xmlns:w16cex="http://schemas.microsoft.com/office/word/2018/wordml/cex" xmlns:w16cid="http://schemas.microsoft.com/office/word/2016/wordml/cid" xmlns:w16="http://schemas.microsoft.com/office/word/2018/wordml" xmlns:w16sdtdh="http://schemas.microsoft.com/office/word/2020/wordml/sdtdatahash" xmlns:w16se="http://schemas.microsoft.com/office/word/2015/wordml/symex" xmlns:wpg="http://schemas.microsoft.com/office/word/2010/wordprocessingGroup" xmlns:wpi="http://schemas.microsoft.com/office/word/2010/wordprocessingInk" xmlns:wne="http://schemas.microsoft.com/office/word/2006/wordml" xmlns:wps="http://schemas.microsoft.com/office/word/2010/wordprocessingShape" mc:Ignorable="w14 w15 w16se w16cid w16 w16cex w16sdtdh wp14">
   <w:body>
     <w:tbl>
       <w:tblPr>
@@ -321,30 +321,106 @@
               <w:jc w:val="center"/>
               <w:rPr>
                 <w:rFonts w:ascii="Arial Unicode MS" w:eastAsia="Arial Unicode MS" w:hAnsi="Arial Unicode MS" w:cs="Arial Unicode MS"/>
-                <w:sz w:val="24"/>
-              </w:rPr>
-            </w:pPr>
-            <w:r>
-              <w:rPr>
-                <w:rFonts w:ascii="Arial Unicode MS" w:eastAsia="Arial Unicode MS" w:hAnsi="Arial Unicode MS" w:cs="Arial Unicode MS"/>
-                <w:sz w:val="24"/>
-              </w:rPr>
-              <w:t xml:space="preserve">First Aid Kits will now restore </w:t>
-            </w:r>
-            <w:r>
-              <w:rPr>
-                <w:rFonts w:ascii="Arial Unicode MS" w:eastAsia="Arial Unicode MS" w:hAnsi="Arial Unicode MS" w:cs="Arial Unicode MS"/>
-                <w:color w:val="00CCFF"/>
-                <w:sz w:val="24"/>
-              </w:rPr>
-              <w:t>1</w:t>
-            </w:r>
-            <w:r>
-              <w:rPr>
-                <w:rFonts w:ascii="Arial Unicode MS" w:eastAsia="Arial Unicode MS" w:hAnsi="Arial Unicode MS" w:cs="Arial Unicode MS"/>
-                <w:sz w:val="24"/>
-              </w:rPr>
-              <w:t xml:space="preserve"> down for the player that uses it</w:t>
+                <w:strike/>
+                <w:sz w:val="24"/>
+              </w:rPr>
+            </w:pPr>
+            <w:r>
+              <w:rPr>
+                <w:rFonts w:ascii="Arial Unicode MS" w:eastAsia="Arial Unicode MS" w:hAnsi="Arial Unicode MS" w:cs="Arial Unicode MS"/>
+                <w:strike/>
+                <w:sz w:val="24"/>
+              </w:rPr>
+              <w:t xml:space="preserve">You gain </w:t>
+            </w:r>
+            <w:r>
+              <w:rPr>
+                <w:rFonts w:ascii="Arial Unicode MS" w:eastAsia="Arial Unicode MS" w:hAnsi="Arial Unicode MS" w:cs="Arial Unicode MS"/>
+                <w:strike/>
+                <w:color w:val="00CCFF"/>
+                <w:sz w:val="24"/>
+              </w:rPr>
+              <w:t>100</w:t>
+            </w:r>
+            <w:r>
+              <w:rPr>
+                <w:rFonts w:ascii="Arial Unicode MS" w:eastAsia="Arial Unicode MS" w:hAnsi="Arial Unicode MS" w:cs="Arial Unicode MS"/>
+                <w:strike/>
+                <w:color w:val="00CCFF"/>
+                <w:sz w:val="24"/>
+              </w:rPr>
+              <w:t>%</w:t>
+            </w:r>
+            <w:r>
+              <w:rPr>
+                <w:rFonts w:ascii="Arial Unicode MS" w:eastAsia="Arial Unicode MS" w:hAnsi="Arial Unicode MS" w:cs="Arial Unicode MS"/>
+                <w:strike/>
+                <w:sz w:val="24"/>
+              </w:rPr>
+              <w:t xml:space="preserve"> </w:t>
+            </w:r>
+            <w:proofErr w:type="spellStart"/>
+            <w:r>
+              <w:rPr>
+                <w:rFonts w:ascii="Arial Unicode MS" w:eastAsia="Arial Unicode MS" w:hAnsi="Arial Unicode MS" w:cs="Arial Unicode MS"/>
+                <w:strike/>
+                <w:sz w:val="24"/>
+              </w:rPr>
+              <w:t>overheal</w:t>
+            </w:r>
+            <w:proofErr w:type="spellEnd"/>
+            <w:r>
+              <w:rPr>
+                <w:rFonts w:ascii="Arial Unicode MS" w:eastAsia="Arial Unicode MS" w:hAnsi="Arial Unicode MS" w:cs="Arial Unicode MS"/>
+                <w:strike/>
+                <w:sz w:val="24"/>
+              </w:rPr>
+              <w:t xml:space="preserve">. </w:t>
+            </w:r>
+            <w:proofErr w:type="spellStart"/>
+            <w:r>
+              <w:rPr>
+                <w:rFonts w:ascii="Arial Unicode MS" w:eastAsia="Arial Unicode MS" w:hAnsi="Arial Unicode MS" w:cs="Arial Unicode MS"/>
+                <w:strike/>
+                <w:sz w:val="24"/>
+              </w:rPr>
+              <w:t>Overheal</w:t>
+            </w:r>
+            <w:proofErr w:type="spellEnd"/>
+            <w:r>
+              <w:rPr>
+                <w:rFonts w:ascii="Arial Unicode MS" w:eastAsia="Arial Unicode MS" w:hAnsi="Arial Unicode MS" w:cs="Arial Unicode MS"/>
+                <w:strike/>
+                <w:sz w:val="24"/>
+              </w:rPr>
+              <w:t xml:space="preserve"> will fade away in exactly </w:t>
+            </w:r>
+            <w:proofErr w:type="gramStart"/>
+            <w:r>
+              <w:rPr>
+                <w:rFonts w:ascii="Arial Unicode MS" w:eastAsia="Arial Unicode MS" w:hAnsi="Arial Unicode MS" w:cs="Arial Unicode MS"/>
+                <w:strike/>
+                <w:color w:val="00CCFF"/>
+                <w:sz w:val="24"/>
+              </w:rPr>
+              <w:t>60</w:t>
+            </w:r>
+            <w:r>
+              <w:rPr>
+                <w:rFonts w:ascii="Arial Unicode MS" w:eastAsia="Arial Unicode MS" w:hAnsi="Arial Unicode MS" w:cs="Arial Unicode MS"/>
+                <w:strike/>
+                <w:sz w:val="24"/>
+              </w:rPr>
+              <w:t xml:space="preserve">  seconds</w:t>
+            </w:r>
+            <w:proofErr w:type="gramEnd"/>
+            <w:r>
+              <w:rPr>
+                <w:rFonts w:ascii="Arial Unicode MS" w:eastAsia="Arial Unicode MS" w:hAnsi="Arial Unicode MS" w:cs="Arial Unicode MS"/>
+                <w:strike/>
+                <w:sz w:val="24"/>
+              </w:rPr>
+              <w:t>.</w:t>
             </w:r>
           </w:p>
         </w:tc>
@@ -1002,12 +1078,12 @@
         <w:tblLook w:val="04A0" w:firstRow="1" w:lastRow="0" w:firstColumn="1" w:lastColumn="0" w:noHBand="0" w:noVBand="1"/>
       </w:tblPr>
       <w:tblGrid>
-        <w:gridCol w:w="2557"/>
-        <w:gridCol w:w="2560"/>
-        <w:gridCol w:w="2561"/>
-        <w:gridCol w:w="2561"/>
-        <w:gridCol w:w="2561"/>
+        <w:gridCol w:w="2549"/>
         <w:gridCol w:w="2552"/>
+        <w:gridCol w:w="2552"/>
+        <w:gridCol w:w="2552"/>
+        <w:gridCol w:w="2604"/>
+        <w:gridCol w:w="2543"/>
       </w:tblGrid>
       <w:tr>
         <w:tc>
@@ -2571,7 +2647,7 @@
                 <w:rFonts w:ascii="Arial Unicode MS" w:eastAsia="Arial Unicode MS" w:hAnsi="Arial Unicode MS" w:cs="Arial Unicode MS"/>
                 <w:sz w:val="24"/>
               </w:rPr>
-              <w:t xml:space="preserve"> accuracy for every bullet fired by a gun in automatic fire mode, </w:t>
+              <w:t xml:space="preserve"> </w:t>
             </w:r>
             <w:proofErr w:type="gramStart"/>
             <w:r>
@@ -2579,7 +2655,7 @@
                 <w:rFonts w:ascii="Arial Unicode MS" w:eastAsia="Arial Unicode MS" w:hAnsi="Arial Unicode MS" w:cs="Arial Unicode MS"/>
                 <w:sz w:val="24"/>
               </w:rPr>
-              <w:t>This</w:t>
+              <w:t>accuracy</w:t>
             </w:r>
             <w:proofErr w:type="gramEnd"/>
             <w:r>
@@ -2587,7 +2663,7 @@
                 <w:rFonts w:ascii="Arial Unicode MS" w:eastAsia="Arial Unicode MS" w:hAnsi="Arial Unicode MS" w:cs="Arial Unicode MS"/>
                 <w:sz w:val="24"/>
               </w:rPr>
-              <w:t xml:space="preserve"> bonus is reset when you stop firing</w:t>
+              <w:t xml:space="preserve"> for every bullet fired by a gun in automatic fire mode, This bonus is reset when you stop firing</w:t>
             </w:r>
           </w:p>
         </w:tc>
@@ -3927,6 +4003,7 @@
                 <w:rFonts w:ascii="Arial Unicode MS" w:eastAsia="Arial Unicode MS" w:hAnsi="Arial Unicode MS" w:cs="Arial Unicode MS"/>
                 <w:sz w:val="56"/>
               </w:rPr>
+              <w:lastRenderedPageBreak/>
               <w:t>FUGITIVE</w:t>
             </w:r>
           </w:p>
@@ -4950,7 +5027,7 @@
 </file>
 
 <file path=word/endnotes.xml><?xml version="1.0" encoding="utf-8"?>
-<w:endnotes xmlns:wpc="http://schemas.microsoft.com/office/word/2010/wordprocessingCanvas" xmlns:cx="http://schemas.microsoft.com/office/drawing/2014/chartex" xmlns:cx1="http://schemas.microsoft.com/office/drawing/2015/9/8/chartex" xmlns:cx2="http://schemas.microsoft.com/office/drawing/2015/10/21/chartex" xmlns:cx3="http://schemas.microsoft.com/office/drawing/2016/5/9/chartex" xmlns:cx4="http://schemas.microsoft.com/office/drawing/2016/5/10/chartex" xmlns:cx5="http://schemas.microsoft.com/office/drawing/2016/5/11/chartex" xmlns:cx6="http://schemas.microsoft.com/office/drawing/2016/5/12/chartex" xmlns:cx7="http://schemas.microsoft.com/office/drawing/2016/5/13/chartex" xmlns:cx8="http://schemas.microsoft.com/office/drawing/2016/5/14/chartex" xmlns:mc="http://schemas.openxmlformats.org/markup-compatibility/2006" xmlns:aink="http://schemas.microsoft.com/office/drawing/2016/ink" xmlns:am3d="http://schemas.microsoft.com/office/drawing/2017/model3d" xmlns:o="urn:schemas-microsoft-com:office:office" xmlns:r="http://schemas.openxmlformats.org/officeDocument/2006/relationships" xmlns:m="http://schemas.openxmlformats.org/officeDocument/2006/math" xmlns:v="urn:schemas-microsoft-com:vml" xmlns:wp14="http://schemas.microsoft.com/office/word/2010/wordprocessingDrawing" xmlns:wp="http://schemas.openxmlformats.org/drawingml/2006/wordprocessingDrawing" xmlns:w10="urn:schemas-microsoft-com:office:word" xmlns:w="http://schemas.openxmlformats.org/wordprocessingml/2006/main" xmlns:w14="http://schemas.microsoft.com/office/word/2010/wordml" xmlns:w15="http://schemas.microsoft.com/office/word/2012/wordml" xmlns:w16cex="http://schemas.microsoft.com/office/word/2018/wordml/cex" xmlns:w16cid="http://schemas.microsoft.com/office/word/2016/wordml/cid" xmlns:w16="http://schemas.microsoft.com/office/word/2018/wordml" xmlns:w16se="http://schemas.microsoft.com/office/word/2015/wordml/symex" xmlns:wpg="http://schemas.microsoft.com/office/word/2010/wordprocessingGroup" xmlns:wpi="http://schemas.microsoft.com/office/word/2010/wordprocessingInk" xmlns:wne="http://schemas.microsoft.com/office/word/2006/wordml" xmlns:wps="http://schemas.microsoft.com/office/word/2010/wordprocessingShape" mc:Ignorable="w14 w15 w16se w16cid w16 w16cex wp14">
+<w:endnotes xmlns:wpc="http://schemas.microsoft.com/office/word/2010/wordprocessingCanvas" xmlns:cx="http://schemas.microsoft.com/office/drawing/2014/chartex" xmlns:cx1="http://schemas.microsoft.com/office/drawing/2015/9/8/chartex" xmlns:cx2="http://schemas.microsoft.com/office/drawing/2015/10/21/chartex" xmlns:cx3="http://schemas.microsoft.com/office/drawing/2016/5/9/chartex" xmlns:cx4="http://schemas.microsoft.com/office/drawing/2016/5/10/chartex" xmlns:cx5="http://schemas.microsoft.com/office/drawing/2016/5/11/chartex" xmlns:cx6="http://schemas.microsoft.com/office/drawing/2016/5/12/chartex" xmlns:cx7="http://schemas.microsoft.com/office/drawing/2016/5/13/chartex" xmlns:cx8="http://schemas.microsoft.com/office/drawing/2016/5/14/chartex" xmlns:mc="http://schemas.openxmlformats.org/markup-compatibility/2006" xmlns:aink="http://schemas.microsoft.com/office/drawing/2016/ink" xmlns:am3d="http://schemas.microsoft.com/office/drawing/2017/model3d" xmlns:o="urn:schemas-microsoft-com:office:office" xmlns:oel="http://schemas.microsoft.com/office/2019/extlst" xmlns:r="http://schemas.openxmlformats.org/officeDocument/2006/relationships" xmlns:m="http://schemas.openxmlformats.org/officeDocument/2006/math" xmlns:v="urn:schemas-microsoft-com:vml" xmlns:wp14="http://schemas.microsoft.com/office/word/2010/wordprocessingDrawing" xmlns:wp="http://schemas.openxmlformats.org/drawingml/2006/wordprocessingDrawing" xmlns:w10="urn:schemas-microsoft-com:office:word" xmlns:w="http://schemas.openxmlformats.org/wordprocessingml/2006/main" xmlns:w14="http://schemas.microsoft.com/office/word/2010/wordml" xmlns:w15="http://schemas.microsoft.com/office/word/2012/wordml" xmlns:w16cex="http://schemas.microsoft.com/office/word/2018/wordml/cex" xmlns:w16cid="http://schemas.microsoft.com/office/word/2016/wordml/cid" xmlns:w16="http://schemas.microsoft.com/office/word/2018/wordml" xmlns:w16sdtdh="http://schemas.microsoft.com/office/word/2020/wordml/sdtdatahash" xmlns:w16se="http://schemas.microsoft.com/office/word/2015/wordml/symex" xmlns:wpg="http://schemas.microsoft.com/office/word/2010/wordprocessingGroup" xmlns:wpi="http://schemas.microsoft.com/office/word/2010/wordprocessingInk" xmlns:wne="http://schemas.microsoft.com/office/word/2006/wordml" xmlns:wps="http://schemas.microsoft.com/office/word/2010/wordprocessingShape" mc:Ignorable="w14 w15 w16se w16cid w16 w16cex w16sdtdh wp14">
   <w:endnote w:type="separator" w:id="-1">
     <w:p>
       <w:pPr>
@@ -4975,7 +5052,7 @@
 </file>
 
 <file path=word/footnotes.xml><?xml version="1.0" encoding="utf-8"?>
-<w:footnotes xmlns:wpc="http://schemas.microsoft.com/office/word/2010/wordprocessingCanvas" xmlns:cx="http://schemas.microsoft.com/office/drawing/2014/chartex" xmlns:cx1="http://schemas.microsoft.com/office/drawing/2015/9/8/chartex" xmlns:cx2="http://schemas.microsoft.com/office/drawing/2015/10/21/chartex" xmlns:cx3="http://schemas.microsoft.com/office/drawing/2016/5/9/chartex" xmlns:cx4="http://schemas.microsoft.com/office/drawing/2016/5/10/chartex" xmlns:cx5="http://schemas.microsoft.com/office/drawing/2016/5/11/chartex" xmlns:cx6="http://schemas.microsoft.com/office/drawing/2016/5/12/chartex" xmlns:cx7="http://schemas.microsoft.com/office/drawing/2016/5/13/chartex" xmlns:cx8="http://schemas.microsoft.com/office/drawing/2016/5/14/chartex" xmlns:mc="http://schemas.openxmlformats.org/markup-compatibility/2006" xmlns:aink="http://schemas.microsoft.com/office/drawing/2016/ink" xmlns:am3d="http://schemas.microsoft.com/office/drawing/2017/model3d" xmlns:o="urn:schemas-microsoft-com:office:office" xmlns:r="http://schemas.openxmlformats.org/officeDocument/2006/relationships" xmlns:m="http://schemas.openxmlformats.org/officeDocument/2006/math" xmlns:v="urn:schemas-microsoft-com:vml" xmlns:wp14="http://schemas.microsoft.com/office/word/2010/wordprocessingDrawing" xmlns:wp="http://schemas.openxmlformats.org/drawingml/2006/wordprocessingDrawing" xmlns:w10="urn:schemas-microsoft-com:office:word" xmlns:w="http://schemas.openxmlformats.org/wordprocessingml/2006/main" xmlns:w14="http://schemas.microsoft.com/office/word/2010/wordml" xmlns:w15="http://schemas.microsoft.com/office/word/2012/wordml" xmlns:w16cex="http://schemas.microsoft.com/office/word/2018/wordml/cex" xmlns:w16cid="http://schemas.microsoft.com/office/word/2016/wordml/cid" xmlns:w16="http://schemas.microsoft.com/office/word/2018/wordml" xmlns:w16se="http://schemas.microsoft.com/office/word/2015/wordml/symex" xmlns:wpg="http://schemas.microsoft.com/office/word/2010/wordprocessingGroup" xmlns:wpi="http://schemas.microsoft.com/office/word/2010/wordprocessingInk" xmlns:wne="http://schemas.microsoft.com/office/word/2006/wordml" xmlns:wps="http://schemas.microsoft.com/office/word/2010/wordprocessingShape" mc:Ignorable="w14 w15 w16se w16cid w16 w16cex wp14">
+<w:footnotes xmlns:wpc="http://schemas.microsoft.com/office/word/2010/wordprocessingCanvas" xmlns:cx="http://schemas.microsoft.com/office/drawing/2014/chartex" xmlns:cx1="http://schemas.microsoft.com/office/drawing/2015/9/8/chartex" xmlns:cx2="http://schemas.microsoft.com/office/drawing/2015/10/21/chartex" xmlns:cx3="http://schemas.microsoft.com/office/drawing/2016/5/9/chartex" xmlns:cx4="http://schemas.microsoft.com/office/drawing/2016/5/10/chartex" xmlns:cx5="http://schemas.microsoft.com/office/drawing/2016/5/11/chartex" xmlns:cx6="http://schemas.microsoft.com/office/drawing/2016/5/12/chartex" xmlns:cx7="http://schemas.microsoft.com/office/drawing/2016/5/13/chartex" xmlns:cx8="http://schemas.microsoft.com/office/drawing/2016/5/14/chartex" xmlns:mc="http://schemas.openxmlformats.org/markup-compatibility/2006" xmlns:aink="http://schemas.microsoft.com/office/drawing/2016/ink" xmlns:am3d="http://schemas.microsoft.com/office/drawing/2017/model3d" xmlns:o="urn:schemas-microsoft-com:office:office" xmlns:oel="http://schemas.microsoft.com/office/2019/extlst" xmlns:r="http://schemas.openxmlformats.org/officeDocument/2006/relationships" xmlns:m="http://schemas.openxmlformats.org/officeDocument/2006/math" xmlns:v="urn:schemas-microsoft-com:vml" xmlns:wp14="http://schemas.microsoft.com/office/word/2010/wordprocessingDrawing" xmlns:wp="http://schemas.openxmlformats.org/drawingml/2006/wordprocessingDrawing" xmlns:w10="urn:schemas-microsoft-com:office:word" xmlns:w="http://schemas.openxmlformats.org/wordprocessingml/2006/main" xmlns:w14="http://schemas.microsoft.com/office/word/2010/wordml" xmlns:w15="http://schemas.microsoft.com/office/word/2012/wordml" xmlns:w16cex="http://schemas.microsoft.com/office/word/2018/wordml/cex" xmlns:w16cid="http://schemas.microsoft.com/office/word/2016/wordml/cid" xmlns:w16="http://schemas.microsoft.com/office/word/2018/wordml" xmlns:w16sdtdh="http://schemas.microsoft.com/office/word/2020/wordml/sdtdatahash" xmlns:w16se="http://schemas.microsoft.com/office/word/2015/wordml/symex" xmlns:wpg="http://schemas.microsoft.com/office/word/2010/wordprocessingGroup" xmlns:wpi="http://schemas.microsoft.com/office/word/2010/wordprocessingInk" xmlns:wne="http://schemas.microsoft.com/office/word/2006/wordml" xmlns:wps="http://schemas.microsoft.com/office/word/2010/wordprocessingShape" mc:Ignorable="w14 w15 w16se w16cid w16 w16cex w16sdtdh wp14">
   <w:footnote w:type="separator" w:id="-1">
     <w:p>
       <w:pPr>
@@ -5000,7 +5077,7 @@
 </file>
 
 <file path=word/styles.xml><?xml version="1.0" encoding="utf-8"?>
-<w:styles xmlns:mc="http://schemas.openxmlformats.org/markup-compatibility/2006" xmlns:r="http://schemas.openxmlformats.org/officeDocument/2006/relationships" xmlns:w="http://schemas.openxmlformats.org/wordprocessingml/2006/main" xmlns:w14="http://schemas.microsoft.com/office/word/2010/wordml" xmlns:w15="http://schemas.microsoft.com/office/word/2012/wordml" xmlns:w16cex="http://schemas.microsoft.com/office/word/2018/wordml/cex" xmlns:w16cid="http://schemas.microsoft.com/office/word/2016/wordml/cid" xmlns:w16="http://schemas.microsoft.com/office/word/2018/wordml" xmlns:w16se="http://schemas.microsoft.com/office/word/2015/wordml/symex" mc:Ignorable="w14 w15 w16se w16cid w16 w16cex">
+<w:styles xmlns:mc="http://schemas.openxmlformats.org/markup-compatibility/2006" xmlns:r="http://schemas.openxmlformats.org/officeDocument/2006/relationships" xmlns:w="http://schemas.openxmlformats.org/wordprocessingml/2006/main" xmlns:w14="http://schemas.microsoft.com/office/word/2010/wordml" xmlns:w15="http://schemas.microsoft.com/office/word/2012/wordml" xmlns:w16cex="http://schemas.microsoft.com/office/word/2018/wordml/cex" xmlns:w16cid="http://schemas.microsoft.com/office/word/2016/wordml/cid" xmlns:w16="http://schemas.microsoft.com/office/word/2018/wordml" xmlns:w16sdtdh="http://schemas.microsoft.com/office/word/2020/wordml/sdtdatahash" xmlns:w16se="http://schemas.microsoft.com/office/word/2015/wordml/symex" mc:Ignorable="w14 w15 w16se w16cid w16 w16cex w16sdtdh">
   <w:docDefaults>
     <w:rPrDefault>
       <w:rPr>

</xml_diff>

<commit_message>
84.9 ; Die Hard AA
</commit_message>
<xml_diff>
--- a/PLAN/PLAN.docx
+++ b/PLAN/PLAN.docx
@@ -340,16 +340,7 @@
                 <w:color w:val="00CCFF"/>
                 <w:sz w:val="24"/>
               </w:rPr>
-              <w:t>100</w:t>
-            </w:r>
-            <w:r>
-              <w:rPr>
-                <w:rFonts w:ascii="Arial Unicode MS" w:eastAsia="Arial Unicode MS" w:hAnsi="Arial Unicode MS" w:cs="Arial Unicode MS"/>
-                <w:strike/>
-                <w:color w:val="00CCFF"/>
-                <w:sz w:val="24"/>
-              </w:rPr>
-              <w:t>%</w:t>
+              <w:t>100%</w:t>
             </w:r>
             <w:r>
               <w:rPr>
@@ -1706,30 +1697,85 @@
               <w:jc w:val="center"/>
               <w:rPr>
                 <w:rFonts w:ascii="Arial Unicode MS" w:eastAsia="Arial Unicode MS" w:hAnsi="Arial Unicode MS" w:cs="Arial Unicode MS"/>
-                <w:sz w:val="24"/>
-              </w:rPr>
-            </w:pPr>
-            <w:r>
-              <w:rPr>
-                <w:rFonts w:ascii="Arial Unicode MS" w:eastAsia="Arial Unicode MS" w:hAnsi="Arial Unicode MS" w:cs="Arial Unicode MS"/>
-                <w:sz w:val="24"/>
-              </w:rPr>
-              <w:t xml:space="preserve">You take an additional </w:t>
-            </w:r>
-            <w:r>
-              <w:rPr>
-                <w:rFonts w:ascii="Arial Unicode MS" w:eastAsia="Arial Unicode MS" w:hAnsi="Arial Unicode MS" w:cs="Arial Unicode MS"/>
-                <w:color w:val="00CCFF"/>
-                <w:sz w:val="24"/>
-              </w:rPr>
-              <w:t>25%</w:t>
-            </w:r>
-            <w:r>
-              <w:rPr>
-                <w:rFonts w:ascii="Arial Unicode MS" w:eastAsia="Arial Unicode MS" w:hAnsi="Arial Unicode MS" w:cs="Arial Unicode MS"/>
-                <w:sz w:val="24"/>
-              </w:rPr>
-              <w:t xml:space="preserve"> less damage when interacting with objects</w:t>
+                <w:strike/>
+                <w:sz w:val="24"/>
+              </w:rPr>
+            </w:pPr>
+            <w:r>
+              <w:rPr>
+                <w:rFonts w:ascii="Arial Unicode MS" w:eastAsia="Arial Unicode MS" w:hAnsi="Arial Unicode MS" w:cs="Arial Unicode MS"/>
+                <w:strike/>
+                <w:sz w:val="24"/>
+              </w:rPr>
+              <w:t xml:space="preserve">You </w:t>
+            </w:r>
+            <w:r>
+              <w:rPr>
+                <w:rFonts w:ascii="Arial Unicode MS" w:eastAsia="Arial Unicode MS" w:hAnsi="Arial Unicode MS" w:cs="Arial Unicode MS"/>
+                <w:strike/>
+                <w:sz w:val="24"/>
+              </w:rPr>
+              <w:t>gain</w:t>
+            </w:r>
+            <w:r>
+              <w:rPr>
+                <w:rFonts w:ascii="Arial Unicode MS" w:eastAsia="Arial Unicode MS" w:hAnsi="Arial Unicode MS" w:cs="Arial Unicode MS"/>
+                <w:strike/>
+                <w:sz w:val="24"/>
+              </w:rPr>
+              <w:t xml:space="preserve"> an additional </w:t>
+            </w:r>
+            <w:r>
+              <w:rPr>
+                <w:rFonts w:ascii="Arial Unicode MS" w:eastAsia="Arial Unicode MS" w:hAnsi="Arial Unicode MS" w:cs="Arial Unicode MS"/>
+                <w:strike/>
+                <w:color w:val="00CCFF"/>
+                <w:sz w:val="24"/>
+              </w:rPr>
+              <w:t>100</w:t>
+            </w:r>
+            <w:r>
+              <w:rPr>
+                <w:rFonts w:ascii="Arial Unicode MS" w:eastAsia="Arial Unicode MS" w:hAnsi="Arial Unicode MS" w:cs="Arial Unicode MS"/>
+                <w:strike/>
+                <w:color w:val="00CCFF"/>
+                <w:sz w:val="24"/>
+              </w:rPr>
+              <w:t>%</w:t>
+            </w:r>
+            <w:r>
+              <w:rPr>
+                <w:rFonts w:ascii="Arial Unicode MS" w:eastAsia="Arial Unicode MS" w:hAnsi="Arial Unicode MS" w:cs="Arial Unicode MS"/>
+                <w:strike/>
+                <w:sz w:val="24"/>
+              </w:rPr>
+              <w:t xml:space="preserve"> </w:t>
+            </w:r>
+            <w:r>
+              <w:rPr>
+                <w:rFonts w:ascii="Arial Unicode MS" w:eastAsia="Arial Unicode MS" w:hAnsi="Arial Unicode MS" w:cs="Arial Unicode MS"/>
+                <w:strike/>
+                <w:sz w:val="24"/>
+              </w:rPr>
+              <w:t xml:space="preserve">more </w:t>
+            </w:r>
+            <w:proofErr w:type="spellStart"/>
+            <w:r>
+              <w:rPr>
+                <w:rFonts w:ascii="Arial Unicode MS" w:eastAsia="Arial Unicode MS" w:hAnsi="Arial Unicode MS" w:cs="Arial Unicode MS"/>
+                <w:strike/>
+                <w:sz w:val="24"/>
+              </w:rPr>
+              <w:t>armor</w:t>
+            </w:r>
+            <w:proofErr w:type="spellEnd"/>
+            <w:r>
+              <w:rPr>
+                <w:rFonts w:ascii="Arial Unicode MS" w:eastAsia="Arial Unicode MS" w:hAnsi="Arial Unicode MS" w:cs="Arial Unicode MS"/>
+                <w:strike/>
+                <w:sz w:val="24"/>
+              </w:rPr>
+              <w:t xml:space="preserve"> when interacting with objects</w:t>
             </w:r>
           </w:p>
         </w:tc>
@@ -3327,25 +3373,7 @@
                 <w:strike/>
                 <w:sz w:val="24"/>
               </w:rPr>
-              <w:t xml:space="preserve"> faster. You can now hack </w:t>
-            </w:r>
-            <w:proofErr w:type="spellStart"/>
-            <w:r>
-              <w:rPr>
-                <w:rFonts w:ascii="Arial Unicode MS" w:eastAsia="Arial Unicode MS" w:hAnsi="Arial Unicode MS" w:cs="Arial Unicode MS"/>
-                <w:strike/>
-                <w:sz w:val="24"/>
-              </w:rPr>
-              <w:t>keycard</w:t>
-            </w:r>
-            <w:proofErr w:type="spellEnd"/>
-            <w:r>
-              <w:rPr>
-                <w:rFonts w:ascii="Arial Unicode MS" w:eastAsia="Arial Unicode MS" w:hAnsi="Arial Unicode MS" w:cs="Arial Unicode MS"/>
-                <w:strike/>
-                <w:sz w:val="24"/>
-              </w:rPr>
-              <w:t xml:space="preserve"> security panels</w:t>
+              <w:t xml:space="preserve"> faster. You can now hack keycard security panels</w:t>
             </w:r>
           </w:p>
         </w:tc>

</xml_diff>

<commit_message>
85 ; Low Blow AA
</commit_message>
<xml_diff>
--- a/PLAN/PLAN.docx
+++ b/PLAN/PLAN.docx
@@ -1069,12 +1069,12 @@
         <w:tblLook w:val="04A0" w:firstRow="1" w:lastRow="0" w:firstColumn="1" w:lastColumn="0" w:noHBand="0" w:noVBand="1"/>
       </w:tblPr>
       <w:tblGrid>
-        <w:gridCol w:w="2549"/>
+        <w:gridCol w:w="2557"/>
+        <w:gridCol w:w="2560"/>
+        <w:gridCol w:w="2561"/>
+        <w:gridCol w:w="2561"/>
+        <w:gridCol w:w="2561"/>
         <w:gridCol w:w="2552"/>
-        <w:gridCol w:w="2552"/>
-        <w:gridCol w:w="2552"/>
-        <w:gridCol w:w="2604"/>
-        <w:gridCol w:w="2543"/>
       </w:tblGrid>
       <w:tr>
         <w:tc>
@@ -3504,12 +3504,14 @@
               <w:jc w:val="center"/>
               <w:rPr>
                 <w:rFonts w:ascii="Arial Unicode MS" w:eastAsia="Arial Unicode MS" w:hAnsi="Arial Unicode MS" w:cs="Arial Unicode MS"/>
-                <w:sz w:val="24"/>
-              </w:rPr>
-            </w:pPr>
-            <w:r>
-              <w:rPr>
-                <w:rFonts w:ascii="Arial Unicode MS" w:eastAsia="Arial Unicode MS" w:hAnsi="Arial Unicode MS" w:cs="Arial Unicode MS"/>
+                <w:strike/>
+                <w:sz w:val="24"/>
+              </w:rPr>
+            </w:pPr>
+            <w:r>
+              <w:rPr>
+                <w:rFonts w:ascii="Arial Unicode MS" w:eastAsia="Arial Unicode MS" w:hAnsi="Arial Unicode MS" w:cs="Arial Unicode MS"/>
+                <w:strike/>
                 <w:sz w:val="24"/>
               </w:rPr>
               <w:t xml:space="preserve">You gain a </w:t>
@@ -3517,6 +3519,7 @@
             <w:r>
               <w:rPr>
                 <w:rFonts w:ascii="Arial Unicode MS" w:eastAsia="Arial Unicode MS" w:hAnsi="Arial Unicode MS" w:cs="Arial Unicode MS"/>
+                <w:strike/>
                 <w:color w:val="00CCFF"/>
                 <w:sz w:val="24"/>
               </w:rPr>
@@ -3525,6 +3528,7 @@
             <w:r>
               <w:rPr>
                 <w:rFonts w:ascii="Arial Unicode MS" w:eastAsia="Arial Unicode MS" w:hAnsi="Arial Unicode MS" w:cs="Arial Unicode MS"/>
+                <w:strike/>
                 <w:sz w:val="24"/>
               </w:rPr>
               <w:t xml:space="preserve"> critical hit chance for every </w:t>
@@ -3532,6 +3536,7 @@
             <w:r>
               <w:rPr>
                 <w:rFonts w:ascii="Arial Unicode MS" w:eastAsia="Arial Unicode MS" w:hAnsi="Arial Unicode MS" w:cs="Arial Unicode MS"/>
+                <w:strike/>
                 <w:color w:val="00CCFF"/>
                 <w:sz w:val="24"/>
               </w:rPr>
@@ -3540,6 +3545,7 @@
             <w:r>
               <w:rPr>
                 <w:rFonts w:ascii="Arial Unicode MS" w:eastAsia="Arial Unicode MS" w:hAnsi="Arial Unicode MS" w:cs="Arial Unicode MS"/>
+                <w:strike/>
                 <w:sz w:val="24"/>
               </w:rPr>
               <w:t xml:space="preserve"> point of detection rate under </w:t>
@@ -3547,6 +3553,7 @@
             <w:r>
               <w:rPr>
                 <w:rFonts w:ascii="Arial Unicode MS" w:eastAsia="Arial Unicode MS" w:hAnsi="Arial Unicode MS" w:cs="Arial Unicode MS"/>
+                <w:strike/>
                 <w:color w:val="00CCFF"/>
                 <w:sz w:val="24"/>
               </w:rPr>
@@ -3555,6 +3562,7 @@
             <w:r>
               <w:rPr>
                 <w:rFonts w:ascii="Arial Unicode MS" w:eastAsia="Arial Unicode MS" w:hAnsi="Arial Unicode MS" w:cs="Arial Unicode MS"/>
+                <w:strike/>
                 <w:sz w:val="24"/>
               </w:rPr>
               <w:t xml:space="preserve"> up to </w:t>
@@ -3562,6 +3570,7 @@
             <w:r>
               <w:rPr>
                 <w:rFonts w:ascii="Arial Unicode MS" w:eastAsia="Arial Unicode MS" w:hAnsi="Arial Unicode MS" w:cs="Arial Unicode MS"/>
+                <w:strike/>
                 <w:color w:val="00CCFF"/>
                 <w:sz w:val="24"/>
               </w:rPr>
@@ -4031,7 +4040,6 @@
                 <w:rFonts w:ascii="Arial Unicode MS" w:eastAsia="Arial Unicode MS" w:hAnsi="Arial Unicode MS" w:cs="Arial Unicode MS"/>
                 <w:sz w:val="56"/>
               </w:rPr>
-              <w:lastRenderedPageBreak/>
               <w:t>FUGITIVE</w:t>
             </w:r>
           </w:p>

</xml_diff>